<commit_message>
mdify tornado study docx
</commit_message>
<xml_diff>
--- a/pyhon 学习/tornado 学习/tornado 学习笔记1-ioloop.docx
+++ b/pyhon 学习/tornado 学习/tornado 学习笔记1-ioloop.docx
@@ -17,20 +17,12 @@
         <w:t>模块</w:t>
       </w:r>
     </w:p>
-    <w:p/>
-    <w:p>
-      <w:r>
-        <w:rPr>
-          <w:rFonts w:ascii="Georgia" w:hAnsi="Georgia"/>
-          <w:color w:val="333333"/>
-          <w:szCs w:val="21"/>
-          <w:shd w:val="clear" w:color="auto" w:fill="FFFFFF"/>
-        </w:rPr>
-        <w:t>这个模块是异步机制的核心。</w:t>
-      </w:r>
-    </w:p>
-    <w:p/>
-    <w:p>
+    <w:p>
+      <w:pPr>
+        <w:rPr>
+          <w:rFonts w:eastAsiaTheme="minorEastAsia" w:hint="eastAsia"/>
+        </w:rPr>
+      </w:pPr>
       <w:r>
         <w:rPr>
           <w:rFonts w:ascii="Georgia" w:hAnsi="Georgia"/>
@@ -103,6 +95,13 @@
       </w:r>
     </w:p>
     <w:p>
+      <w:pPr>
+        <w:rPr>
+          <w:rFonts w:eastAsiaTheme="minorEastAsia" w:hint="eastAsia"/>
+        </w:rPr>
+      </w:pPr>
+    </w:p>
+    <w:p>
       <w:r>
         <w:rPr>
           <w:rFonts w:ascii="Georgia" w:hAnsi="Georgia"/>
@@ -110,9 +109,11 @@
           <w:szCs w:val="21"/>
           <w:shd w:val="clear" w:color="auto" w:fill="FFFFFF"/>
         </w:rPr>
-        <w:t>实现代码</w:t>
-      </w:r>
-    </w:p>
+        <w:t>这个模块是异步机制的核心。</w:t>
+      </w:r>
+    </w:p>
+    <w:p/>
+    <w:p/>
     <w:p>
       <w:r>
         <w:rPr>
@@ -121,34 +122,7 @@
           <w:szCs w:val="21"/>
           <w:shd w:val="clear" w:color="auto" w:fill="FFFFFF"/>
         </w:rPr>
-        <w:t>tornado/ioloop.py</w:t>
-      </w:r>
-    </w:p>
-    <w:p>
-      <w:pPr>
-        <w:rPr>
-          <w:rFonts w:eastAsiaTheme="minorEastAsia" w:hint="eastAsia"/>
-        </w:rPr>
-      </w:pPr>
-    </w:p>
-    <w:p>
-      <w:pPr>
-        <w:pStyle w:val="2"/>
-        <w:rPr>
-          <w:rFonts w:hint="eastAsia"/>
-        </w:rPr>
-      </w:pPr>
-      <w:r>
-        <w:rPr>
-          <w:rFonts w:hint="eastAsia"/>
-        </w:rPr>
-        <w:t>poll</w:t>
-      </w:r>
-      <w:r>
-        <w:rPr>
-          <w:rFonts w:hint="eastAsia"/>
-        </w:rPr>
-        <w:t>选择</w:t>
+        <w:t>实现代码</w:t>
       </w:r>
     </w:p>
     <w:p>
@@ -159,8 +133,34 @@
           <w:szCs w:val="21"/>
           <w:shd w:val="clear" w:color="auto" w:fill="FFFFFF"/>
         </w:rPr>
-        <w:t xml:space="preserve">ioloop </w:t>
-      </w:r>
+        <w:t>tornado/ioloop.py</w:t>
+      </w:r>
+    </w:p>
+    <w:p>
+      <w:pPr>
+        <w:rPr>
+          <w:rFonts w:eastAsiaTheme="minorEastAsia"/>
+        </w:rPr>
+      </w:pPr>
+    </w:p>
+    <w:p>
+      <w:pPr>
+        <w:pStyle w:val="2"/>
+      </w:pPr>
+      <w:r>
+        <w:rPr>
+          <w:rFonts w:hint="eastAsia"/>
+        </w:rPr>
+        <w:t>poll</w:t>
+      </w:r>
+      <w:r>
+        <w:rPr>
+          <w:rFonts w:hint="eastAsia"/>
+        </w:rPr>
+        <w:t>选择</w:t>
+      </w:r>
+    </w:p>
+    <w:p>
       <w:r>
         <w:rPr>
           <w:rFonts w:ascii="Georgia" w:hAnsi="Georgia"/>
@@ -168,7 +168,7 @@
           <w:szCs w:val="21"/>
           <w:shd w:val="clear" w:color="auto" w:fill="FFFFFF"/>
         </w:rPr>
-        <w:t>关心三种类型的</w:t>
+        <w:t xml:space="preserve">ioloop </w:t>
       </w:r>
       <w:r>
         <w:rPr>
@@ -177,7 +177,7 @@
           <w:szCs w:val="21"/>
           <w:shd w:val="clear" w:color="auto" w:fill="FFFFFF"/>
         </w:rPr>
-        <w:t>IO</w:t>
+        <w:t>关心三种类型的</w:t>
       </w:r>
       <w:r>
         <w:rPr>
@@ -186,7 +186,7 @@
           <w:szCs w:val="21"/>
           <w:shd w:val="clear" w:color="auto" w:fill="FFFFFF"/>
         </w:rPr>
-        <w:t>事件：</w:t>
+        <w:t>IO</w:t>
       </w:r>
       <w:r>
         <w:rPr>
@@ -195,7 +195,7 @@
           <w:szCs w:val="21"/>
           <w:shd w:val="clear" w:color="auto" w:fill="FFFFFF"/>
         </w:rPr>
-        <w:t>READ</w:t>
+        <w:t>事件：</w:t>
       </w:r>
       <w:r>
         <w:rPr>
@@ -204,7 +204,7 @@
           <w:szCs w:val="21"/>
           <w:shd w:val="clear" w:color="auto" w:fill="FFFFFF"/>
         </w:rPr>
-        <w:t>，</w:t>
+        <w:t>READ</w:t>
       </w:r>
       <w:r>
         <w:rPr>
@@ -213,7 +213,7 @@
           <w:szCs w:val="21"/>
           <w:shd w:val="clear" w:color="auto" w:fill="FFFFFF"/>
         </w:rPr>
-        <w:t xml:space="preserve">WRITE </w:t>
+        <w:t>，</w:t>
       </w:r>
       <w:r>
         <w:rPr>
@@ -222,7 +222,7 @@
           <w:szCs w:val="21"/>
           <w:shd w:val="clear" w:color="auto" w:fill="FFFFFF"/>
         </w:rPr>
-        <w:t>和</w:t>
+        <w:t xml:space="preserve">WRITE </w:t>
       </w:r>
       <w:r>
         <w:rPr>
@@ -231,7 +231,7 @@
           <w:szCs w:val="21"/>
           <w:shd w:val="clear" w:color="auto" w:fill="FFFFFF"/>
         </w:rPr>
-        <w:t xml:space="preserve"> ERROR</w:t>
+        <w:t>和</w:t>
       </w:r>
       <w:r>
         <w:rPr>
@@ -240,7 +240,7 @@
           <w:szCs w:val="21"/>
           <w:shd w:val="clear" w:color="auto" w:fill="FFFFFF"/>
         </w:rPr>
-        <w:t>。</w:t>
+        <w:t xml:space="preserve"> ERROR</w:t>
       </w:r>
       <w:r>
         <w:rPr>
@@ -249,7 +249,7 @@
           <w:szCs w:val="21"/>
           <w:shd w:val="clear" w:color="auto" w:fill="FFFFFF"/>
         </w:rPr>
-        <w:t>ERROR</w:t>
+        <w:t>。</w:t>
       </w:r>
       <w:r>
         <w:rPr>
@@ -258,10 +258,8 @@
           <w:szCs w:val="21"/>
           <w:shd w:val="clear" w:color="auto" w:fill="FFFFFF"/>
         </w:rPr>
-        <w:t>是默认自动添加的。</w:t>
-      </w:r>
-    </w:p>
-    <w:p>
+        <w:t>ERROR</w:t>
+      </w:r>
       <w:r>
         <w:rPr>
           <w:rFonts w:ascii="Georgia" w:hAnsi="Georgia"/>
@@ -269,8 +267,10 @@
           <w:szCs w:val="21"/>
           <w:shd w:val="clear" w:color="auto" w:fill="FFFFFF"/>
         </w:rPr>
-        <w:t>IO</w:t>
-      </w:r>
+        <w:t>是默认自动添加的。</w:t>
+      </w:r>
+    </w:p>
+    <w:p>
       <w:r>
         <w:rPr>
           <w:rFonts w:ascii="Georgia" w:hAnsi="Georgia"/>
@@ -278,7 +278,7 @@
           <w:szCs w:val="21"/>
           <w:shd w:val="clear" w:color="auto" w:fill="FFFFFF"/>
         </w:rPr>
-        <w:t>事件的监听使用</w:t>
+        <w:t>IO</w:t>
       </w:r>
       <w:r>
         <w:rPr>
@@ -287,7 +287,7 @@
           <w:szCs w:val="21"/>
           <w:shd w:val="clear" w:color="auto" w:fill="FFFFFF"/>
         </w:rPr>
-        <w:t xml:space="preserve">epoll </w:t>
+        <w:t>事件的监听使用</w:t>
       </w:r>
       <w:r>
         <w:rPr>
@@ -296,7 +296,7 @@
           <w:szCs w:val="21"/>
           <w:shd w:val="clear" w:color="auto" w:fill="FFFFFF"/>
         </w:rPr>
-        <w:t>、</w:t>
+        <w:t xml:space="preserve">epoll </w:t>
       </w:r>
       <w:r>
         <w:rPr>
@@ -305,7 +305,7 @@
           <w:szCs w:val="21"/>
           <w:shd w:val="clear" w:color="auto" w:fill="FFFFFF"/>
         </w:rPr>
-        <w:t xml:space="preserve">kqueue </w:t>
+        <w:t>、</w:t>
       </w:r>
       <w:r>
         <w:rPr>
@@ -314,7 +314,7 @@
           <w:szCs w:val="21"/>
           <w:shd w:val="clear" w:color="auto" w:fill="FFFFFF"/>
         </w:rPr>
-        <w:t>、</w:t>
+        <w:t xml:space="preserve">kqueue </w:t>
       </w:r>
       <w:r>
         <w:rPr>
@@ -323,7 +323,7 @@
           <w:szCs w:val="21"/>
           <w:shd w:val="clear" w:color="auto" w:fill="FFFFFF"/>
         </w:rPr>
-        <w:t xml:space="preserve">select </w:t>
+        <w:t>、</w:t>
       </w:r>
       <w:r>
         <w:rPr>
@@ -332,7 +332,7 @@
           <w:szCs w:val="21"/>
           <w:shd w:val="clear" w:color="auto" w:fill="FFFFFF"/>
         </w:rPr>
-        <w:t>等（优先使用</w:t>
+        <w:t xml:space="preserve">select </w:t>
       </w:r>
       <w:r>
         <w:rPr>
@@ -341,7 +341,7 @@
           <w:szCs w:val="21"/>
           <w:shd w:val="clear" w:color="auto" w:fill="FFFFFF"/>
         </w:rPr>
-        <w:t>epoll</w:t>
+        <w:t>等（优先使用</w:t>
       </w:r>
       <w:r>
         <w:rPr>
@@ -350,10 +350,8 @@
           <w:szCs w:val="21"/>
           <w:shd w:val="clear" w:color="auto" w:fill="FFFFFF"/>
         </w:rPr>
-        <w:t>）</w:t>
-      </w:r>
-    </w:p>
-    <w:p>
+        <w:t>epoll</w:t>
+      </w:r>
       <w:r>
         <w:rPr>
           <w:rFonts w:ascii="Georgia" w:hAnsi="Georgia"/>
@@ -361,689 +359,9 @@
           <w:szCs w:val="21"/>
           <w:shd w:val="clear" w:color="auto" w:fill="FFFFFF"/>
         </w:rPr>
-        <w:t>代码实现</w:t>
-      </w:r>
-    </w:p>
-    <w:p>
-      <w:pPr>
-        <w:jc w:val="left"/>
-      </w:pPr>
-      <w:r>
-        <w:rPr>
-          <w:rFonts w:ascii="Courier New" w:hAnsi="Courier New" w:cs="Courier New"/>
-          <w:color w:val="0000FF"/>
-          <w:sz w:val="20"/>
-          <w:szCs w:val="20"/>
-        </w:rPr>
-        <w:t>if</w:t>
-      </w:r>
-      <w:r>
-        <w:rPr>
-          <w:rFonts w:ascii="Courier New" w:hAnsi="Courier New" w:cs="Courier New"/>
-          <w:color w:val="000000"/>
-          <w:sz w:val="20"/>
-          <w:szCs w:val="20"/>
-        </w:rPr>
-        <w:t xml:space="preserve"> hasattr(select, </w:t>
-      </w:r>
-      <w:r>
-        <w:rPr>
-          <w:rFonts w:ascii="Courier New" w:hAnsi="Courier New" w:cs="Courier New"/>
-          <w:i/>
-          <w:iCs/>
-          <w:color w:val="00AA00"/>
-          <w:sz w:val="20"/>
-          <w:szCs w:val="20"/>
-        </w:rPr>
-        <w:t>"</w:t>
-      </w:r>
-      <w:r>
-        <w:rPr>
-          <w:rFonts w:ascii="Courier New" w:hAnsi="Courier New" w:cs="Courier New"/>
-          <w:i/>
-          <w:iCs/>
-          <w:color w:val="00AA00"/>
-          <w:sz w:val="20"/>
-          <w:szCs w:val="20"/>
-          <w:u w:val="single"/>
-        </w:rPr>
-        <w:t>epoll</w:t>
-      </w:r>
-      <w:r>
-        <w:rPr>
-          <w:rFonts w:ascii="Courier New" w:hAnsi="Courier New" w:cs="Courier New"/>
-          <w:i/>
-          <w:iCs/>
-          <w:color w:val="00AA00"/>
-          <w:sz w:val="20"/>
-          <w:szCs w:val="20"/>
-        </w:rPr>
-        <w:t>"</w:t>
-      </w:r>
-      <w:r>
-        <w:rPr>
-          <w:rFonts w:ascii="Courier New" w:hAnsi="Courier New" w:cs="Courier New"/>
-          <w:color w:val="000000"/>
-          <w:sz w:val="20"/>
-          <w:szCs w:val="20"/>
-        </w:rPr>
-        <w:t>):</w:t>
-      </w:r>
-    </w:p>
-    <w:p>
-      <w:pPr>
-        <w:jc w:val="left"/>
-      </w:pPr>
-      <w:r>
-        <w:rPr>
-          <w:rFonts w:ascii="Courier New" w:hAnsi="Courier New" w:cs="Courier New"/>
-          <w:color w:val="000000"/>
-          <w:sz w:val="20"/>
-          <w:szCs w:val="20"/>
-        </w:rPr>
-        <w:t xml:space="preserve">    </w:t>
-      </w:r>
-      <w:r>
-        <w:rPr>
-          <w:rFonts w:ascii="Courier New" w:hAnsi="Courier New" w:cs="Courier New"/>
-          <w:color w:val="C0C0C0"/>
-          <w:sz w:val="20"/>
-          <w:szCs w:val="20"/>
-        </w:rPr>
-        <w:t xml:space="preserve"># </w:t>
-      </w:r>
-      <w:r>
-        <w:rPr>
-          <w:rFonts w:ascii="Courier New" w:hAnsi="Courier New" w:cs="Courier New"/>
-          <w:color w:val="C0C0C0"/>
-          <w:sz w:val="20"/>
-          <w:szCs w:val="20"/>
-          <w:u w:val="single"/>
-        </w:rPr>
-        <w:t>Python</w:t>
-      </w:r>
-      <w:r>
-        <w:rPr>
-          <w:rFonts w:ascii="Courier New" w:hAnsi="Courier New" w:cs="Courier New"/>
-          <w:color w:val="C0C0C0"/>
-          <w:sz w:val="20"/>
-          <w:szCs w:val="20"/>
-        </w:rPr>
-        <w:t xml:space="preserve"> 2.6+ on Linux</w:t>
-      </w:r>
-    </w:p>
-    <w:p>
-      <w:pPr>
-        <w:jc w:val="left"/>
-      </w:pPr>
-      <w:r>
-        <w:rPr>
-          <w:rFonts w:ascii="Courier New" w:hAnsi="Courier New" w:cs="Courier New"/>
-          <w:color w:val="000000"/>
-          <w:sz w:val="20"/>
-          <w:szCs w:val="20"/>
-        </w:rPr>
-        <w:t xml:space="preserve">    _poll =</w:t>
-      </w:r>
-      <w:r>
-        <w:rPr>
-          <w:rFonts w:ascii="Courier New" w:hAnsi="Courier New" w:cs="Courier New"/>
-          <w:color w:val="000000"/>
-          <w:sz w:val="20"/>
-          <w:szCs w:val="20"/>
-        </w:rPr>
-        <w:t xml:space="preserve"> select.epoll</w:t>
-      </w:r>
-    </w:p>
-    <w:p>
-      <w:pPr>
-        <w:jc w:val="left"/>
-      </w:pPr>
-      <w:r>
-        <w:rPr>
-          <w:rFonts w:ascii="Courier New" w:hAnsi="Courier New" w:cs="Courier New"/>
-          <w:color w:val="0000FF"/>
-          <w:sz w:val="20"/>
-          <w:szCs w:val="20"/>
-        </w:rPr>
-        <w:t>elif</w:t>
-      </w:r>
-      <w:r>
-        <w:rPr>
-          <w:rFonts w:ascii="Courier New" w:hAnsi="Courier New" w:cs="Courier New"/>
-          <w:color w:val="000000"/>
-          <w:sz w:val="20"/>
-          <w:szCs w:val="20"/>
-        </w:rPr>
-        <w:t xml:space="preserve"> hasattr(select, </w:t>
-      </w:r>
-      <w:r>
-        <w:rPr>
-          <w:rFonts w:ascii="Courier New" w:hAnsi="Courier New" w:cs="Courier New"/>
-          <w:i/>
-          <w:iCs/>
-          <w:color w:val="00AA00"/>
-          <w:sz w:val="20"/>
-          <w:szCs w:val="20"/>
-        </w:rPr>
-        <w:t>"</w:t>
-      </w:r>
-      <w:r>
-        <w:rPr>
-          <w:rFonts w:ascii="Courier New" w:hAnsi="Courier New" w:cs="Courier New"/>
-          <w:i/>
-          <w:iCs/>
-          <w:color w:val="00AA00"/>
-          <w:sz w:val="20"/>
-          <w:szCs w:val="20"/>
-          <w:u w:val="single"/>
-        </w:rPr>
-        <w:t>kqueue</w:t>
-      </w:r>
-      <w:r>
-        <w:rPr>
-          <w:rFonts w:ascii="Courier New" w:hAnsi="Courier New" w:cs="Courier New"/>
-          <w:i/>
-          <w:iCs/>
-          <w:color w:val="00AA00"/>
-          <w:sz w:val="20"/>
-          <w:szCs w:val="20"/>
-        </w:rPr>
-        <w:t>"</w:t>
-      </w:r>
-      <w:r>
-        <w:rPr>
-          <w:rFonts w:ascii="Courier New" w:hAnsi="Courier New" w:cs="Courier New"/>
-          <w:color w:val="000000"/>
-          <w:sz w:val="20"/>
-          <w:szCs w:val="20"/>
-        </w:rPr>
-        <w:t>):</w:t>
-      </w:r>
-    </w:p>
-    <w:p>
-      <w:pPr>
-        <w:jc w:val="left"/>
-      </w:pPr>
-      <w:r>
-        <w:rPr>
-          <w:rFonts w:ascii="Courier New" w:hAnsi="Courier New" w:cs="Courier New"/>
-          <w:color w:val="000000"/>
-          <w:sz w:val="20"/>
-          <w:szCs w:val="20"/>
-        </w:rPr>
-        <w:t xml:space="preserve">    </w:t>
-      </w:r>
-      <w:r>
-        <w:rPr>
-          <w:rFonts w:ascii="Courier New" w:hAnsi="Courier New" w:cs="Courier New"/>
-          <w:color w:val="C0C0C0"/>
-          <w:sz w:val="20"/>
-          <w:szCs w:val="20"/>
-        </w:rPr>
-        <w:t xml:space="preserve"># </w:t>
-      </w:r>
-      <w:r>
-        <w:rPr>
-          <w:rFonts w:ascii="Courier New" w:hAnsi="Courier New" w:cs="Courier New"/>
-          <w:color w:val="C0C0C0"/>
-          <w:sz w:val="20"/>
-          <w:szCs w:val="20"/>
-          <w:u w:val="single"/>
-        </w:rPr>
-        <w:t>Python</w:t>
-      </w:r>
-      <w:r>
-        <w:rPr>
-          <w:rFonts w:ascii="Courier New" w:hAnsi="Courier New" w:cs="Courier New"/>
-          <w:color w:val="C0C0C0"/>
-          <w:sz w:val="20"/>
-          <w:szCs w:val="20"/>
-        </w:rPr>
-        <w:t xml:space="preserve"> 2.6+ on BSD or </w:t>
-      </w:r>
-      <w:r>
-        <w:rPr>
-          <w:rFonts w:ascii="Courier New" w:hAnsi="Courier New" w:cs="Courier New"/>
-          <w:color w:val="C0C0C0"/>
-          <w:sz w:val="20"/>
-          <w:szCs w:val="20"/>
-          <w:u w:val="single"/>
-        </w:rPr>
-        <w:t>Mac</w:t>
-      </w:r>
-    </w:p>
-    <w:p>
-      <w:pPr>
-        <w:jc w:val="left"/>
-      </w:pPr>
-      <w:r>
-        <w:rPr>
-          <w:rFonts w:ascii="Courier New" w:hAnsi="Courier New" w:cs="Courier New"/>
-          <w:color w:val="000000"/>
-          <w:sz w:val="20"/>
-          <w:szCs w:val="20"/>
-        </w:rPr>
-        <w:t xml:space="preserve">    _poll = _KQueue</w:t>
-      </w:r>
-    </w:p>
-    <w:p>
-      <w:pPr>
-        <w:jc w:val="left"/>
-      </w:pPr>
-      <w:r>
-        <w:rPr>
-          <w:rFonts w:ascii="Courier New" w:hAnsi="Courier New" w:cs="Courier New"/>
-          <w:color w:val="0000FF"/>
-          <w:sz w:val="20"/>
-          <w:szCs w:val="20"/>
-        </w:rPr>
-        <w:t>else</w:t>
-      </w:r>
-      <w:r>
-        <w:rPr>
-          <w:rFonts w:ascii="Courier New" w:hAnsi="Courier New" w:cs="Courier New"/>
-          <w:color w:val="000000"/>
-          <w:sz w:val="20"/>
-          <w:szCs w:val="20"/>
-        </w:rPr>
-        <w:t>:</w:t>
-      </w:r>
-    </w:p>
-    <w:p>
-      <w:pPr>
-        <w:jc w:val="left"/>
-      </w:pPr>
-      <w:r>
-        <w:rPr>
-          <w:rFonts w:ascii="Courier New" w:hAnsi="Courier New" w:cs="Courier New"/>
-          <w:color w:val="000000"/>
-          <w:sz w:val="20"/>
-          <w:szCs w:val="20"/>
-        </w:rPr>
-        <w:t xml:space="preserve">    </w:t>
-      </w:r>
-      <w:r>
-        <w:rPr>
-          <w:rFonts w:ascii="Courier New" w:hAnsi="Courier New" w:cs="Courier New"/>
-          <w:color w:val="0000FF"/>
-          <w:sz w:val="20"/>
-          <w:szCs w:val="20"/>
-        </w:rPr>
-        <w:t>try</w:t>
-      </w:r>
-      <w:r>
-        <w:rPr>
-          <w:rFonts w:ascii="Courier New" w:hAnsi="Courier New" w:cs="Courier New"/>
-          <w:color w:val="000000"/>
-          <w:sz w:val="20"/>
-          <w:szCs w:val="20"/>
-        </w:rPr>
-        <w:t>:</w:t>
-      </w:r>
-    </w:p>
-    <w:p>
-      <w:pPr>
-        <w:jc w:val="left"/>
-      </w:pPr>
-      <w:r>
-        <w:rPr>
-          <w:rFonts w:ascii="Courier New" w:hAnsi="Courier New" w:cs="Courier New"/>
-          <w:color w:val="000000"/>
-          <w:sz w:val="20"/>
-          <w:szCs w:val="20"/>
-        </w:rPr>
-        <w:t xml:space="preserve">        </w:t>
-      </w:r>
-      <w:r>
-        <w:rPr>
-          <w:rFonts w:ascii="Courier New" w:hAnsi="Courier New" w:cs="Courier New"/>
-          <w:color w:val="C0C0C0"/>
-          <w:sz w:val="20"/>
-          <w:szCs w:val="20"/>
-        </w:rPr>
-        <w:t># Linux systems with our C module installed</w:t>
-      </w:r>
-    </w:p>
-    <w:p>
-      <w:pPr>
-        <w:jc w:val="left"/>
-      </w:pPr>
-      <w:r>
-        <w:rPr>
-          <w:rFonts w:ascii="Courier New" w:hAnsi="Courier New" w:cs="Courier New"/>
-          <w:color w:val="000000"/>
-          <w:sz w:val="20"/>
-          <w:szCs w:val="20"/>
-        </w:rPr>
-        <w:t xml:space="preserve">        </w:t>
-      </w:r>
-      <w:r>
-        <w:rPr>
-          <w:rFonts w:ascii="Courier New" w:hAnsi="Courier New" w:cs="Courier New"/>
-          <w:color w:val="0000FF"/>
-          <w:sz w:val="20"/>
-          <w:szCs w:val="20"/>
-        </w:rPr>
-        <w:t>from</w:t>
-      </w:r>
-      <w:r>
-        <w:rPr>
-          <w:rFonts w:ascii="Courier New" w:hAnsi="Courier New" w:cs="Courier New"/>
-          <w:color w:val="000000"/>
-          <w:sz w:val="20"/>
-          <w:szCs w:val="20"/>
-        </w:rPr>
-        <w:t xml:space="preserve"> tornado </w:t>
-      </w:r>
-      <w:r>
-        <w:rPr>
-          <w:rFonts w:ascii="Courier New" w:hAnsi="Courier New" w:cs="Courier New"/>
-          <w:color w:val="0000FF"/>
-          <w:sz w:val="20"/>
-          <w:szCs w:val="20"/>
-        </w:rPr>
-        <w:t>import</w:t>
-      </w:r>
-      <w:r>
-        <w:rPr>
-          <w:rFonts w:ascii="Courier New" w:hAnsi="Courier New" w:cs="Courier New"/>
-          <w:color w:val="000000"/>
-          <w:sz w:val="20"/>
-          <w:szCs w:val="20"/>
-        </w:rPr>
-        <w:t xml:space="preserve"> epoll</w:t>
-      </w:r>
-    </w:p>
-    <w:p>
-      <w:pPr>
-        <w:jc w:val="left"/>
-      </w:pPr>
-      <w:r>
-        <w:rPr>
-          <w:rFonts w:ascii="Courier New" w:hAnsi="Courier New" w:cs="Courier New"/>
-          <w:color w:val="000000"/>
-          <w:sz w:val="20"/>
-          <w:szCs w:val="20"/>
-        </w:rPr>
-        <w:t xml:space="preserve">        _poll = _EPoll</w:t>
-      </w:r>
-    </w:p>
-    <w:p>
-      <w:pPr>
-        <w:jc w:val="left"/>
-      </w:pPr>
-      <w:r>
-        <w:rPr>
-          <w:rFonts w:ascii="Courier New" w:hAnsi="Courier New" w:cs="Courier New"/>
-          <w:color w:val="000000"/>
-          <w:sz w:val="20"/>
-          <w:szCs w:val="20"/>
-        </w:rPr>
-        <w:t xml:space="preserve">    </w:t>
-      </w:r>
-      <w:r>
-        <w:rPr>
-          <w:rFonts w:ascii="Courier New" w:hAnsi="Courier New" w:cs="Courier New"/>
-          <w:color w:val="0000FF"/>
-          <w:sz w:val="20"/>
-          <w:szCs w:val="20"/>
-        </w:rPr>
-        <w:t>except</w:t>
-      </w:r>
-      <w:r>
-        <w:rPr>
-          <w:rFonts w:ascii="Courier New" w:hAnsi="Courier New" w:cs="Courier New"/>
-          <w:color w:val="000000"/>
-          <w:sz w:val="20"/>
-          <w:szCs w:val="20"/>
-        </w:rPr>
-        <w:t xml:space="preserve"> Exception:</w:t>
-      </w:r>
-    </w:p>
-    <w:p>
-      <w:pPr>
-        <w:jc w:val="left"/>
-      </w:pPr>
-      <w:r>
-        <w:rPr>
-          <w:rFonts w:ascii="Courier New" w:hAnsi="Courier New" w:cs="Courier New"/>
-          <w:color w:val="000000"/>
-          <w:sz w:val="20"/>
-          <w:szCs w:val="20"/>
-        </w:rPr>
-        <w:t xml:space="preserve">        </w:t>
-      </w:r>
-      <w:r>
-        <w:rPr>
-          <w:rFonts w:ascii="Courier New" w:hAnsi="Courier New" w:cs="Courier New"/>
-          <w:color w:val="C0C0C0"/>
-          <w:sz w:val="20"/>
-          <w:szCs w:val="20"/>
-        </w:rPr>
-        <w:t xml:space="preserve"># </w:t>
-      </w:r>
-      <w:r>
-        <w:rPr>
-          <w:rFonts w:ascii="Courier New" w:hAnsi="Courier New" w:cs="Courier New"/>
-          <w:color w:val="C0C0C0"/>
-          <w:sz w:val="20"/>
-          <w:szCs w:val="20"/>
-        </w:rPr>
-        <w:t>All other systems</w:t>
-      </w:r>
-    </w:p>
-    <w:p>
-      <w:pPr>
-        <w:jc w:val="left"/>
-      </w:pPr>
-      <w:r>
-        <w:rPr>
-          <w:rFonts w:ascii="Courier New" w:hAnsi="Courier New" w:cs="Courier New"/>
-          <w:color w:val="000000"/>
-          <w:sz w:val="20"/>
-          <w:szCs w:val="20"/>
-        </w:rPr>
-        <w:t xml:space="preserve">        </w:t>
-      </w:r>
-      <w:r>
-        <w:rPr>
-          <w:rFonts w:ascii="Courier New" w:hAnsi="Courier New" w:cs="Courier New"/>
-          <w:color w:val="0000FF"/>
-          <w:sz w:val="20"/>
-          <w:szCs w:val="20"/>
-        </w:rPr>
-        <w:t>import</w:t>
-      </w:r>
-      <w:r>
-        <w:rPr>
-          <w:rFonts w:ascii="Courier New" w:hAnsi="Courier New" w:cs="Courier New"/>
-          <w:color w:val="000000"/>
-          <w:sz w:val="20"/>
-          <w:szCs w:val="20"/>
-        </w:rPr>
-        <w:t xml:space="preserve"> sys</w:t>
-      </w:r>
-    </w:p>
-    <w:p>
-      <w:pPr>
-        <w:jc w:val="left"/>
-      </w:pPr>
-      <w:r>
-        <w:rPr>
-          <w:rFonts w:ascii="Courier New" w:hAnsi="Courier New" w:cs="Courier New"/>
-          <w:color w:val="000000"/>
-          <w:sz w:val="20"/>
-          <w:szCs w:val="20"/>
-        </w:rPr>
-        <w:t xml:space="preserve">        </w:t>
-      </w:r>
-      <w:r>
-        <w:rPr>
-          <w:rFonts w:ascii="Courier New" w:hAnsi="Courier New" w:cs="Courier New"/>
-          <w:color w:val="0000FF"/>
-          <w:sz w:val="20"/>
-          <w:szCs w:val="20"/>
-        </w:rPr>
-        <w:t>if</w:t>
-      </w:r>
-      <w:r>
-        <w:rPr>
-          <w:rFonts w:ascii="Courier New" w:hAnsi="Courier New" w:cs="Courier New"/>
-          <w:color w:val="000000"/>
-          <w:sz w:val="20"/>
-          <w:szCs w:val="20"/>
-        </w:rPr>
-        <w:t xml:space="preserve"> </w:t>
-      </w:r>
-      <w:r>
-        <w:rPr>
-          <w:rFonts w:ascii="Courier New" w:hAnsi="Courier New" w:cs="Courier New"/>
-          <w:i/>
-          <w:iCs/>
-          <w:color w:val="00AA00"/>
-          <w:sz w:val="20"/>
-          <w:szCs w:val="20"/>
-        </w:rPr>
-        <w:t>"</w:t>
-      </w:r>
-      <w:r>
-        <w:rPr>
-          <w:rFonts w:ascii="Courier New" w:hAnsi="Courier New" w:cs="Courier New"/>
-          <w:i/>
-          <w:iCs/>
-          <w:color w:val="00AA00"/>
-          <w:sz w:val="20"/>
-          <w:szCs w:val="20"/>
-          <w:u w:val="single"/>
-        </w:rPr>
-        <w:t>linux</w:t>
-      </w:r>
-      <w:r>
-        <w:rPr>
-          <w:rFonts w:ascii="Courier New" w:hAnsi="Courier New" w:cs="Courier New"/>
-          <w:i/>
-          <w:iCs/>
-          <w:color w:val="00AA00"/>
-          <w:sz w:val="20"/>
-          <w:szCs w:val="20"/>
-        </w:rPr>
-        <w:t>"</w:t>
-      </w:r>
-      <w:r>
-        <w:rPr>
-          <w:rFonts w:ascii="Courier New" w:hAnsi="Courier New" w:cs="Courier New"/>
-          <w:color w:val="000000"/>
-          <w:sz w:val="20"/>
-          <w:szCs w:val="20"/>
-        </w:rPr>
-        <w:t xml:space="preserve"> </w:t>
-      </w:r>
-      <w:r>
-        <w:rPr>
-          <w:rFonts w:ascii="Courier New" w:hAnsi="Courier New" w:cs="Courier New"/>
-          <w:color w:val="0000FF"/>
-          <w:sz w:val="20"/>
-          <w:szCs w:val="20"/>
-        </w:rPr>
-        <w:t>in</w:t>
-      </w:r>
-      <w:r>
-        <w:rPr>
-          <w:rFonts w:ascii="Courier New" w:hAnsi="Courier New" w:cs="Courier New"/>
-          <w:color w:val="000000"/>
-          <w:sz w:val="20"/>
-          <w:szCs w:val="20"/>
-        </w:rPr>
-        <w:t xml:space="preserve"> sys.platform:</w:t>
-      </w:r>
-    </w:p>
-    <w:p>
-      <w:pPr>
-        <w:jc w:val="left"/>
-      </w:pPr>
-      <w:r>
-        <w:rPr>
-          <w:rFonts w:ascii="Courier New" w:hAnsi="Courier New" w:cs="Courier New"/>
-          <w:color w:val="000000"/>
-          <w:sz w:val="20"/>
-          <w:szCs w:val="20"/>
-        </w:rPr>
-        <w:t xml:space="preserve">            logging.warning(</w:t>
-      </w:r>
-      <w:r>
-        <w:rPr>
-          <w:rFonts w:ascii="Courier New" w:hAnsi="Courier New" w:cs="Courier New"/>
-          <w:i/>
-          <w:iCs/>
-          <w:color w:val="00AA00"/>
-          <w:sz w:val="20"/>
-          <w:szCs w:val="20"/>
-        </w:rPr>
-        <w:t>"</w:t>
-      </w:r>
-      <w:r>
-        <w:rPr>
-          <w:rFonts w:ascii="Courier New" w:hAnsi="Courier New" w:cs="Courier New"/>
-          <w:i/>
-          <w:iCs/>
-          <w:color w:val="00AA00"/>
-          <w:sz w:val="20"/>
-          <w:szCs w:val="20"/>
-          <w:u w:val="single"/>
-        </w:rPr>
-        <w:t>epoll</w:t>
-      </w:r>
-      <w:r>
-        <w:rPr>
-          <w:rFonts w:ascii="Courier New" w:hAnsi="Courier New" w:cs="Courier New"/>
-          <w:i/>
-          <w:iCs/>
-          <w:color w:val="00AA00"/>
-          <w:sz w:val="20"/>
-          <w:szCs w:val="20"/>
-        </w:rPr>
-        <w:t xml:space="preserve"> module not found; using select()"</w:t>
-      </w:r>
-      <w:r>
-        <w:rPr>
-          <w:rFonts w:ascii="Courier New" w:hAnsi="Courier New" w:cs="Courier New"/>
-          <w:color w:val="000000"/>
-          <w:sz w:val="20"/>
-          <w:szCs w:val="20"/>
-        </w:rPr>
-        <w:t>)</w:t>
-      </w:r>
-    </w:p>
-    <w:p>
-      <w:pPr>
-        <w:jc w:val="left"/>
-      </w:pPr>
-      <w:r>
-        <w:rPr>
-          <w:rFonts w:ascii="Courier New" w:hAnsi="Courier New" w:cs="Courier New"/>
-          <w:color w:val="000000"/>
-          <w:sz w:val="20"/>
-          <w:szCs w:val="20"/>
-        </w:rPr>
-        <w:t xml:space="preserve">        _poll = _Select</w:t>
-      </w:r>
-    </w:p>
-    <w:p/>
-    <w:p/>
-    <w:p/>
-    <w:p>
-      <w:pPr>
-        <w:pStyle w:val="2"/>
-      </w:pPr>
-      <w:r>
-        <w:rPr>
-          <w:shd w:val="clear" w:color="auto" w:fill="FFFFFF"/>
-        </w:rPr>
-        <w:t>主循环：</w:t>
-      </w:r>
-    </w:p>
-    <w:p/>
+        <w:t>）</w:t>
+      </w:r>
+    </w:p>
     <w:p>
       <w:r>
         <w:rPr>
@@ -1052,8 +370,672 @@
           <w:szCs w:val="21"/>
           <w:shd w:val="clear" w:color="auto" w:fill="FFFFFF"/>
         </w:rPr>
-        <w:t xml:space="preserve">ioloop </w:t>
-      </w:r>
+        <w:t>代码实现</w:t>
+      </w:r>
+    </w:p>
+    <w:p>
+      <w:pPr>
+        <w:jc w:val="left"/>
+      </w:pPr>
+      <w:r>
+        <w:rPr>
+          <w:rFonts w:ascii="Courier New" w:hAnsi="Courier New" w:cs="Courier New"/>
+          <w:color w:val="0000FF"/>
+          <w:sz w:val="20"/>
+          <w:szCs w:val="20"/>
+        </w:rPr>
+        <w:t>if</w:t>
+      </w:r>
+      <w:r>
+        <w:rPr>
+          <w:rFonts w:ascii="Courier New" w:hAnsi="Courier New" w:cs="Courier New"/>
+          <w:color w:val="000000"/>
+          <w:sz w:val="20"/>
+          <w:szCs w:val="20"/>
+        </w:rPr>
+        <w:t xml:space="preserve"> hasattr(select, </w:t>
+      </w:r>
+      <w:r>
+        <w:rPr>
+          <w:rFonts w:ascii="Courier New" w:hAnsi="Courier New" w:cs="Courier New"/>
+          <w:i/>
+          <w:iCs/>
+          <w:color w:val="00AA00"/>
+          <w:sz w:val="20"/>
+          <w:szCs w:val="20"/>
+        </w:rPr>
+        <w:t>"</w:t>
+      </w:r>
+      <w:r>
+        <w:rPr>
+          <w:rFonts w:ascii="Courier New" w:hAnsi="Courier New" w:cs="Courier New"/>
+          <w:i/>
+          <w:iCs/>
+          <w:color w:val="00AA00"/>
+          <w:sz w:val="20"/>
+          <w:szCs w:val="20"/>
+          <w:u w:val="single"/>
+        </w:rPr>
+        <w:t>epoll</w:t>
+      </w:r>
+      <w:r>
+        <w:rPr>
+          <w:rFonts w:ascii="Courier New" w:hAnsi="Courier New" w:cs="Courier New"/>
+          <w:i/>
+          <w:iCs/>
+          <w:color w:val="00AA00"/>
+          <w:sz w:val="20"/>
+          <w:szCs w:val="20"/>
+        </w:rPr>
+        <w:t>"</w:t>
+      </w:r>
+      <w:r>
+        <w:rPr>
+          <w:rFonts w:ascii="Courier New" w:hAnsi="Courier New" w:cs="Courier New"/>
+          <w:color w:val="000000"/>
+          <w:sz w:val="20"/>
+          <w:szCs w:val="20"/>
+        </w:rPr>
+        <w:t>):</w:t>
+      </w:r>
+    </w:p>
+    <w:p>
+      <w:pPr>
+        <w:jc w:val="left"/>
+      </w:pPr>
+      <w:r>
+        <w:rPr>
+          <w:rFonts w:ascii="Courier New" w:hAnsi="Courier New" w:cs="Courier New"/>
+          <w:color w:val="000000"/>
+          <w:sz w:val="20"/>
+          <w:szCs w:val="20"/>
+        </w:rPr>
+        <w:t xml:space="preserve">    </w:t>
+      </w:r>
+      <w:r>
+        <w:rPr>
+          <w:rFonts w:ascii="Courier New" w:hAnsi="Courier New" w:cs="Courier New"/>
+          <w:color w:val="C0C0C0"/>
+          <w:sz w:val="20"/>
+          <w:szCs w:val="20"/>
+        </w:rPr>
+        <w:t xml:space="preserve"># </w:t>
+      </w:r>
+      <w:r>
+        <w:rPr>
+          <w:rFonts w:ascii="Courier New" w:hAnsi="Courier New" w:cs="Courier New"/>
+          <w:color w:val="C0C0C0"/>
+          <w:sz w:val="20"/>
+          <w:szCs w:val="20"/>
+          <w:u w:val="single"/>
+        </w:rPr>
+        <w:t>Python</w:t>
+      </w:r>
+      <w:r>
+        <w:rPr>
+          <w:rFonts w:ascii="Courier New" w:hAnsi="Courier New" w:cs="Courier New"/>
+          <w:color w:val="C0C0C0"/>
+          <w:sz w:val="20"/>
+          <w:szCs w:val="20"/>
+        </w:rPr>
+        <w:t xml:space="preserve"> 2.6+ on Linux</w:t>
+      </w:r>
+    </w:p>
+    <w:p>
+      <w:pPr>
+        <w:jc w:val="left"/>
+      </w:pPr>
+      <w:r>
+        <w:rPr>
+          <w:rFonts w:ascii="Courier New" w:hAnsi="Courier New" w:cs="Courier New"/>
+          <w:color w:val="000000"/>
+          <w:sz w:val="20"/>
+          <w:szCs w:val="20"/>
+        </w:rPr>
+        <w:t xml:space="preserve">    _poll = select.epoll</w:t>
+      </w:r>
+    </w:p>
+    <w:p>
+      <w:pPr>
+        <w:jc w:val="left"/>
+      </w:pPr>
+      <w:r>
+        <w:rPr>
+          <w:rFonts w:ascii="Courier New" w:hAnsi="Courier New" w:cs="Courier New"/>
+          <w:color w:val="0000FF"/>
+          <w:sz w:val="20"/>
+          <w:szCs w:val="20"/>
+        </w:rPr>
+        <w:t>elif</w:t>
+      </w:r>
+      <w:r>
+        <w:rPr>
+          <w:rFonts w:ascii="Courier New" w:hAnsi="Courier New" w:cs="Courier New"/>
+          <w:color w:val="000000"/>
+          <w:sz w:val="20"/>
+          <w:szCs w:val="20"/>
+        </w:rPr>
+        <w:t xml:space="preserve"> hasattr(select, </w:t>
+      </w:r>
+      <w:r>
+        <w:rPr>
+          <w:rFonts w:ascii="Courier New" w:hAnsi="Courier New" w:cs="Courier New"/>
+          <w:i/>
+          <w:iCs/>
+          <w:color w:val="00AA00"/>
+          <w:sz w:val="20"/>
+          <w:szCs w:val="20"/>
+        </w:rPr>
+        <w:t>"</w:t>
+      </w:r>
+      <w:r>
+        <w:rPr>
+          <w:rFonts w:ascii="Courier New" w:hAnsi="Courier New" w:cs="Courier New"/>
+          <w:i/>
+          <w:iCs/>
+          <w:color w:val="00AA00"/>
+          <w:sz w:val="20"/>
+          <w:szCs w:val="20"/>
+          <w:u w:val="single"/>
+        </w:rPr>
+        <w:t>kqueue</w:t>
+      </w:r>
+      <w:r>
+        <w:rPr>
+          <w:rFonts w:ascii="Courier New" w:hAnsi="Courier New" w:cs="Courier New"/>
+          <w:i/>
+          <w:iCs/>
+          <w:color w:val="00AA00"/>
+          <w:sz w:val="20"/>
+          <w:szCs w:val="20"/>
+        </w:rPr>
+        <w:t>"</w:t>
+      </w:r>
+      <w:r>
+        <w:rPr>
+          <w:rFonts w:ascii="Courier New" w:hAnsi="Courier New" w:cs="Courier New"/>
+          <w:color w:val="000000"/>
+          <w:sz w:val="20"/>
+          <w:szCs w:val="20"/>
+        </w:rPr>
+        <w:t>):</w:t>
+      </w:r>
+    </w:p>
+    <w:p>
+      <w:pPr>
+        <w:jc w:val="left"/>
+      </w:pPr>
+      <w:r>
+        <w:rPr>
+          <w:rFonts w:ascii="Courier New" w:hAnsi="Courier New" w:cs="Courier New"/>
+          <w:color w:val="000000"/>
+          <w:sz w:val="20"/>
+          <w:szCs w:val="20"/>
+        </w:rPr>
+        <w:t xml:space="preserve">    </w:t>
+      </w:r>
+      <w:r>
+        <w:rPr>
+          <w:rFonts w:ascii="Courier New" w:hAnsi="Courier New" w:cs="Courier New"/>
+          <w:color w:val="C0C0C0"/>
+          <w:sz w:val="20"/>
+          <w:szCs w:val="20"/>
+        </w:rPr>
+        <w:t xml:space="preserve"># </w:t>
+      </w:r>
+      <w:r>
+        <w:rPr>
+          <w:rFonts w:ascii="Courier New" w:hAnsi="Courier New" w:cs="Courier New"/>
+          <w:color w:val="C0C0C0"/>
+          <w:sz w:val="20"/>
+          <w:szCs w:val="20"/>
+          <w:u w:val="single"/>
+        </w:rPr>
+        <w:t>Python</w:t>
+      </w:r>
+      <w:r>
+        <w:rPr>
+          <w:rFonts w:ascii="Courier New" w:hAnsi="Courier New" w:cs="Courier New"/>
+          <w:color w:val="C0C0C0"/>
+          <w:sz w:val="20"/>
+          <w:szCs w:val="20"/>
+        </w:rPr>
+        <w:t xml:space="preserve"> 2.6+ on BSD or </w:t>
+      </w:r>
+      <w:r>
+        <w:rPr>
+          <w:rFonts w:ascii="Courier New" w:hAnsi="Courier New" w:cs="Courier New"/>
+          <w:color w:val="C0C0C0"/>
+          <w:sz w:val="20"/>
+          <w:szCs w:val="20"/>
+          <w:u w:val="single"/>
+        </w:rPr>
+        <w:t>Mac</w:t>
+      </w:r>
+    </w:p>
+    <w:p>
+      <w:pPr>
+        <w:jc w:val="left"/>
+      </w:pPr>
+      <w:r>
+        <w:rPr>
+          <w:rFonts w:ascii="Courier New" w:hAnsi="Courier New" w:cs="Courier New"/>
+          <w:color w:val="000000"/>
+          <w:sz w:val="20"/>
+          <w:szCs w:val="20"/>
+        </w:rPr>
+        <w:t xml:space="preserve">    _poll = _KQueue</w:t>
+      </w:r>
+    </w:p>
+    <w:p>
+      <w:pPr>
+        <w:jc w:val="left"/>
+      </w:pPr>
+      <w:r>
+        <w:rPr>
+          <w:rFonts w:ascii="Courier New" w:hAnsi="Courier New" w:cs="Courier New"/>
+          <w:color w:val="0000FF"/>
+          <w:sz w:val="20"/>
+          <w:szCs w:val="20"/>
+        </w:rPr>
+        <w:t>else</w:t>
+      </w:r>
+      <w:r>
+        <w:rPr>
+          <w:rFonts w:ascii="Courier New" w:hAnsi="Courier New" w:cs="Courier New"/>
+          <w:color w:val="000000"/>
+          <w:sz w:val="20"/>
+          <w:szCs w:val="20"/>
+        </w:rPr>
+        <w:t>:</w:t>
+      </w:r>
+    </w:p>
+    <w:p>
+      <w:pPr>
+        <w:jc w:val="left"/>
+      </w:pPr>
+      <w:r>
+        <w:rPr>
+          <w:rFonts w:ascii="Courier New" w:hAnsi="Courier New" w:cs="Courier New"/>
+          <w:color w:val="000000"/>
+          <w:sz w:val="20"/>
+          <w:szCs w:val="20"/>
+        </w:rPr>
+        <w:t xml:space="preserve">    </w:t>
+      </w:r>
+      <w:r>
+        <w:rPr>
+          <w:rFonts w:ascii="Courier New" w:hAnsi="Courier New" w:cs="Courier New"/>
+          <w:color w:val="0000FF"/>
+          <w:sz w:val="20"/>
+          <w:szCs w:val="20"/>
+        </w:rPr>
+        <w:t>try</w:t>
+      </w:r>
+      <w:r>
+        <w:rPr>
+          <w:rFonts w:ascii="Courier New" w:hAnsi="Courier New" w:cs="Courier New"/>
+          <w:color w:val="000000"/>
+          <w:sz w:val="20"/>
+          <w:szCs w:val="20"/>
+        </w:rPr>
+        <w:t>:</w:t>
+      </w:r>
+    </w:p>
+    <w:p>
+      <w:pPr>
+        <w:jc w:val="left"/>
+      </w:pPr>
+      <w:r>
+        <w:rPr>
+          <w:rFonts w:ascii="Courier New" w:hAnsi="Courier New" w:cs="Courier New"/>
+          <w:color w:val="000000"/>
+          <w:sz w:val="20"/>
+          <w:szCs w:val="20"/>
+        </w:rPr>
+        <w:t xml:space="preserve">        </w:t>
+      </w:r>
+      <w:r>
+        <w:rPr>
+          <w:rFonts w:ascii="Courier New" w:hAnsi="Courier New" w:cs="Courier New"/>
+          <w:color w:val="C0C0C0"/>
+          <w:sz w:val="20"/>
+          <w:szCs w:val="20"/>
+        </w:rPr>
+        <w:t># Linux systems with our C module installed</w:t>
+      </w:r>
+    </w:p>
+    <w:p>
+      <w:pPr>
+        <w:jc w:val="left"/>
+      </w:pPr>
+      <w:r>
+        <w:rPr>
+          <w:rFonts w:ascii="Courier New" w:hAnsi="Courier New" w:cs="Courier New"/>
+          <w:color w:val="000000"/>
+          <w:sz w:val="20"/>
+          <w:szCs w:val="20"/>
+        </w:rPr>
+        <w:t xml:space="preserve">        </w:t>
+      </w:r>
+      <w:r>
+        <w:rPr>
+          <w:rFonts w:ascii="Courier New" w:hAnsi="Courier New" w:cs="Courier New"/>
+          <w:color w:val="0000FF"/>
+          <w:sz w:val="20"/>
+          <w:szCs w:val="20"/>
+        </w:rPr>
+        <w:t>from</w:t>
+      </w:r>
+      <w:r>
+        <w:rPr>
+          <w:rFonts w:ascii="Courier New" w:hAnsi="Courier New" w:cs="Courier New"/>
+          <w:color w:val="000000"/>
+          <w:sz w:val="20"/>
+          <w:szCs w:val="20"/>
+        </w:rPr>
+        <w:t xml:space="preserve"> tornado </w:t>
+      </w:r>
+      <w:r>
+        <w:rPr>
+          <w:rFonts w:ascii="Courier New" w:hAnsi="Courier New" w:cs="Courier New"/>
+          <w:color w:val="0000FF"/>
+          <w:sz w:val="20"/>
+          <w:szCs w:val="20"/>
+        </w:rPr>
+        <w:t>import</w:t>
+      </w:r>
+      <w:r>
+        <w:rPr>
+          <w:rFonts w:ascii="Courier New" w:hAnsi="Courier New" w:cs="Courier New"/>
+          <w:color w:val="000000"/>
+          <w:sz w:val="20"/>
+          <w:szCs w:val="20"/>
+        </w:rPr>
+        <w:t xml:space="preserve"> epoll</w:t>
+      </w:r>
+    </w:p>
+    <w:p>
+      <w:pPr>
+        <w:jc w:val="left"/>
+      </w:pPr>
+      <w:r>
+        <w:rPr>
+          <w:rFonts w:ascii="Courier New" w:hAnsi="Courier New" w:cs="Courier New"/>
+          <w:color w:val="000000"/>
+          <w:sz w:val="20"/>
+          <w:szCs w:val="20"/>
+        </w:rPr>
+        <w:t xml:space="preserve">        _poll = _EPoll</w:t>
+      </w:r>
+    </w:p>
+    <w:p>
+      <w:pPr>
+        <w:jc w:val="left"/>
+      </w:pPr>
+      <w:r>
+        <w:rPr>
+          <w:rFonts w:ascii="Courier New" w:hAnsi="Courier New" w:cs="Courier New"/>
+          <w:color w:val="000000"/>
+          <w:sz w:val="20"/>
+          <w:szCs w:val="20"/>
+        </w:rPr>
+        <w:t xml:space="preserve">    </w:t>
+      </w:r>
+      <w:r>
+        <w:rPr>
+          <w:rFonts w:ascii="Courier New" w:hAnsi="Courier New" w:cs="Courier New"/>
+          <w:color w:val="0000FF"/>
+          <w:sz w:val="20"/>
+          <w:szCs w:val="20"/>
+        </w:rPr>
+        <w:t>except</w:t>
+      </w:r>
+      <w:r>
+        <w:rPr>
+          <w:rFonts w:ascii="Courier New" w:hAnsi="Courier New" w:cs="Courier New"/>
+          <w:color w:val="000000"/>
+          <w:sz w:val="20"/>
+          <w:szCs w:val="20"/>
+        </w:rPr>
+        <w:t xml:space="preserve"> Exception:</w:t>
+      </w:r>
+    </w:p>
+    <w:p>
+      <w:pPr>
+        <w:jc w:val="left"/>
+      </w:pPr>
+      <w:r>
+        <w:rPr>
+          <w:rFonts w:ascii="Courier New" w:hAnsi="Courier New" w:cs="Courier New"/>
+          <w:color w:val="000000"/>
+          <w:sz w:val="20"/>
+          <w:szCs w:val="20"/>
+        </w:rPr>
+        <w:t xml:space="preserve">        </w:t>
+      </w:r>
+      <w:r>
+        <w:rPr>
+          <w:rFonts w:ascii="Courier New" w:hAnsi="Courier New" w:cs="Courier New"/>
+          <w:color w:val="C0C0C0"/>
+          <w:sz w:val="20"/>
+          <w:szCs w:val="20"/>
+        </w:rPr>
+        <w:t># All other systems</w:t>
+      </w:r>
+    </w:p>
+    <w:p>
+      <w:pPr>
+        <w:jc w:val="left"/>
+      </w:pPr>
+      <w:r>
+        <w:rPr>
+          <w:rFonts w:ascii="Courier New" w:hAnsi="Courier New" w:cs="Courier New"/>
+          <w:color w:val="000000"/>
+          <w:sz w:val="20"/>
+          <w:szCs w:val="20"/>
+        </w:rPr>
+        <w:t xml:space="preserve">        </w:t>
+      </w:r>
+      <w:r>
+        <w:rPr>
+          <w:rFonts w:ascii="Courier New" w:hAnsi="Courier New" w:cs="Courier New"/>
+          <w:color w:val="0000FF"/>
+          <w:sz w:val="20"/>
+          <w:szCs w:val="20"/>
+        </w:rPr>
+        <w:t>import</w:t>
+      </w:r>
+      <w:r>
+        <w:rPr>
+          <w:rFonts w:ascii="Courier New" w:hAnsi="Courier New" w:cs="Courier New"/>
+          <w:color w:val="000000"/>
+          <w:sz w:val="20"/>
+          <w:szCs w:val="20"/>
+        </w:rPr>
+        <w:t xml:space="preserve"> sys</w:t>
+      </w:r>
+    </w:p>
+    <w:p>
+      <w:pPr>
+        <w:jc w:val="left"/>
+      </w:pPr>
+      <w:r>
+        <w:rPr>
+          <w:rFonts w:ascii="Courier New" w:hAnsi="Courier New" w:cs="Courier New"/>
+          <w:color w:val="000000"/>
+          <w:sz w:val="20"/>
+          <w:szCs w:val="20"/>
+        </w:rPr>
+        <w:t xml:space="preserve">        </w:t>
+      </w:r>
+      <w:r>
+        <w:rPr>
+          <w:rFonts w:ascii="Courier New" w:hAnsi="Courier New" w:cs="Courier New"/>
+          <w:color w:val="0000FF"/>
+          <w:sz w:val="20"/>
+          <w:szCs w:val="20"/>
+        </w:rPr>
+        <w:t>if</w:t>
+      </w:r>
+      <w:r>
+        <w:rPr>
+          <w:rFonts w:ascii="Courier New" w:hAnsi="Courier New" w:cs="Courier New"/>
+          <w:color w:val="000000"/>
+          <w:sz w:val="20"/>
+          <w:szCs w:val="20"/>
+        </w:rPr>
+        <w:t xml:space="preserve"> </w:t>
+      </w:r>
+      <w:r>
+        <w:rPr>
+          <w:rFonts w:ascii="Courier New" w:hAnsi="Courier New" w:cs="Courier New"/>
+          <w:i/>
+          <w:iCs/>
+          <w:color w:val="00AA00"/>
+          <w:sz w:val="20"/>
+          <w:szCs w:val="20"/>
+        </w:rPr>
+        <w:t>"</w:t>
+      </w:r>
+      <w:r>
+        <w:rPr>
+          <w:rFonts w:ascii="Courier New" w:hAnsi="Courier New" w:cs="Courier New"/>
+          <w:i/>
+          <w:iCs/>
+          <w:color w:val="00AA00"/>
+          <w:sz w:val="20"/>
+          <w:szCs w:val="20"/>
+          <w:u w:val="single"/>
+        </w:rPr>
+        <w:t>linux</w:t>
+      </w:r>
+      <w:r>
+        <w:rPr>
+          <w:rFonts w:ascii="Courier New" w:hAnsi="Courier New" w:cs="Courier New"/>
+          <w:i/>
+          <w:iCs/>
+          <w:color w:val="00AA00"/>
+          <w:sz w:val="20"/>
+          <w:szCs w:val="20"/>
+        </w:rPr>
+        <w:t>"</w:t>
+      </w:r>
+      <w:r>
+        <w:rPr>
+          <w:rFonts w:ascii="Courier New" w:hAnsi="Courier New" w:cs="Courier New"/>
+          <w:color w:val="000000"/>
+          <w:sz w:val="20"/>
+          <w:szCs w:val="20"/>
+        </w:rPr>
+        <w:t xml:space="preserve"> </w:t>
+      </w:r>
+      <w:r>
+        <w:rPr>
+          <w:rFonts w:ascii="Courier New" w:hAnsi="Courier New" w:cs="Courier New"/>
+          <w:color w:val="0000FF"/>
+          <w:sz w:val="20"/>
+          <w:szCs w:val="20"/>
+        </w:rPr>
+        <w:t>in</w:t>
+      </w:r>
+      <w:r>
+        <w:rPr>
+          <w:rFonts w:ascii="Courier New" w:hAnsi="Courier New" w:cs="Courier New"/>
+          <w:color w:val="000000"/>
+          <w:sz w:val="20"/>
+          <w:szCs w:val="20"/>
+        </w:rPr>
+        <w:t xml:space="preserve"> sys.platform:</w:t>
+      </w:r>
+    </w:p>
+    <w:p>
+      <w:pPr>
+        <w:jc w:val="left"/>
+      </w:pPr>
+      <w:r>
+        <w:rPr>
+          <w:rFonts w:ascii="Courier New" w:hAnsi="Courier New" w:cs="Courier New"/>
+          <w:color w:val="000000"/>
+          <w:sz w:val="20"/>
+          <w:szCs w:val="20"/>
+        </w:rPr>
+        <w:t xml:space="preserve">            logging.warning(</w:t>
+      </w:r>
+      <w:r>
+        <w:rPr>
+          <w:rFonts w:ascii="Courier New" w:hAnsi="Courier New" w:cs="Courier New"/>
+          <w:i/>
+          <w:iCs/>
+          <w:color w:val="00AA00"/>
+          <w:sz w:val="20"/>
+          <w:szCs w:val="20"/>
+        </w:rPr>
+        <w:t>"</w:t>
+      </w:r>
+      <w:r>
+        <w:rPr>
+          <w:rFonts w:ascii="Courier New" w:hAnsi="Courier New" w:cs="Courier New"/>
+          <w:i/>
+          <w:iCs/>
+          <w:color w:val="00AA00"/>
+          <w:sz w:val="20"/>
+          <w:szCs w:val="20"/>
+          <w:u w:val="single"/>
+        </w:rPr>
+        <w:t>epoll</w:t>
+      </w:r>
+      <w:r>
+        <w:rPr>
+          <w:rFonts w:ascii="Courier New" w:hAnsi="Courier New" w:cs="Courier New"/>
+          <w:i/>
+          <w:iCs/>
+          <w:color w:val="00AA00"/>
+          <w:sz w:val="20"/>
+          <w:szCs w:val="20"/>
+        </w:rPr>
+        <w:t xml:space="preserve"> module not found; using select()"</w:t>
+      </w:r>
+      <w:r>
+        <w:rPr>
+          <w:rFonts w:ascii="Courier New" w:hAnsi="Courier New" w:cs="Courier New"/>
+          <w:color w:val="000000"/>
+          <w:sz w:val="20"/>
+          <w:szCs w:val="20"/>
+        </w:rPr>
+        <w:t>)</w:t>
+      </w:r>
+    </w:p>
+    <w:p>
+      <w:pPr>
+        <w:jc w:val="left"/>
+      </w:pPr>
+      <w:r>
+        <w:rPr>
+          <w:rFonts w:ascii="Courier New" w:hAnsi="Courier New" w:cs="Courier New"/>
+          <w:color w:val="000000"/>
+          <w:sz w:val="20"/>
+          <w:szCs w:val="20"/>
+        </w:rPr>
+        <w:t xml:space="preserve">        _poll = _Select</w:t>
+      </w:r>
+    </w:p>
+    <w:p/>
+    <w:p/>
+    <w:p/>
+    <w:p>
+      <w:pPr>
+        <w:pStyle w:val="2"/>
+      </w:pPr>
+      <w:r>
+        <w:rPr>
+          <w:shd w:val="clear" w:color="auto" w:fill="FFFFFF"/>
+        </w:rPr>
+        <w:t>主循环：</w:t>
+      </w:r>
+    </w:p>
+    <w:p/>
+    <w:p>
       <w:r>
         <w:rPr>
           <w:rFonts w:ascii="Georgia" w:hAnsi="Georgia"/>
@@ -1061,10 +1043,9 @@
           <w:szCs w:val="21"/>
           <w:shd w:val="clear" w:color="auto" w:fill="FFFFFF"/>
         </w:rPr>
-        <w:t>主循环逻辑</w:t>
-      </w:r>
-    </w:p>
-    <w:p>
+        <w:lastRenderedPageBreak/>
+        <w:t xml:space="preserve">ioloop </w:t>
+      </w:r>
       <w:r>
         <w:rPr>
           <w:rFonts w:ascii="Georgia" w:hAnsi="Georgia"/>
@@ -1072,10 +1053,10 @@
           <w:szCs w:val="21"/>
           <w:shd w:val="clear" w:color="auto" w:fill="FFFFFF"/>
         </w:rPr>
-        <w:lastRenderedPageBreak/>
-        <w:tab/>
-        <w:t>1</w:t>
-      </w:r>
+        <w:t>主循环逻辑</w:t>
+      </w:r>
+    </w:p>
+    <w:p>
       <w:r>
         <w:rPr>
           <w:rFonts w:ascii="Georgia" w:hAnsi="Georgia"/>
@@ -1083,10 +1064,9 @@
           <w:szCs w:val="21"/>
           <w:shd w:val="clear" w:color="auto" w:fill="FFFFFF"/>
         </w:rPr>
-        <w:t>、处理回调</w:t>
-      </w:r>
-    </w:p>
-    <w:p>
+        <w:tab/>
+        <w:t>1</w:t>
+      </w:r>
       <w:r>
         <w:rPr>
           <w:rFonts w:ascii="Georgia" w:hAnsi="Georgia"/>
@@ -1094,9 +1074,10 @@
           <w:szCs w:val="21"/>
           <w:shd w:val="clear" w:color="auto" w:fill="FFFFFF"/>
         </w:rPr>
-        <w:tab/>
-        <w:t>2</w:t>
-      </w:r>
+        <w:t>、处理回调</w:t>
+      </w:r>
+    </w:p>
+    <w:p>
       <w:r>
         <w:rPr>
           <w:rFonts w:ascii="Georgia" w:hAnsi="Georgia"/>
@@ -1104,10 +1085,9 @@
           <w:szCs w:val="21"/>
           <w:shd w:val="clear" w:color="auto" w:fill="FFFFFF"/>
         </w:rPr>
-        <w:t>、处理定时器</w:t>
-      </w:r>
-    </w:p>
-    <w:p>
+        <w:tab/>
+        <w:t>2</w:t>
+      </w:r>
       <w:r>
         <w:rPr>
           <w:rFonts w:ascii="Georgia" w:hAnsi="Georgia"/>
@@ -1115,9 +1095,10 @@
           <w:szCs w:val="21"/>
           <w:shd w:val="clear" w:color="auto" w:fill="FFFFFF"/>
         </w:rPr>
-        <w:tab/>
-        <w:t>3</w:t>
-      </w:r>
+        <w:t>、处理定时器</w:t>
+      </w:r>
+    </w:p>
+    <w:p>
       <w:r>
         <w:rPr>
           <w:rFonts w:ascii="Georgia" w:hAnsi="Georgia"/>
@@ -1125,7 +1106,8 @@
           <w:szCs w:val="21"/>
           <w:shd w:val="clear" w:color="auto" w:fill="FFFFFF"/>
         </w:rPr>
-        <w:t>、处理</w:t>
+        <w:tab/>
+        <w:t>3</w:t>
       </w:r>
       <w:r>
         <w:rPr>
@@ -1134,7 +1116,7 @@
           <w:szCs w:val="21"/>
           <w:shd w:val="clear" w:color="auto" w:fill="FFFFFF"/>
         </w:rPr>
-        <w:t>io</w:t>
+        <w:t>、处理</w:t>
       </w:r>
       <w:r>
         <w:rPr>
@@ -1143,11 +1125,8 @@
           <w:szCs w:val="21"/>
           <w:shd w:val="clear" w:color="auto" w:fill="FFFFFF"/>
         </w:rPr>
-        <w:t>事件，回调处理函数</w:t>
-      </w:r>
-    </w:p>
-    <w:p/>
-    <w:p>
+        <w:t>io</w:t>
+      </w:r>
       <w:r>
         <w:rPr>
           <w:rFonts w:ascii="Georgia" w:hAnsi="Georgia"/>
@@ -1155,6 +1134,18 @@
           <w:szCs w:val="21"/>
           <w:shd w:val="clear" w:color="auto" w:fill="FFFFFF"/>
         </w:rPr>
+        <w:t>事件，回调处理函数</w:t>
+      </w:r>
+    </w:p>
+    <w:p/>
+    <w:p>
+      <w:r>
+        <w:rPr>
+          <w:rFonts w:ascii="Georgia" w:hAnsi="Georgia"/>
+          <w:color w:val="333333"/>
+          <w:szCs w:val="21"/>
+          <w:shd w:val="clear" w:color="auto" w:fill="FFFFFF"/>
+        </w:rPr>
         <w:t>IOLoop.start</w:t>
       </w:r>
     </w:p>
@@ -1172,8 +1163,6 @@
       </w:pPr>
       <w:r>
         <w:tab/>
-      </w:r>
-      <w:r>
         <w:t xml:space="preserve">    …..</w:t>
       </w:r>
     </w:p>
@@ -1226,10 +1215,7 @@
     </w:p>
     <w:p>
       <w:r>
-        <w:t xml:space="preserve">            for callback i</w:t>
-      </w:r>
-      <w:r>
-        <w:t>n callbacks:</w:t>
+        <w:t xml:space="preserve">            for callback in callbacks:</w:t>
       </w:r>
     </w:p>
     <w:p>
@@ -1299,10 +1285,7 @@
     </w:p>
     <w:p>
       <w:r>
-        <w:t xml:space="preserve">                 </w:t>
-      </w:r>
-      <w:r>
-        <w:t xml:space="preserve">   else:</w:t>
+        <w:t xml:space="preserve">                    else:</w:t>
       </w:r>
     </w:p>
     <w:p>
@@ -1351,10 +1334,7 @@
     </w:p>
     <w:p>
       <w:r>
-        <w:t xml:space="preserve">                # If any callbacks or time</w:t>
-      </w:r>
-      <w:r>
-        <w:t>outs called add_callback,</w:t>
+        <w:t xml:space="preserve">                # If any callbacks or timeouts called add_callback,</w:t>
       </w:r>
     </w:p>
     <w:p>
@@ -1441,10 +1421,7 @@
     </w:p>
     <w:p>
       <w:r>
-        <w:t xml:space="preserve">             </w:t>
-      </w:r>
-      <w:r>
-        <w:t xml:space="preserve">   event_pairs = self._impl.poll(poll_timeout)</w:t>
+        <w:t xml:space="preserve">                event_pairs = self._impl.poll(poll_timeout)</w:t>
       </w:r>
     </w:p>
     <w:p>
@@ -1464,15 +1441,12 @@
     </w:p>
     <w:p>
       <w:r>
-        <w:t xml:space="preserve">                     len(e.args) == 2 and </w:t>
-      </w:r>
-      <w:r>
-        <w:t>e.args[0] == errno.EINTR)):</w:t>
-      </w:r>
-    </w:p>
-    <w:p>
-      <w:r>
         <w:lastRenderedPageBreak/>
+        <w:t xml:space="preserve">                     len(e.args) == 2 and e.args[0] == errno.EINTR)):</w:t>
+      </w:r>
+    </w:p>
+    <w:p>
+      <w:r>
         <w:t xml:space="preserve">                    continue</w:t>
       </w:r>
     </w:p>
@@ -1582,10 +1556,7 @@
     </w:p>
     <w:p>
       <w:r>
-        <w:t xml:space="preserve">                        logging.er</w:t>
-      </w:r>
-      <w:r>
-        <w:t>ror("Exception in I/O handler for fd %s",</w:t>
+        <w:t xml:space="preserve">                        logging.error("Exception in I/O handler for fd %s",</w:t>
       </w:r>
     </w:p>
     <w:p>
@@ -1605,10 +1576,7 @@
     </w:p>
     <w:p>
       <w:r>
-        <w:t xml:space="preserve">                                  fd, exc_info=True</w:t>
-      </w:r>
-      <w:r>
-        <w:t>)</w:t>
+        <w:t xml:space="preserve">                                  fd, exc_info=True)</w:t>
       </w:r>
     </w:p>
     <w:p/>
@@ -1715,16 +1683,7 @@
           <w:sz w:val="20"/>
           <w:szCs w:val="20"/>
         </w:rPr>
-        <w:t>datet</w:t>
-      </w:r>
-      <w:r>
-        <w:rPr>
-          <w:rFonts w:ascii="Courier New" w:hAnsi="Courier New" w:cs="Courier New"/>
-          <w:color w:val="000000"/>
-          <w:sz w:val="20"/>
-          <w:szCs w:val="20"/>
-        </w:rPr>
-        <w:t>ime.timedelta</w:t>
+        <w:t>datetime.timedelta</w:t>
       </w:r>
     </w:p>
     <w:p>
@@ -2000,6 +1959,7 @@
           <w:sz w:val="20"/>
           <w:szCs w:val="20"/>
         </w:rPr>
+        <w:lastRenderedPageBreak/>
         <w:t xml:space="preserve">    </w:t>
       </w:r>
       <w:r>
@@ -2072,7 +2032,6 @@
           <w:sz w:val="20"/>
           <w:szCs w:val="20"/>
         </w:rPr>
-        <w:lastRenderedPageBreak/>
         <w:t xml:space="preserve">        </w:t>
       </w:r>
       <w:r>
@@ -2121,93 +2080,209 @@
           <w:sz w:val="20"/>
           <w:szCs w:val="20"/>
         </w:rPr>
+        <w:t xml:space="preserve">        Note that this is the *only* method in IOLoop that makes this</w:t>
+      </w:r>
+    </w:p>
+    <w:p>
+      <w:pPr>
+        <w:jc w:val="left"/>
+      </w:pPr>
+      <w:r>
+        <w:rPr>
+          <w:rFonts w:ascii="Courier New" w:hAnsi="Courier New" w:cs="Courier New"/>
+          <w:i/>
+          <w:iCs/>
+          <w:color w:val="00AA00"/>
+          <w:sz w:val="20"/>
+          <w:szCs w:val="20"/>
+        </w:rPr>
+        <w:t xml:space="preserve">        guarantee; all other interaction with the IOLoop must be done</w:t>
+      </w:r>
+    </w:p>
+    <w:p>
+      <w:pPr>
+        <w:jc w:val="left"/>
+      </w:pPr>
+      <w:r>
+        <w:rPr>
+          <w:rFonts w:ascii="Courier New" w:hAnsi="Courier New" w:cs="Courier New"/>
+          <w:i/>
+          <w:iCs/>
+          <w:color w:val="00AA00"/>
+          <w:sz w:val="20"/>
+          <w:szCs w:val="20"/>
+        </w:rPr>
+        <w:t xml:space="preserve">        from that IOLoop's thread.  add_callback() may be used to transfer</w:t>
+      </w:r>
+    </w:p>
+    <w:p>
+      <w:pPr>
+        <w:jc w:val="left"/>
+      </w:pPr>
+      <w:r>
+        <w:rPr>
+          <w:rFonts w:ascii="Courier New" w:hAnsi="Courier New" w:cs="Courier New"/>
+          <w:i/>
+          <w:iCs/>
+          <w:color w:val="00AA00"/>
+          <w:sz w:val="20"/>
+          <w:szCs w:val="20"/>
+        </w:rPr>
+        <w:t xml:space="preserve">        control from other threads to the IOLoop's thread.</w:t>
+      </w:r>
+    </w:p>
+    <w:p>
+      <w:pPr>
+        <w:jc w:val="left"/>
+      </w:pPr>
+      <w:r>
+        <w:rPr>
+          <w:rFonts w:ascii="Courier New" w:hAnsi="Courier New" w:cs="Courier New"/>
+          <w:i/>
+          <w:iCs/>
+          <w:color w:val="00AA00"/>
+          <w:sz w:val="20"/>
+          <w:szCs w:val="20"/>
+        </w:rPr>
+        <w:t xml:space="preserve">        """</w:t>
+      </w:r>
+    </w:p>
+    <w:p>
+      <w:pPr>
+        <w:jc w:val="left"/>
+      </w:pPr>
+      <w:r>
+        <w:rPr>
+          <w:rFonts w:ascii="Courier New" w:hAnsi="Courier New" w:cs="Courier New"/>
+          <w:color w:val="000000"/>
+          <w:sz w:val="20"/>
+          <w:szCs w:val="20"/>
+        </w:rPr>
         <w:t xml:space="preserve">        </w:t>
       </w:r>
       <w:r>
         <w:rPr>
           <w:rFonts w:ascii="Courier New" w:hAnsi="Courier New" w:cs="Courier New"/>
-          <w:i/>
-          <w:iCs/>
-          <w:color w:val="00AA00"/>
-          <w:sz w:val="20"/>
-          <w:szCs w:val="20"/>
-        </w:rPr>
-        <w:t>Note that this is the *only* method in IOLoop that makes this</w:t>
-      </w:r>
-    </w:p>
-    <w:p>
-      <w:pPr>
-        <w:jc w:val="left"/>
-      </w:pPr>
-      <w:r>
-        <w:rPr>
-          <w:rFonts w:ascii="Courier New" w:hAnsi="Courier New" w:cs="Courier New"/>
-          <w:i/>
-          <w:iCs/>
-          <w:color w:val="00AA00"/>
-          <w:sz w:val="20"/>
-          <w:szCs w:val="20"/>
-        </w:rPr>
-        <w:t xml:space="preserve">        guarantee; all other interaction with the IOLoop must be done</w:t>
-      </w:r>
-    </w:p>
-    <w:p>
-      <w:pPr>
-        <w:jc w:val="left"/>
-      </w:pPr>
-      <w:r>
-        <w:rPr>
-          <w:rFonts w:ascii="Courier New" w:hAnsi="Courier New" w:cs="Courier New"/>
-          <w:i/>
-          <w:iCs/>
-          <w:color w:val="00AA00"/>
-          <w:sz w:val="20"/>
-          <w:szCs w:val="20"/>
-        </w:rPr>
-        <w:t xml:space="preserve">        from that IOLoop's thread.  add_callback() may be used to transfer</w:t>
-      </w:r>
-    </w:p>
-    <w:p>
-      <w:pPr>
-        <w:jc w:val="left"/>
-      </w:pPr>
-      <w:r>
-        <w:rPr>
-          <w:rFonts w:ascii="Courier New" w:hAnsi="Courier New" w:cs="Courier New"/>
-          <w:i/>
-          <w:iCs/>
-          <w:color w:val="00AA00"/>
-          <w:sz w:val="20"/>
-          <w:szCs w:val="20"/>
-        </w:rPr>
-        <w:t xml:space="preserve">        control from other threads to the IOLoop'</w:t>
-      </w:r>
-      <w:r>
-        <w:rPr>
-          <w:rFonts w:ascii="Courier New" w:hAnsi="Courier New" w:cs="Courier New"/>
-          <w:i/>
-          <w:iCs/>
-          <w:color w:val="00AA00"/>
-          <w:sz w:val="20"/>
-          <w:szCs w:val="20"/>
-        </w:rPr>
-        <w:t>s thread.</w:t>
-      </w:r>
-    </w:p>
-    <w:p>
-      <w:pPr>
-        <w:jc w:val="left"/>
-      </w:pPr>
-      <w:r>
-        <w:rPr>
-          <w:rFonts w:ascii="Courier New" w:hAnsi="Courier New" w:cs="Courier New"/>
-          <w:i/>
-          <w:iCs/>
-          <w:color w:val="00AA00"/>
-          <w:sz w:val="20"/>
-          <w:szCs w:val="20"/>
-        </w:rPr>
-        <w:t xml:space="preserve">        """</w:t>
+          <w:color w:val="0000FF"/>
+          <w:sz w:val="20"/>
+          <w:szCs w:val="20"/>
+        </w:rPr>
+        <w:t>with</w:t>
+      </w:r>
+      <w:r>
+        <w:rPr>
+          <w:rFonts w:ascii="Courier New" w:hAnsi="Courier New" w:cs="Courier New"/>
+          <w:color w:val="000000"/>
+          <w:sz w:val="20"/>
+          <w:szCs w:val="20"/>
+        </w:rPr>
+        <w:t xml:space="preserve"> </w:t>
+      </w:r>
+      <w:r>
+        <w:rPr>
+          <w:rFonts w:ascii="Courier New" w:hAnsi="Courier New" w:cs="Courier New"/>
+          <w:i/>
+          <w:iCs/>
+          <w:color w:val="000000"/>
+          <w:sz w:val="20"/>
+          <w:szCs w:val="20"/>
+        </w:rPr>
+        <w:t>self</w:t>
+      </w:r>
+      <w:r>
+        <w:rPr>
+          <w:rFonts w:ascii="Courier New" w:hAnsi="Courier New" w:cs="Courier New"/>
+          <w:color w:val="000000"/>
+          <w:sz w:val="20"/>
+          <w:szCs w:val="20"/>
+        </w:rPr>
+        <w:t>._callback_lock:</w:t>
+      </w:r>
+    </w:p>
+    <w:p>
+      <w:pPr>
+        <w:jc w:val="left"/>
+      </w:pPr>
+      <w:r>
+        <w:rPr>
+          <w:rFonts w:ascii="Courier New" w:hAnsi="Courier New" w:cs="Courier New"/>
+          <w:color w:val="000000"/>
+          <w:sz w:val="20"/>
+          <w:szCs w:val="20"/>
+        </w:rPr>
+        <w:t xml:space="preserve">            list_empty = </w:t>
+      </w:r>
+      <w:r>
+        <w:rPr>
+          <w:rFonts w:ascii="Courier New" w:hAnsi="Courier New" w:cs="Courier New"/>
+          <w:color w:val="0000FF"/>
+          <w:sz w:val="20"/>
+          <w:szCs w:val="20"/>
+        </w:rPr>
+        <w:t>not</w:t>
+      </w:r>
+      <w:r>
+        <w:rPr>
+          <w:rFonts w:ascii="Courier New" w:hAnsi="Courier New" w:cs="Courier New"/>
+          <w:color w:val="000000"/>
+          <w:sz w:val="20"/>
+          <w:szCs w:val="20"/>
+        </w:rPr>
+        <w:t xml:space="preserve"> </w:t>
+      </w:r>
+      <w:r>
+        <w:rPr>
+          <w:rFonts w:ascii="Courier New" w:hAnsi="Courier New" w:cs="Courier New"/>
+          <w:i/>
+          <w:iCs/>
+          <w:color w:val="000000"/>
+          <w:sz w:val="20"/>
+          <w:szCs w:val="20"/>
+        </w:rPr>
+        <w:t>self</w:t>
+      </w:r>
+      <w:r>
+        <w:rPr>
+          <w:rFonts w:ascii="Courier New" w:hAnsi="Courier New" w:cs="Courier New"/>
+          <w:color w:val="000000"/>
+          <w:sz w:val="20"/>
+          <w:szCs w:val="20"/>
+        </w:rPr>
+        <w:t>._callbacks</w:t>
+      </w:r>
+    </w:p>
+    <w:p>
+      <w:pPr>
+        <w:jc w:val="left"/>
+      </w:pPr>
+      <w:r>
+        <w:rPr>
+          <w:rFonts w:ascii="Courier New" w:hAnsi="Courier New" w:cs="Courier New"/>
+          <w:color w:val="000000"/>
+          <w:sz w:val="20"/>
+          <w:szCs w:val="20"/>
+        </w:rPr>
+        <w:t xml:space="preserve">            </w:t>
+      </w:r>
+      <w:r>
+        <w:rPr>
+          <w:rFonts w:ascii="Courier New" w:hAnsi="Courier New" w:cs="Courier New"/>
+          <w:i/>
+          <w:iCs/>
+          <w:color w:val="000000"/>
+          <w:sz w:val="20"/>
+          <w:szCs w:val="20"/>
+        </w:rPr>
+        <w:t>self</w:t>
+      </w:r>
+      <w:r>
+        <w:rPr>
+          <w:rFonts w:ascii="Courier New" w:hAnsi="Courier New" w:cs="Courier New"/>
+          <w:color w:val="000000"/>
+          <w:sz w:val="20"/>
+          <w:szCs w:val="20"/>
+        </w:rPr>
+        <w:t>._callbacks.append(stack_context.wrap(callback))</w:t>
       </w:r>
     </w:p>
     <w:p>
@@ -2230,16 +2305,34 @@
           <w:sz w:val="20"/>
           <w:szCs w:val="20"/>
         </w:rPr>
-        <w:t>with</w:t>
-      </w:r>
-      <w:r>
-        <w:rPr>
-          <w:rFonts w:ascii="Courier New" w:hAnsi="Courier New" w:cs="Courier New"/>
-          <w:color w:val="000000"/>
-          <w:sz w:val="20"/>
-          <w:szCs w:val="20"/>
-        </w:rPr>
-        <w:t xml:space="preserve"> </w:t>
+        <w:t>if</w:t>
+      </w:r>
+      <w:r>
+        <w:rPr>
+          <w:rFonts w:ascii="Courier New" w:hAnsi="Courier New" w:cs="Courier New"/>
+          <w:color w:val="000000"/>
+          <w:sz w:val="20"/>
+          <w:szCs w:val="20"/>
+        </w:rPr>
+        <w:t xml:space="preserve"> list_empty </w:t>
+      </w:r>
+      <w:r>
+        <w:rPr>
+          <w:rFonts w:ascii="Courier New" w:hAnsi="Courier New" w:cs="Courier New"/>
+          <w:color w:val="0000FF"/>
+          <w:sz w:val="20"/>
+          <w:szCs w:val="20"/>
+        </w:rPr>
+        <w:t>and</w:t>
+      </w:r>
+      <w:r>
+        <w:rPr>
+          <w:rFonts w:ascii="Courier New" w:hAnsi="Courier New" w:cs="Courier New"/>
+          <w:color w:val="000000"/>
+          <w:sz w:val="20"/>
+          <w:szCs w:val="20"/>
+        </w:rPr>
+        <w:t xml:space="preserve"> thread.get_ident() != </w:t>
       </w:r>
       <w:r>
         <w:rPr>
@@ -2259,59 +2352,7 @@
           <w:sz w:val="20"/>
           <w:szCs w:val="20"/>
         </w:rPr>
-        <w:t>._callback_lock:</w:t>
-      </w:r>
-    </w:p>
-    <w:p>
-      <w:pPr>
-        <w:jc w:val="left"/>
-      </w:pPr>
-      <w:r>
-        <w:rPr>
-          <w:rFonts w:ascii="Courier New" w:hAnsi="Courier New" w:cs="Courier New"/>
-          <w:color w:val="000000"/>
-          <w:sz w:val="20"/>
-          <w:szCs w:val="20"/>
-        </w:rPr>
-        <w:t xml:space="preserve">            list_empty = </w:t>
-      </w:r>
-      <w:r>
-        <w:rPr>
-          <w:rFonts w:ascii="Courier New" w:hAnsi="Courier New" w:cs="Courier New"/>
-          <w:color w:val="0000FF"/>
-          <w:sz w:val="20"/>
-          <w:szCs w:val="20"/>
-        </w:rPr>
-        <w:t>not</w:t>
-      </w:r>
-      <w:r>
-        <w:rPr>
-          <w:rFonts w:ascii="Courier New" w:hAnsi="Courier New" w:cs="Courier New"/>
-          <w:color w:val="000000"/>
-          <w:sz w:val="20"/>
-          <w:szCs w:val="20"/>
-        </w:rPr>
-        <w:t xml:space="preserve"> </w:t>
-      </w:r>
-      <w:r>
-        <w:rPr>
-          <w:rFonts w:ascii="Courier New" w:hAnsi="Courier New" w:cs="Courier New"/>
-          <w:i/>
-          <w:iCs/>
-          <w:color w:val="000000"/>
-          <w:sz w:val="20"/>
-          <w:szCs w:val="20"/>
-        </w:rPr>
-        <w:t>self</w:t>
-      </w:r>
-      <w:r>
-        <w:rPr>
-          <w:rFonts w:ascii="Courier New" w:hAnsi="Courier New" w:cs="Courier New"/>
-          <w:color w:val="000000"/>
-          <w:sz w:val="20"/>
-          <w:szCs w:val="20"/>
-        </w:rPr>
-        <w:t>._callbacks</w:t>
+        <w:t>._thread_ident:</w:t>
       </w:r>
     </w:p>
     <w:p>
@@ -2330,92 +2371,11 @@
       <w:r>
         <w:rPr>
           <w:rFonts w:ascii="Courier New" w:hAnsi="Courier New" w:cs="Courier New"/>
-          <w:i/>
-          <w:iCs/>
-          <w:color w:val="000000"/>
-          <w:sz w:val="20"/>
-          <w:szCs w:val="20"/>
-        </w:rPr>
-        <w:t>self</w:t>
-      </w:r>
-      <w:r>
-        <w:rPr>
-          <w:rFonts w:ascii="Courier New" w:hAnsi="Courier New" w:cs="Courier New"/>
-          <w:color w:val="000000"/>
-          <w:sz w:val="20"/>
-          <w:szCs w:val="20"/>
-        </w:rPr>
-        <w:t>._callbacks.append(stack_context.wrap(callback))</w:t>
-      </w:r>
-    </w:p>
-    <w:p>
-      <w:pPr>
-        <w:jc w:val="left"/>
-      </w:pPr>
-      <w:r>
-        <w:rPr>
-          <w:rFonts w:ascii="Courier New" w:hAnsi="Courier New" w:cs="Courier New"/>
-          <w:color w:val="000000"/>
-          <w:sz w:val="20"/>
-          <w:szCs w:val="20"/>
-        </w:rPr>
-        <w:t xml:space="preserve">        </w:t>
-      </w:r>
-      <w:r>
-        <w:rPr>
-          <w:rFonts w:ascii="Courier New" w:hAnsi="Courier New" w:cs="Courier New"/>
-          <w:color w:val="0000FF"/>
-          <w:sz w:val="20"/>
-          <w:szCs w:val="20"/>
-        </w:rPr>
-        <w:t>if</w:t>
-      </w:r>
-      <w:r>
-        <w:rPr>
-          <w:rFonts w:ascii="Courier New" w:hAnsi="Courier New" w:cs="Courier New"/>
-          <w:color w:val="000000"/>
-          <w:sz w:val="20"/>
-          <w:szCs w:val="20"/>
-        </w:rPr>
-        <w:t xml:space="preserve"> list_empty </w:t>
-      </w:r>
-      <w:r>
-        <w:rPr>
-          <w:rFonts w:ascii="Courier New" w:hAnsi="Courier New" w:cs="Courier New"/>
-          <w:color w:val="0000FF"/>
-          <w:sz w:val="20"/>
-          <w:szCs w:val="20"/>
-        </w:rPr>
-        <w:t>and</w:t>
-      </w:r>
-      <w:r>
-        <w:rPr>
-          <w:rFonts w:ascii="Courier New" w:hAnsi="Courier New" w:cs="Courier New"/>
-          <w:color w:val="000000"/>
-          <w:sz w:val="20"/>
-          <w:szCs w:val="20"/>
-        </w:rPr>
-        <w:t xml:space="preserve"> thread.get_ident() != </w:t>
-      </w:r>
-      <w:r>
-        <w:rPr>
-          <w:rFonts w:ascii="Courier New" w:hAnsi="Courier New" w:cs="Courier New"/>
-          <w:i/>
-          <w:iCs/>
-          <w:color w:val="000000"/>
-          <w:sz w:val="20"/>
-          <w:szCs w:val="20"/>
-        </w:rPr>
-        <w:t>self</w:t>
-      </w:r>
-      <w:r>
-        <w:rPr>
-          <w:rFonts w:ascii="Courier New" w:hAnsi="Courier New" w:cs="Courier New"/>
-          <w:color w:val="000000"/>
-          <w:sz w:val="20"/>
-          <w:szCs w:val="20"/>
-        </w:rPr>
-        <w:t>._thread_ident:</w:t>
+          <w:color w:val="C0C0C0"/>
+          <w:sz w:val="20"/>
+          <w:szCs w:val="20"/>
+        </w:rPr>
+        <w:t># If we're in the IOLoop's thread, we know it's not currently</w:t>
       </w:r>
     </w:p>
     <w:p>
@@ -2438,7 +2398,21 @@
           <w:sz w:val="20"/>
           <w:szCs w:val="20"/>
         </w:rPr>
-        <w:t># If we're</w:t>
+        <w:t># polling.  If we're not, and we added the first callback to an</w:t>
+      </w:r>
+    </w:p>
+    <w:p>
+      <w:pPr>
+        <w:jc w:val="left"/>
+      </w:pPr>
+      <w:r>
+        <w:rPr>
+          <w:rFonts w:ascii="Courier New" w:hAnsi="Courier New" w:cs="Courier New"/>
+          <w:color w:val="000000"/>
+          <w:sz w:val="20"/>
+          <w:szCs w:val="20"/>
+        </w:rPr>
+        <w:t xml:space="preserve">            </w:t>
       </w:r>
       <w:r>
         <w:rPr>
@@ -2447,7 +2421,7 @@
           <w:sz w:val="20"/>
           <w:szCs w:val="20"/>
         </w:rPr>
-        <w:t xml:space="preserve"> in the IOLoop's thread, we know it's not currently</w:t>
+        <w:t># empty list, we may need to wake it up (it may wake up on its</w:t>
       </w:r>
     </w:p>
     <w:p>
@@ -2470,62 +2444,7 @@
           <w:sz w:val="20"/>
           <w:szCs w:val="20"/>
         </w:rPr>
-        <w:t># polling.  If we're not, and we added the first callback to an</w:t>
-      </w:r>
-    </w:p>
-    <w:p>
-      <w:pPr>
-        <w:jc w:val="left"/>
-      </w:pPr>
-      <w:r>
-        <w:rPr>
-          <w:rFonts w:ascii="Courier New" w:hAnsi="Courier New" w:cs="Courier New"/>
-          <w:color w:val="000000"/>
-          <w:sz w:val="20"/>
-          <w:szCs w:val="20"/>
-        </w:rPr>
-        <w:t xml:space="preserve">            </w:t>
-      </w:r>
-      <w:r>
-        <w:rPr>
-          <w:rFonts w:ascii="Courier New" w:hAnsi="Courier New" w:cs="Courier New"/>
-          <w:color w:val="C0C0C0"/>
-          <w:sz w:val="20"/>
-          <w:szCs w:val="20"/>
-        </w:rPr>
-        <w:t># empty list, we may need to wake it up (it may wake up on its</w:t>
-      </w:r>
-    </w:p>
-    <w:p>
-      <w:pPr>
-        <w:jc w:val="left"/>
-      </w:pPr>
-      <w:r>
-        <w:rPr>
-          <w:rFonts w:ascii="Courier New" w:hAnsi="Courier New" w:cs="Courier New"/>
-          <w:color w:val="000000"/>
-          <w:sz w:val="20"/>
-          <w:szCs w:val="20"/>
-        </w:rPr>
-        <w:t xml:space="preserve">            </w:t>
-      </w:r>
-      <w:r>
-        <w:rPr>
-          <w:rFonts w:ascii="Courier New" w:hAnsi="Courier New" w:cs="Courier New"/>
-          <w:color w:val="C0C0C0"/>
-          <w:sz w:val="20"/>
-          <w:szCs w:val="20"/>
-        </w:rPr>
-        <w:t># own, but an occasional extra wake is ha</w:t>
-      </w:r>
-      <w:r>
-        <w:rPr>
-          <w:rFonts w:ascii="Courier New" w:hAnsi="Courier New" w:cs="Courier New"/>
-          <w:color w:val="C0C0C0"/>
-          <w:sz w:val="20"/>
-          <w:szCs w:val="20"/>
-        </w:rPr>
-        <w:t>rmless).  Waking</w:t>
+        <w:t># own, but an occasional extra wake is harmless).  Waking</w:t>
       </w:r>
     </w:p>
     <w:p>
@@ -2704,18 +2623,7 @@
           <w:sz w:val="20"/>
           <w:szCs w:val="20"/>
         </w:rPr>
-        <w:t>"""</w:t>
-      </w:r>
-      <w:r>
-        <w:rPr>
-          <w:rFonts w:ascii="Courier New" w:hAnsi="Courier New" w:cs="Courier New"/>
-          <w:i/>
-          <w:iCs/>
-          <w:color w:val="00AA00"/>
-          <w:sz w:val="20"/>
-          <w:szCs w:val="20"/>
-        </w:rPr>
-        <w:t xml:space="preserve">Registers the given handler to receive the given events for </w:t>
+        <w:t xml:space="preserve">"""Registers the given handler to receive the given events for </w:t>
       </w:r>
       <w:r>
         <w:rPr>
@@ -2928,18 +2836,7 @@
           <w:sz w:val="20"/>
           <w:szCs w:val="20"/>
         </w:rPr>
-        <w:t>"""</w:t>
-      </w:r>
-      <w:r>
-        <w:rPr>
-          <w:rFonts w:ascii="Courier New" w:hAnsi="Courier New" w:cs="Courier New"/>
-          <w:i/>
-          <w:iCs/>
-          <w:color w:val="00AA00"/>
-          <w:sz w:val="20"/>
-          <w:szCs w:val="20"/>
-        </w:rPr>
-        <w:t xml:space="preserve">Changes the events we listen for </w:t>
+        <w:t xml:space="preserve">"""Changes the events we listen for </w:t>
       </w:r>
       <w:r>
         <w:rPr>
@@ -3425,36 +3322,32 @@
     <w:p>
       <w:pPr>
         <w:rPr>
-          <w:rFonts w:eastAsiaTheme="minorEastAsia" w:hint="eastAsia"/>
-        </w:rPr>
-      </w:pPr>
-    </w:p>
-    <w:p>
-      <w:pPr>
-        <w:rPr>
-          <w:rFonts w:eastAsiaTheme="minorEastAsia" w:hint="eastAsia"/>
-        </w:rPr>
-      </w:pPr>
-    </w:p>
-    <w:p>
-      <w:pPr>
-        <w:rPr>
-          <w:rFonts w:eastAsiaTheme="minorEastAsia" w:hint="eastAsia"/>
+          <w:rFonts w:eastAsiaTheme="minorEastAsia"/>
+        </w:rPr>
+      </w:pPr>
+    </w:p>
+    <w:p>
+      <w:pPr>
+        <w:rPr>
+          <w:rFonts w:eastAsiaTheme="minorEastAsia"/>
+        </w:rPr>
+      </w:pPr>
+    </w:p>
+    <w:p>
+      <w:pPr>
+        <w:rPr>
+          <w:rFonts w:eastAsiaTheme="minorEastAsia"/>
         </w:rPr>
       </w:pPr>
     </w:p>
     <w:p>
       <w:pPr>
         <w:pStyle w:val="2"/>
+      </w:pPr>
+      <w:r>
         <w:rPr>
           <w:rFonts w:hint="eastAsia"/>
         </w:rPr>
-      </w:pPr>
-      <w:r>
-        <w:rPr>
-          <w:rFonts w:hint="eastAsia"/>
-        </w:rPr>
-        <w:lastRenderedPageBreak/>
         <w:t>例子</w:t>
       </w:r>
     </w:p>
@@ -3568,10 +3461,7 @@
         <w:t>创建</w:t>
       </w:r>
       <w:r>
-        <w:t>sock</w:t>
-      </w:r>
-      <w:r>
-        <w:t>et</w:t>
+        <w:t>socket</w:t>
       </w:r>
     </w:p>
     <w:p>
@@ -3617,10 +3507,7 @@
     </w:p>
     <w:p>
       <w:r>
-        <w:t>callback = functools.partial(con</w:t>
-      </w:r>
-      <w:r>
-        <w:t>nection_ready, sock)</w:t>
+        <w:t>callback = functools.partial(connection_ready, sock)</w:t>
       </w:r>
     </w:p>
     <w:p>
@@ -3669,12 +3556,12 @@
     </w:p>
     <w:p>
       <w:r>
+        <w:lastRenderedPageBreak/>
         <w:t>sock = socket.socket(socket.AF_INET, socket.SOCK_STREAM, 0)</w:t>
       </w:r>
     </w:p>
     <w:p>
       <w:r>
-        <w:lastRenderedPageBreak/>
         <w:t>sock.connect(("",8888))</w:t>
       </w:r>
     </w:p>

</xml_diff>

<commit_message>
add tornado 3.0.1  and remove some old file
</commit_message>
<xml_diff>
--- a/pyhon 学习/tornado 学习/tornado 学习笔记1-ioloop.docx
+++ b/pyhon 学习/tornado 学习/tornado 学习笔记1-ioloop.docx
@@ -1150,11 +1150,6 @@
       </w:r>
     </w:p>
     <w:p>
-      <w:pPr>
-        <w:rPr>
-          <w:rFonts w:hint="eastAsia"/>
-        </w:rPr>
-      </w:pPr>
       <w:r>
         <w:t>def start(self):</w:t>
       </w:r>
@@ -1610,7 +1605,7 @@
       <w:pPr>
         <w:pStyle w:val="3"/>
         <w:rPr>
-          <w:rFonts w:eastAsiaTheme="minorEastAsia" w:hint="eastAsia"/>
+          <w:rFonts w:eastAsiaTheme="minorEastAsia"/>
         </w:rPr>
       </w:pPr>
       <w:r>
@@ -1642,7 +1637,7 @@
     <w:p>
       <w:pPr>
         <w:rPr>
-          <w:rFonts w:eastAsiaTheme="minorEastAsia" w:hint="eastAsia"/>
+          <w:rFonts w:eastAsiaTheme="minorEastAsia"/>
         </w:rPr>
       </w:pPr>
     </w:p>
@@ -2298,7 +2293,7 @@
     <w:p>
       <w:pPr>
         <w:rPr>
-          <w:rFonts w:eastAsiaTheme="minorEastAsia" w:hint="eastAsia"/>
+          <w:rFonts w:eastAsiaTheme="minorEastAsia"/>
         </w:rPr>
       </w:pPr>
     </w:p>
@@ -2321,7 +2316,7 @@
     <w:p>
       <w:pPr>
         <w:rPr>
-          <w:rFonts w:eastAsiaTheme="minorEastAsia" w:hint="eastAsia"/>
+          <w:rFonts w:eastAsiaTheme="minorEastAsia"/>
         </w:rPr>
       </w:pPr>
     </w:p>
@@ -2401,7 +2396,7 @@
       <w:pPr>
         <w:jc w:val="left"/>
         <w:rPr>
-          <w:rFonts w:eastAsiaTheme="minorEastAsia" w:hint="eastAsia"/>
+          <w:rFonts w:eastAsiaTheme="minorEastAsia"/>
         </w:rPr>
       </w:pPr>
       <w:r>
@@ -2815,7 +2810,7 @@
     <w:p>
       <w:pPr>
         <w:rPr>
-          <w:rFonts w:eastAsiaTheme="minorEastAsia" w:hint="eastAsia"/>
+          <w:rFonts w:eastAsiaTheme="minorEastAsia"/>
         </w:rPr>
       </w:pPr>
     </w:p>
@@ -2849,7 +2844,7 @@
     <w:p>
       <w:pPr>
         <w:rPr>
-          <w:rFonts w:eastAsiaTheme="minorEastAsia" w:hint="eastAsia"/>
+          <w:rFonts w:eastAsiaTheme="minorEastAsia"/>
         </w:rPr>
       </w:pPr>
     </w:p>
@@ -3138,7 +3133,7 @@
       <w:pPr>
         <w:pStyle w:val="3"/>
         <w:rPr>
-          <w:rFonts w:eastAsiaTheme="minorEastAsia" w:hint="eastAsia"/>
+          <w:rFonts w:eastAsiaTheme="minorEastAsia"/>
           <w:kern w:val="0"/>
         </w:rPr>
       </w:pPr>
@@ -3390,7 +3385,4575 @@
       </w:r>
     </w:p>
     <w:p/>
-    <w:p/>
+    <w:p>
+      <w:pPr>
+        <w:rPr>
+          <w:rFonts w:eastAsiaTheme="minorEastAsia"/>
+        </w:rPr>
+      </w:pPr>
+    </w:p>
+    <w:p>
+      <w:pPr>
+        <w:rPr>
+          <w:rFonts w:eastAsiaTheme="minorEastAsia"/>
+        </w:rPr>
+      </w:pPr>
+    </w:p>
+    <w:p>
+      <w:pPr>
+        <w:rPr>
+          <w:rFonts w:eastAsiaTheme="minorEastAsia"/>
+        </w:rPr>
+      </w:pPr>
+    </w:p>
+    <w:p>
+      <w:pPr>
+        <w:pStyle w:val="1"/>
+        <w:rPr>
+          <w:rFonts w:ascii="宋体" w:eastAsia="宋体" w:hAnsi="宋体" w:cs="宋体"/>
+        </w:rPr>
+      </w:pPr>
+      <w:r>
+        <w:rPr>
+          <w:rFonts w:hint="eastAsia"/>
+        </w:rPr>
+        <w:t xml:space="preserve">tornado  3.0.1 </w:t>
+      </w:r>
+      <w:r>
+        <w:rPr>
+          <w:rFonts w:ascii="宋体" w:eastAsia="宋体" w:hAnsi="宋体" w:cs="宋体" w:hint="eastAsia"/>
+        </w:rPr>
+        <w:t>改变</w:t>
+      </w:r>
+    </w:p>
+    <w:p>
+      <w:pPr>
+        <w:rPr>
+          <w:rFonts w:eastAsiaTheme="minorEastAsia"/>
+        </w:rPr>
+      </w:pPr>
+    </w:p>
+    <w:p>
+      <w:pPr>
+        <w:rPr>
+          <w:rFonts w:eastAsiaTheme="minorEastAsia"/>
+        </w:rPr>
+      </w:pPr>
+      <w:r>
+        <w:rPr>
+          <w:rFonts w:eastAsiaTheme="minorEastAsia" w:hint="eastAsia"/>
+        </w:rPr>
+        <w:t xml:space="preserve">3.x </w:t>
+      </w:r>
+      <w:r>
+        <w:rPr>
+          <w:rFonts w:eastAsiaTheme="minorEastAsia" w:hint="eastAsia"/>
+        </w:rPr>
+        <w:t>版本对</w:t>
+      </w:r>
+      <w:r>
+        <w:rPr>
+          <w:rFonts w:eastAsiaTheme="minorEastAsia" w:hint="eastAsia"/>
+        </w:rPr>
+        <w:t xml:space="preserve">IOLoop </w:t>
+      </w:r>
+      <w:r>
+        <w:rPr>
+          <w:rFonts w:eastAsiaTheme="minorEastAsia" w:hint="eastAsia"/>
+        </w:rPr>
+        <w:t>进行重构。把它拆成</w:t>
+      </w:r>
+      <w:r>
+        <w:rPr>
+          <w:rFonts w:eastAsiaTheme="minorEastAsia" w:hint="eastAsia"/>
+        </w:rPr>
+        <w:t>3</w:t>
+      </w:r>
+      <w:r>
+        <w:rPr>
+          <w:rFonts w:eastAsiaTheme="minorEastAsia" w:hint="eastAsia"/>
+        </w:rPr>
+        <w:t>个类，</w:t>
+      </w:r>
+    </w:p>
+    <w:p>
+      <w:pPr>
+        <w:rPr>
+          <w:rFonts w:ascii="Georgia" w:eastAsiaTheme="minorEastAsia" w:hAnsi="Georgia"/>
+          <w:color w:val="333333"/>
+          <w:sz w:val="18"/>
+          <w:szCs w:val="18"/>
+          <w:shd w:val="clear" w:color="auto" w:fill="FFFFFF"/>
+        </w:rPr>
+      </w:pPr>
+      <w:r>
+        <w:rPr>
+          <w:rFonts w:ascii="Georgia" w:hAnsi="Georgia"/>
+          <w:color w:val="333333"/>
+          <w:szCs w:val="21"/>
+          <w:shd w:val="clear" w:color="auto" w:fill="FFFFFF"/>
+        </w:rPr>
+        <w:t>Configurable</w:t>
+      </w:r>
+      <w:r>
+        <w:rPr>
+          <w:rFonts w:asciiTheme="minorEastAsia" w:eastAsiaTheme="minorEastAsia" w:hAnsiTheme="minorEastAsia" w:hint="eastAsia"/>
+          <w:color w:val="333333"/>
+          <w:sz w:val="18"/>
+          <w:szCs w:val="18"/>
+          <w:shd w:val="clear" w:color="auto" w:fill="FFFFFF"/>
+        </w:rPr>
+        <w:t xml:space="preserve">      </w:t>
+      </w:r>
+      <w:r>
+        <w:rPr>
+          <w:rFonts w:ascii="Courier New" w:eastAsiaTheme="minorEastAsia" w:hAnsi="Courier New" w:cs="Courier New" w:hint="eastAsia"/>
+          <w:color w:val="000000"/>
+          <w:kern w:val="0"/>
+          <w:sz w:val="20"/>
+          <w:szCs w:val="20"/>
+        </w:rPr>
+        <w:t>配置工厂抽象类</w:t>
+      </w:r>
+      <w:r>
+        <w:rPr>
+          <w:rFonts w:asciiTheme="minorEastAsia" w:eastAsiaTheme="minorEastAsia" w:hAnsiTheme="minorEastAsia" w:hint="eastAsia"/>
+          <w:color w:val="333333"/>
+          <w:sz w:val="18"/>
+          <w:szCs w:val="18"/>
+          <w:shd w:val="clear" w:color="auto" w:fill="FFFFFF"/>
+        </w:rPr>
+        <w:t>——更改</w:t>
+      </w:r>
+      <w:r>
+        <w:rPr>
+          <w:rFonts w:asciiTheme="minorEastAsia" w:eastAsiaTheme="minorEastAsia" w:hAnsiTheme="minorEastAsia" w:hint="eastAsia"/>
+          <w:color w:val="333333"/>
+          <w:sz w:val="18"/>
+          <w:szCs w:val="18"/>
+          <w:shd w:val="clear" w:color="auto" w:fill="FFFFFF"/>
+        </w:rPr>
+        <w:t>子类</w:t>
+      </w:r>
+      <w:r>
+        <w:rPr>
+          <w:rFonts w:asciiTheme="minorEastAsia" w:eastAsiaTheme="minorEastAsia" w:hAnsiTheme="minorEastAsia" w:hint="eastAsia"/>
+          <w:color w:val="333333"/>
+          <w:sz w:val="18"/>
+          <w:szCs w:val="18"/>
+          <w:shd w:val="clear" w:color="auto" w:fill="FFFFFF"/>
+        </w:rPr>
+        <w:t>的具体创建生成方式</w:t>
+      </w:r>
+    </w:p>
+    <w:p>
+      <w:pPr>
+        <w:rPr>
+          <w:rFonts w:ascii="Georgia" w:eastAsiaTheme="minorEastAsia" w:hAnsi="Georgia"/>
+          <w:color w:val="333333"/>
+          <w:szCs w:val="21"/>
+          <w:shd w:val="clear" w:color="auto" w:fill="FFFFFF"/>
+        </w:rPr>
+      </w:pPr>
+      <w:r>
+        <w:rPr>
+          <w:rFonts w:ascii="Georgia" w:hAnsi="Georgia"/>
+          <w:color w:val="333333"/>
+          <w:szCs w:val="21"/>
+          <w:shd w:val="clear" w:color="auto" w:fill="FFFFFF"/>
+        </w:rPr>
+        <w:t> IOLoop</w:t>
+      </w:r>
+      <w:r>
+        <w:rPr>
+          <w:rFonts w:asciiTheme="minorEastAsia" w:eastAsiaTheme="minorEastAsia" w:hAnsiTheme="minorEastAsia" w:hint="eastAsia"/>
+          <w:color w:val="333333"/>
+          <w:szCs w:val="21"/>
+          <w:shd w:val="clear" w:color="auto" w:fill="FFFFFF"/>
+        </w:rPr>
+        <w:t xml:space="preserve">         变成一个抽象类</w:t>
+      </w:r>
+    </w:p>
+    <w:p>
+      <w:pPr>
+        <w:rPr>
+          <w:rFonts w:asciiTheme="minorEastAsia" w:eastAsiaTheme="minorEastAsia" w:hAnsiTheme="minorEastAsia"/>
+          <w:color w:val="333333"/>
+          <w:szCs w:val="21"/>
+          <w:shd w:val="clear" w:color="auto" w:fill="FFFFFF"/>
+        </w:rPr>
+      </w:pPr>
+      <w:r>
+        <w:rPr>
+          <w:rFonts w:ascii="Georgia" w:hAnsi="Georgia"/>
+          <w:color w:val="333333"/>
+          <w:szCs w:val="21"/>
+          <w:shd w:val="clear" w:color="auto" w:fill="FFFFFF"/>
+        </w:rPr>
+        <w:t>PollIOLoop</w:t>
+      </w:r>
+      <w:r>
+        <w:rPr>
+          <w:rFonts w:asciiTheme="minorEastAsia" w:eastAsiaTheme="minorEastAsia" w:hAnsiTheme="minorEastAsia" w:hint="eastAsia"/>
+          <w:color w:val="333333"/>
+          <w:szCs w:val="21"/>
+          <w:shd w:val="clear" w:color="auto" w:fill="FFFFFF"/>
+        </w:rPr>
+        <w:t xml:space="preserve">      具体功能实现类</w:t>
+      </w:r>
+    </w:p>
+    <w:p>
+      <w:pPr>
+        <w:widowControl/>
+        <w:shd w:val="clear" w:color="auto" w:fill="FFFFFF"/>
+        <w:tabs>
+          <w:tab w:val="clear" w:pos="420"/>
+        </w:tabs>
+        <w:suppressAutoHyphens w:val="0"/>
+        <w:spacing w:line="300" w:lineRule="atLeast"/>
+        <w:jc w:val="left"/>
+        <w:rPr>
+          <w:rFonts w:ascii="Verdana" w:eastAsia="宋体" w:hAnsi="Verdana" w:cs="宋体" w:hint="eastAsia"/>
+          <w:color w:val="000000"/>
+          <w:kern w:val="0"/>
+          <w:sz w:val="18"/>
+          <w:szCs w:val="18"/>
+        </w:rPr>
+      </w:pPr>
+    </w:p>
+    <w:p>
+      <w:pPr>
+        <w:widowControl/>
+        <w:shd w:val="clear" w:color="auto" w:fill="FFFFFF"/>
+        <w:tabs>
+          <w:tab w:val="clear" w:pos="420"/>
+        </w:tabs>
+        <w:suppressAutoHyphens w:val="0"/>
+        <w:spacing w:line="300" w:lineRule="atLeast"/>
+        <w:jc w:val="left"/>
+        <w:rPr>
+          <w:rFonts w:ascii="Verdana" w:eastAsia="宋体" w:hAnsi="Verdana" w:cs="宋体" w:hint="eastAsia"/>
+          <w:color w:val="000000"/>
+          <w:kern w:val="0"/>
+          <w:sz w:val="18"/>
+          <w:szCs w:val="18"/>
+        </w:rPr>
+      </w:pPr>
+      <w:bookmarkStart w:id="2" w:name="OLE_LINK14"/>
+      <w:bookmarkStart w:id="3" w:name="OLE_LINK15"/>
+      <w:r>
+        <w:rPr>
+          <w:rFonts w:ascii="Courier New" w:eastAsiaTheme="minorEastAsia" w:hAnsi="Courier New" w:cs="Courier New"/>
+          <w:b/>
+          <w:bCs/>
+          <w:color w:val="000000"/>
+          <w:kern w:val="0"/>
+          <w:sz w:val="20"/>
+          <w:szCs w:val="20"/>
+        </w:rPr>
+        <w:t>Configurable</w:t>
+      </w:r>
+      <w:bookmarkEnd w:id="2"/>
+      <w:bookmarkEnd w:id="3"/>
+      <w:r>
+        <w:rPr>
+          <w:rFonts w:ascii="Courier New" w:eastAsiaTheme="minorEastAsia" w:hAnsi="Courier New" w:cs="Courier New"/>
+          <w:color w:val="000000"/>
+          <w:kern w:val="0"/>
+          <w:sz w:val="20"/>
+          <w:szCs w:val="20"/>
+        </w:rPr>
+        <w:t>(object):</w:t>
+      </w:r>
+      <w:r>
+        <w:rPr>
+          <w:rFonts w:ascii="Courier New" w:eastAsiaTheme="minorEastAsia" w:hAnsi="Courier New" w:cs="Courier New" w:hint="eastAsia"/>
+          <w:color w:val="000000"/>
+          <w:kern w:val="0"/>
+          <w:sz w:val="20"/>
+          <w:szCs w:val="20"/>
+        </w:rPr>
+        <w:t xml:space="preserve">  </w:t>
+      </w:r>
+      <w:bookmarkStart w:id="4" w:name="OLE_LINK16"/>
+      <w:r>
+        <w:rPr>
+          <w:rFonts w:ascii="Courier New" w:eastAsiaTheme="minorEastAsia" w:hAnsi="Courier New" w:cs="Courier New"/>
+          <w:b/>
+          <w:bCs/>
+          <w:color w:val="000000"/>
+          <w:kern w:val="0"/>
+          <w:sz w:val="20"/>
+          <w:szCs w:val="20"/>
+        </w:rPr>
+        <w:t>IOLoop</w:t>
+      </w:r>
+      <w:bookmarkEnd w:id="4"/>
+      <w:r>
+        <w:rPr>
+          <w:rFonts w:ascii="Courier New" w:eastAsiaTheme="minorEastAsia" w:hAnsi="Courier New" w:cs="Courier New"/>
+          <w:color w:val="000000"/>
+          <w:kern w:val="0"/>
+          <w:sz w:val="20"/>
+          <w:szCs w:val="20"/>
+        </w:rPr>
+        <w:t>(Configurable):</w:t>
+      </w:r>
+      <w:r>
+        <w:rPr>
+          <w:rFonts w:ascii="Courier New" w:eastAsiaTheme="minorEastAsia" w:hAnsi="Courier New" w:cs="Courier New" w:hint="eastAsia"/>
+          <w:color w:val="000000"/>
+          <w:kern w:val="0"/>
+          <w:sz w:val="20"/>
+          <w:szCs w:val="20"/>
+        </w:rPr>
+        <w:t xml:space="preserve"> </w:t>
+      </w:r>
+      <w:r>
+        <w:rPr>
+          <w:rFonts w:ascii="Courier New" w:eastAsiaTheme="minorEastAsia" w:hAnsi="Courier New" w:cs="Courier New"/>
+          <w:b/>
+          <w:bCs/>
+          <w:color w:val="000000"/>
+          <w:kern w:val="0"/>
+          <w:sz w:val="20"/>
+          <w:szCs w:val="20"/>
+        </w:rPr>
+        <w:t>PollIOLoop</w:t>
+      </w:r>
+      <w:r>
+        <w:rPr>
+          <w:rFonts w:ascii="Courier New" w:eastAsiaTheme="minorEastAsia" w:hAnsi="Courier New" w:cs="Courier New"/>
+          <w:color w:val="000000"/>
+          <w:kern w:val="0"/>
+          <w:sz w:val="20"/>
+          <w:szCs w:val="20"/>
+        </w:rPr>
+        <w:t>(IOLoop):</w:t>
+      </w:r>
+    </w:p>
+    <w:p>
+      <w:pPr>
+        <w:widowControl/>
+        <w:shd w:val="clear" w:color="auto" w:fill="FFFFFF"/>
+        <w:tabs>
+          <w:tab w:val="clear" w:pos="420"/>
+        </w:tabs>
+        <w:suppressAutoHyphens w:val="0"/>
+        <w:spacing w:line="300" w:lineRule="atLeast"/>
+        <w:jc w:val="left"/>
+        <w:rPr>
+          <w:rFonts w:ascii="Verdana" w:eastAsia="宋体" w:hAnsi="Verdana" w:cs="宋体" w:hint="eastAsia"/>
+          <w:color w:val="000000"/>
+          <w:kern w:val="0"/>
+          <w:sz w:val="18"/>
+          <w:szCs w:val="18"/>
+        </w:rPr>
+      </w:pPr>
+    </w:p>
+    <w:p>
+      <w:pPr>
+        <w:pStyle w:val="2"/>
+        <w:rPr>
+          <w:rFonts w:ascii="Verdana" w:eastAsia="宋体" w:hAnsi="Verdana" w:cs="宋体"/>
+          <w:kern w:val="0"/>
+          <w:sz w:val="18"/>
+          <w:szCs w:val="18"/>
+        </w:rPr>
+      </w:pPr>
+      <w:r>
+        <w:rPr>
+          <w:kern w:val="0"/>
+        </w:rPr>
+        <w:t>Configurable</w:t>
+      </w:r>
+    </w:p>
+    <w:p>
+      <w:pPr>
+        <w:widowControl/>
+        <w:shd w:val="clear" w:color="auto" w:fill="FFFFFF"/>
+        <w:tabs>
+          <w:tab w:val="clear" w:pos="420"/>
+        </w:tabs>
+        <w:suppressAutoHyphens w:val="0"/>
+        <w:spacing w:line="300" w:lineRule="atLeast"/>
+        <w:jc w:val="left"/>
+        <w:rPr>
+          <w:rFonts w:ascii="Verdana" w:eastAsia="宋体" w:hAnsi="Verdana" w:cs="宋体"/>
+          <w:color w:val="000000"/>
+          <w:kern w:val="0"/>
+          <w:sz w:val="18"/>
+          <w:szCs w:val="18"/>
+        </w:rPr>
+      </w:pPr>
+      <w:bookmarkStart w:id="5" w:name="OLE_LINK5"/>
+      <w:bookmarkStart w:id="6" w:name="OLE_LINK6"/>
+      <w:r>
+        <w:rPr>
+          <w:rFonts w:ascii="Georgia" w:eastAsia="宋体" w:hAnsi="Georgia" w:cs="宋体"/>
+          <w:color w:val="333333"/>
+          <w:kern w:val="0"/>
+          <w:szCs w:val="21"/>
+        </w:rPr>
+        <w:t>tronado/util.py</w:t>
+      </w:r>
+    </w:p>
+    <w:bookmarkEnd w:id="5"/>
+    <w:bookmarkEnd w:id="6"/>
+    <w:p>
+      <w:pPr>
+        <w:widowControl/>
+        <w:shd w:val="clear" w:color="auto" w:fill="FFFFFF"/>
+        <w:tabs>
+          <w:tab w:val="clear" w:pos="420"/>
+        </w:tabs>
+        <w:suppressAutoHyphens w:val="0"/>
+        <w:jc w:val="left"/>
+        <w:rPr>
+          <w:rFonts w:ascii="Georgia" w:eastAsia="宋体" w:hAnsi="Georgia" w:cs="宋体"/>
+          <w:color w:val="333333"/>
+          <w:kern w:val="0"/>
+          <w:szCs w:val="21"/>
+        </w:rPr>
+      </w:pPr>
+    </w:p>
+    <w:p>
+      <w:pPr>
+        <w:widowControl/>
+        <w:shd w:val="clear" w:color="auto" w:fill="FFFFFF"/>
+        <w:tabs>
+          <w:tab w:val="clear" w:pos="420"/>
+        </w:tabs>
+        <w:suppressAutoHyphens w:val="0"/>
+        <w:spacing w:line="300" w:lineRule="atLeast"/>
+        <w:jc w:val="left"/>
+        <w:rPr>
+          <w:rFonts w:ascii="Verdana" w:eastAsia="宋体" w:hAnsi="Verdana" w:cs="宋体"/>
+          <w:color w:val="000000"/>
+          <w:kern w:val="0"/>
+          <w:sz w:val="18"/>
+          <w:szCs w:val="18"/>
+        </w:rPr>
+      </w:pPr>
+      <w:bookmarkStart w:id="7" w:name="OLE_LINK7"/>
+      <w:bookmarkStart w:id="8" w:name="OLE_LINK8"/>
+      <w:r>
+        <w:rPr>
+          <w:rFonts w:ascii="Courier New" w:eastAsiaTheme="minorEastAsia" w:hAnsi="Courier New" w:cs="Courier New"/>
+          <w:color w:val="0000FF"/>
+          <w:kern w:val="0"/>
+          <w:sz w:val="20"/>
+          <w:szCs w:val="20"/>
+        </w:rPr>
+        <w:t>class</w:t>
+      </w:r>
+      <w:r>
+        <w:rPr>
+          <w:rFonts w:ascii="Courier New" w:eastAsiaTheme="minorEastAsia" w:hAnsi="Courier New" w:cs="Courier New"/>
+          <w:color w:val="000000"/>
+          <w:kern w:val="0"/>
+          <w:sz w:val="20"/>
+          <w:szCs w:val="20"/>
+        </w:rPr>
+        <w:t xml:space="preserve"> </w:t>
+      </w:r>
+      <w:r>
+        <w:rPr>
+          <w:rFonts w:ascii="Courier New" w:eastAsiaTheme="minorEastAsia" w:hAnsi="Courier New" w:cs="Courier New"/>
+          <w:b/>
+          <w:bCs/>
+          <w:color w:val="000000"/>
+          <w:kern w:val="0"/>
+          <w:sz w:val="20"/>
+          <w:szCs w:val="20"/>
+        </w:rPr>
+        <w:t>Configurable</w:t>
+      </w:r>
+      <w:r>
+        <w:rPr>
+          <w:rFonts w:ascii="Courier New" w:eastAsiaTheme="minorEastAsia" w:hAnsi="Courier New" w:cs="Courier New"/>
+          <w:color w:val="000000"/>
+          <w:kern w:val="0"/>
+          <w:sz w:val="20"/>
+          <w:szCs w:val="20"/>
+        </w:rPr>
+        <w:t>(object):</w:t>
+      </w:r>
+      <w:bookmarkEnd w:id="7"/>
+      <w:bookmarkEnd w:id="8"/>
+    </w:p>
+    <w:p>
+      <w:pPr>
+        <w:tabs>
+          <w:tab w:val="clear" w:pos="420"/>
+        </w:tabs>
+        <w:suppressAutoHyphens w:val="0"/>
+        <w:autoSpaceDE w:val="0"/>
+        <w:autoSpaceDN w:val="0"/>
+        <w:adjustRightInd w:val="0"/>
+        <w:jc w:val="left"/>
+        <w:rPr>
+          <w:rFonts w:ascii="Courier New" w:eastAsiaTheme="minorEastAsia" w:hAnsi="Courier New" w:cs="Courier New"/>
+          <w:kern w:val="0"/>
+          <w:sz w:val="20"/>
+          <w:szCs w:val="20"/>
+        </w:rPr>
+      </w:pPr>
+      <w:r>
+        <w:rPr>
+          <w:rFonts w:ascii="Courier New" w:eastAsiaTheme="minorEastAsia" w:hAnsi="Courier New" w:cs="Courier New"/>
+          <w:color w:val="000000"/>
+          <w:kern w:val="0"/>
+          <w:sz w:val="20"/>
+          <w:szCs w:val="20"/>
+        </w:rPr>
+        <w:t xml:space="preserve">    __impl_class = </w:t>
+      </w:r>
+      <w:r>
+        <w:rPr>
+          <w:rFonts w:ascii="Courier New" w:eastAsiaTheme="minorEastAsia" w:hAnsi="Courier New" w:cs="Courier New"/>
+          <w:color w:val="0000FF"/>
+          <w:kern w:val="0"/>
+          <w:sz w:val="20"/>
+          <w:szCs w:val="20"/>
+        </w:rPr>
+        <w:t>None</w:t>
+      </w:r>
+    </w:p>
+    <w:p>
+      <w:pPr>
+        <w:tabs>
+          <w:tab w:val="clear" w:pos="420"/>
+        </w:tabs>
+        <w:suppressAutoHyphens w:val="0"/>
+        <w:autoSpaceDE w:val="0"/>
+        <w:autoSpaceDN w:val="0"/>
+        <w:adjustRightInd w:val="0"/>
+        <w:jc w:val="left"/>
+        <w:rPr>
+          <w:rFonts w:ascii="Courier New" w:eastAsiaTheme="minorEastAsia" w:hAnsi="Courier New" w:cs="Courier New" w:hint="eastAsia"/>
+          <w:color w:val="000000"/>
+          <w:kern w:val="0"/>
+          <w:sz w:val="20"/>
+          <w:szCs w:val="20"/>
+        </w:rPr>
+      </w:pPr>
+      <w:r>
+        <w:rPr>
+          <w:rFonts w:ascii="Courier New" w:eastAsiaTheme="minorEastAsia" w:hAnsi="Courier New" w:cs="Courier New"/>
+          <w:color w:val="000000"/>
+          <w:kern w:val="0"/>
+          <w:sz w:val="20"/>
+          <w:szCs w:val="20"/>
+        </w:rPr>
+        <w:t xml:space="preserve">    __impl_kwargs = </w:t>
+      </w:r>
+      <w:r>
+        <w:rPr>
+          <w:rFonts w:ascii="Courier New" w:eastAsiaTheme="minorEastAsia" w:hAnsi="Courier New" w:cs="Courier New"/>
+          <w:color w:val="0000FF"/>
+          <w:kern w:val="0"/>
+          <w:sz w:val="20"/>
+          <w:szCs w:val="20"/>
+        </w:rPr>
+        <w:t>None</w:t>
+      </w:r>
+    </w:p>
+    <w:p>
+      <w:pPr>
+        <w:tabs>
+          <w:tab w:val="clear" w:pos="420"/>
+        </w:tabs>
+        <w:suppressAutoHyphens w:val="0"/>
+        <w:autoSpaceDE w:val="0"/>
+        <w:autoSpaceDN w:val="0"/>
+        <w:adjustRightInd w:val="0"/>
+        <w:jc w:val="left"/>
+        <w:rPr>
+          <w:rFonts w:ascii="Courier New" w:eastAsiaTheme="minorEastAsia" w:hAnsi="Courier New" w:cs="Courier New"/>
+          <w:kern w:val="0"/>
+          <w:sz w:val="20"/>
+          <w:szCs w:val="20"/>
+        </w:rPr>
+      </w:pPr>
+      <w:r>
+        <w:rPr>
+          <w:rFonts w:ascii="Courier New" w:eastAsiaTheme="minorEastAsia" w:hAnsi="Courier New" w:cs="Courier New"/>
+          <w:color w:val="000000"/>
+          <w:kern w:val="0"/>
+          <w:sz w:val="20"/>
+          <w:szCs w:val="20"/>
+        </w:rPr>
+        <w:t xml:space="preserve">    </w:t>
+      </w:r>
+      <w:r>
+        <w:rPr>
+          <w:rFonts w:ascii="Courier New" w:eastAsiaTheme="minorEastAsia" w:hAnsi="Courier New" w:cs="Courier New"/>
+          <w:color w:val="0000FF"/>
+          <w:kern w:val="0"/>
+          <w:sz w:val="20"/>
+          <w:szCs w:val="20"/>
+        </w:rPr>
+        <w:t>def</w:t>
+      </w:r>
+      <w:r>
+        <w:rPr>
+          <w:rFonts w:ascii="Courier New" w:eastAsiaTheme="minorEastAsia" w:hAnsi="Courier New" w:cs="Courier New"/>
+          <w:color w:val="000000"/>
+          <w:kern w:val="0"/>
+          <w:sz w:val="20"/>
+          <w:szCs w:val="20"/>
+        </w:rPr>
+        <w:t xml:space="preserve"> </w:t>
+      </w:r>
+      <w:r>
+        <w:rPr>
+          <w:rFonts w:ascii="Courier New" w:eastAsiaTheme="minorEastAsia" w:hAnsi="Courier New" w:cs="Courier New"/>
+          <w:b/>
+          <w:bCs/>
+          <w:color w:val="000000"/>
+          <w:kern w:val="0"/>
+          <w:sz w:val="20"/>
+          <w:szCs w:val="20"/>
+        </w:rPr>
+        <w:t>__new__</w:t>
+      </w:r>
+      <w:r>
+        <w:rPr>
+          <w:rFonts w:ascii="Courier New" w:eastAsiaTheme="minorEastAsia" w:hAnsi="Courier New" w:cs="Courier New"/>
+          <w:color w:val="000000"/>
+          <w:kern w:val="0"/>
+          <w:sz w:val="20"/>
+          <w:szCs w:val="20"/>
+        </w:rPr>
+        <w:t>(cls, **kwargs):</w:t>
+      </w:r>
+      <w:r>
+        <w:rPr>
+          <w:rFonts w:ascii="Georgia" w:hAnsi="Georgia"/>
+          <w:color w:val="333333"/>
+          <w:sz w:val="18"/>
+          <w:szCs w:val="18"/>
+          <w:shd w:val="clear" w:color="auto" w:fill="FFFFFF"/>
+        </w:rPr>
+        <w:t xml:space="preserve"> </w:t>
+      </w:r>
+      <w:r>
+        <w:rPr>
+          <w:rFonts w:asciiTheme="minorEastAsia" w:eastAsiaTheme="minorEastAsia" w:hAnsiTheme="minorEastAsia" w:hint="eastAsia"/>
+          <w:color w:val="333333"/>
+          <w:sz w:val="18"/>
+          <w:szCs w:val="18"/>
+          <w:shd w:val="clear" w:color="auto" w:fill="FFFFFF"/>
+        </w:rPr>
+        <w:t xml:space="preserve"> </w:t>
+      </w:r>
+      <w:r>
+        <w:rPr>
+          <w:rFonts w:ascii="Georgia" w:hAnsi="Georgia"/>
+          <w:color w:val="333333"/>
+          <w:sz w:val="18"/>
+          <w:szCs w:val="18"/>
+          <w:shd w:val="clear" w:color="auto" w:fill="FFFFFF"/>
+        </w:rPr>
+        <w:t>#</w:t>
+      </w:r>
+      <w:r>
+        <w:rPr>
+          <w:rFonts w:ascii="宋体" w:eastAsia="宋体" w:hAnsi="宋体" w:cs="宋体" w:hint="eastAsia"/>
+          <w:color w:val="333333"/>
+          <w:sz w:val="18"/>
+          <w:szCs w:val="18"/>
+          <w:shd w:val="clear" w:color="auto" w:fill="FFFFFF"/>
+        </w:rPr>
+        <w:t xml:space="preserve">更改类的创建方式  </w:t>
+      </w:r>
+    </w:p>
+    <w:p>
+      <w:pPr>
+        <w:tabs>
+          <w:tab w:val="clear" w:pos="420"/>
+        </w:tabs>
+        <w:suppressAutoHyphens w:val="0"/>
+        <w:autoSpaceDE w:val="0"/>
+        <w:autoSpaceDN w:val="0"/>
+        <w:adjustRightInd w:val="0"/>
+        <w:jc w:val="left"/>
+        <w:rPr>
+          <w:rFonts w:ascii="Courier New" w:eastAsiaTheme="minorEastAsia" w:hAnsi="Courier New" w:cs="Courier New"/>
+          <w:kern w:val="0"/>
+          <w:sz w:val="20"/>
+          <w:szCs w:val="20"/>
+        </w:rPr>
+      </w:pPr>
+      <w:r>
+        <w:rPr>
+          <w:rFonts w:ascii="Courier New" w:eastAsiaTheme="minorEastAsia" w:hAnsi="Courier New" w:cs="Courier New"/>
+          <w:color w:val="000000"/>
+          <w:kern w:val="0"/>
+          <w:sz w:val="20"/>
+          <w:szCs w:val="20"/>
+        </w:rPr>
+        <w:t xml:space="preserve">        base = cls.configurable_base()</w:t>
+      </w:r>
+      <w:r>
+        <w:rPr>
+          <w:rFonts w:ascii="Courier New" w:eastAsiaTheme="minorEastAsia" w:hAnsi="Courier New" w:cs="Courier New" w:hint="eastAsia"/>
+          <w:color w:val="000000"/>
+          <w:kern w:val="0"/>
+          <w:sz w:val="20"/>
+          <w:szCs w:val="20"/>
+        </w:rPr>
+        <w:t xml:space="preserve"> #</w:t>
+      </w:r>
+      <w:r>
+        <w:rPr>
+          <w:rFonts w:ascii="Courier New" w:eastAsiaTheme="minorEastAsia" w:hAnsi="Courier New" w:cs="Courier New" w:hint="eastAsia"/>
+          <w:color w:val="000000"/>
+          <w:kern w:val="0"/>
+          <w:sz w:val="20"/>
+          <w:szCs w:val="20"/>
+        </w:rPr>
+        <w:t>配置基类</w:t>
+      </w:r>
+    </w:p>
+    <w:p>
+      <w:pPr>
+        <w:tabs>
+          <w:tab w:val="clear" w:pos="420"/>
+        </w:tabs>
+        <w:suppressAutoHyphens w:val="0"/>
+        <w:autoSpaceDE w:val="0"/>
+        <w:autoSpaceDN w:val="0"/>
+        <w:adjustRightInd w:val="0"/>
+        <w:jc w:val="left"/>
+        <w:rPr>
+          <w:rFonts w:ascii="Courier New" w:eastAsiaTheme="minorEastAsia" w:hAnsi="Courier New" w:cs="Courier New"/>
+          <w:kern w:val="0"/>
+          <w:sz w:val="20"/>
+          <w:szCs w:val="20"/>
+        </w:rPr>
+      </w:pPr>
+      <w:r>
+        <w:rPr>
+          <w:rFonts w:ascii="Courier New" w:eastAsiaTheme="minorEastAsia" w:hAnsi="Courier New" w:cs="Courier New"/>
+          <w:color w:val="000000"/>
+          <w:kern w:val="0"/>
+          <w:sz w:val="20"/>
+          <w:szCs w:val="20"/>
+        </w:rPr>
+        <w:t xml:space="preserve">        args = {}</w:t>
+      </w:r>
+    </w:p>
+    <w:p>
+      <w:pPr>
+        <w:tabs>
+          <w:tab w:val="clear" w:pos="420"/>
+        </w:tabs>
+        <w:suppressAutoHyphens w:val="0"/>
+        <w:autoSpaceDE w:val="0"/>
+        <w:autoSpaceDN w:val="0"/>
+        <w:adjustRightInd w:val="0"/>
+        <w:jc w:val="left"/>
+        <w:rPr>
+          <w:rFonts w:ascii="Courier New" w:eastAsiaTheme="minorEastAsia" w:hAnsi="Courier New" w:cs="Courier New"/>
+          <w:kern w:val="0"/>
+          <w:sz w:val="20"/>
+          <w:szCs w:val="20"/>
+        </w:rPr>
+      </w:pPr>
+      <w:r>
+        <w:rPr>
+          <w:rFonts w:ascii="Courier New" w:eastAsiaTheme="minorEastAsia" w:hAnsi="Courier New" w:cs="Courier New"/>
+          <w:color w:val="000000"/>
+          <w:kern w:val="0"/>
+          <w:sz w:val="20"/>
+          <w:szCs w:val="20"/>
+        </w:rPr>
+        <w:t xml:space="preserve">        </w:t>
+      </w:r>
+      <w:r>
+        <w:rPr>
+          <w:rFonts w:ascii="Courier New" w:eastAsiaTheme="minorEastAsia" w:hAnsi="Courier New" w:cs="Courier New"/>
+          <w:color w:val="0000FF"/>
+          <w:kern w:val="0"/>
+          <w:sz w:val="20"/>
+          <w:szCs w:val="20"/>
+        </w:rPr>
+        <w:t>if</w:t>
+      </w:r>
+      <w:r>
+        <w:rPr>
+          <w:rFonts w:ascii="Courier New" w:eastAsiaTheme="minorEastAsia" w:hAnsi="Courier New" w:cs="Courier New"/>
+          <w:color w:val="000000"/>
+          <w:kern w:val="0"/>
+          <w:sz w:val="20"/>
+          <w:szCs w:val="20"/>
+        </w:rPr>
+        <w:t xml:space="preserve"> cls </w:t>
+      </w:r>
+      <w:r>
+        <w:rPr>
+          <w:rFonts w:ascii="Courier New" w:eastAsiaTheme="minorEastAsia" w:hAnsi="Courier New" w:cs="Courier New"/>
+          <w:color w:val="0000FF"/>
+          <w:kern w:val="0"/>
+          <w:sz w:val="20"/>
+          <w:szCs w:val="20"/>
+        </w:rPr>
+        <w:t>is</w:t>
+      </w:r>
+      <w:r>
+        <w:rPr>
+          <w:rFonts w:ascii="Courier New" w:eastAsiaTheme="minorEastAsia" w:hAnsi="Courier New" w:cs="Courier New"/>
+          <w:color w:val="000000"/>
+          <w:kern w:val="0"/>
+          <w:sz w:val="20"/>
+          <w:szCs w:val="20"/>
+        </w:rPr>
+        <w:t xml:space="preserve"> base:</w:t>
+      </w:r>
+    </w:p>
+    <w:p>
+      <w:pPr>
+        <w:tabs>
+          <w:tab w:val="clear" w:pos="420"/>
+        </w:tabs>
+        <w:suppressAutoHyphens w:val="0"/>
+        <w:autoSpaceDE w:val="0"/>
+        <w:autoSpaceDN w:val="0"/>
+        <w:adjustRightInd w:val="0"/>
+        <w:jc w:val="left"/>
+        <w:rPr>
+          <w:rFonts w:ascii="Courier New" w:eastAsiaTheme="minorEastAsia" w:hAnsi="Courier New" w:cs="Courier New"/>
+          <w:kern w:val="0"/>
+          <w:sz w:val="20"/>
+          <w:szCs w:val="20"/>
+        </w:rPr>
+      </w:pPr>
+      <w:r>
+        <w:rPr>
+          <w:rFonts w:ascii="Courier New" w:eastAsiaTheme="minorEastAsia" w:hAnsi="Courier New" w:cs="Courier New"/>
+          <w:color w:val="000000"/>
+          <w:kern w:val="0"/>
+          <w:sz w:val="20"/>
+          <w:szCs w:val="20"/>
+        </w:rPr>
+        <w:t xml:space="preserve">            impl = cls.configured_class()</w:t>
+      </w:r>
+      <w:r>
+        <w:rPr>
+          <w:rFonts w:ascii="Courier New" w:eastAsiaTheme="minorEastAsia" w:hAnsi="Courier New" w:cs="Courier New" w:hint="eastAsia"/>
+          <w:color w:val="000000"/>
+          <w:kern w:val="0"/>
+          <w:sz w:val="20"/>
+          <w:szCs w:val="20"/>
+        </w:rPr>
+        <w:t xml:space="preserve"> </w:t>
+      </w:r>
+      <w:r>
+        <w:rPr>
+          <w:rFonts w:ascii="Courier New" w:eastAsiaTheme="minorEastAsia" w:hAnsi="Courier New" w:cs="Courier New" w:hint="eastAsia"/>
+          <w:color w:val="FF0000"/>
+          <w:kern w:val="0"/>
+          <w:sz w:val="20"/>
+          <w:szCs w:val="20"/>
+        </w:rPr>
+        <w:t>#</w:t>
+      </w:r>
+      <w:r>
+        <w:rPr>
+          <w:rFonts w:ascii="Courier New" w:eastAsiaTheme="minorEastAsia" w:hAnsi="Courier New" w:cs="Courier New" w:hint="eastAsia"/>
+          <w:color w:val="FF0000"/>
+          <w:kern w:val="0"/>
+          <w:sz w:val="20"/>
+          <w:szCs w:val="20"/>
+        </w:rPr>
+        <w:t>获取</w:t>
+      </w:r>
+      <w:r>
+        <w:rPr>
+          <w:rFonts w:ascii="Courier New" w:eastAsiaTheme="minorEastAsia" w:hAnsi="Courier New" w:cs="Courier New" w:hint="eastAsia"/>
+          <w:color w:val="FF0000"/>
+          <w:kern w:val="0"/>
+          <w:sz w:val="20"/>
+          <w:szCs w:val="20"/>
+        </w:rPr>
+        <w:t>实际</w:t>
+      </w:r>
+      <w:r>
+        <w:rPr>
+          <w:rFonts w:ascii="Courier New" w:eastAsiaTheme="minorEastAsia" w:hAnsi="Courier New" w:cs="Courier New" w:hint="eastAsia"/>
+          <w:color w:val="FF0000"/>
+          <w:kern w:val="0"/>
+          <w:sz w:val="20"/>
+          <w:szCs w:val="20"/>
+        </w:rPr>
+        <w:t>要创建的类</w:t>
+      </w:r>
+    </w:p>
+    <w:p>
+      <w:pPr>
+        <w:tabs>
+          <w:tab w:val="clear" w:pos="420"/>
+        </w:tabs>
+        <w:suppressAutoHyphens w:val="0"/>
+        <w:autoSpaceDE w:val="0"/>
+        <w:autoSpaceDN w:val="0"/>
+        <w:adjustRightInd w:val="0"/>
+        <w:jc w:val="left"/>
+        <w:rPr>
+          <w:rFonts w:ascii="Courier New" w:eastAsiaTheme="minorEastAsia" w:hAnsi="Courier New" w:cs="Courier New"/>
+          <w:kern w:val="0"/>
+          <w:sz w:val="20"/>
+          <w:szCs w:val="20"/>
+        </w:rPr>
+      </w:pPr>
+      <w:r>
+        <w:rPr>
+          <w:rFonts w:ascii="Courier New" w:eastAsiaTheme="minorEastAsia" w:hAnsi="Courier New" w:cs="Courier New"/>
+          <w:color w:val="000000"/>
+          <w:kern w:val="0"/>
+          <w:sz w:val="20"/>
+          <w:szCs w:val="20"/>
+        </w:rPr>
+        <w:t xml:space="preserve">            </w:t>
+      </w:r>
+      <w:r>
+        <w:rPr>
+          <w:rFonts w:ascii="Courier New" w:eastAsiaTheme="minorEastAsia" w:hAnsi="Courier New" w:cs="Courier New"/>
+          <w:color w:val="0000FF"/>
+          <w:kern w:val="0"/>
+          <w:sz w:val="20"/>
+          <w:szCs w:val="20"/>
+        </w:rPr>
+        <w:t>if</w:t>
+      </w:r>
+      <w:r>
+        <w:rPr>
+          <w:rFonts w:ascii="Courier New" w:eastAsiaTheme="minorEastAsia" w:hAnsi="Courier New" w:cs="Courier New"/>
+          <w:color w:val="000000"/>
+          <w:kern w:val="0"/>
+          <w:sz w:val="20"/>
+          <w:szCs w:val="20"/>
+        </w:rPr>
+        <w:t xml:space="preserve"> base.__impl_kwargs:</w:t>
+      </w:r>
+    </w:p>
+    <w:p>
+      <w:pPr>
+        <w:tabs>
+          <w:tab w:val="clear" w:pos="420"/>
+        </w:tabs>
+        <w:suppressAutoHyphens w:val="0"/>
+        <w:autoSpaceDE w:val="0"/>
+        <w:autoSpaceDN w:val="0"/>
+        <w:adjustRightInd w:val="0"/>
+        <w:jc w:val="left"/>
+        <w:rPr>
+          <w:rFonts w:ascii="Courier New" w:eastAsiaTheme="minorEastAsia" w:hAnsi="Courier New" w:cs="Courier New"/>
+          <w:kern w:val="0"/>
+          <w:sz w:val="20"/>
+          <w:szCs w:val="20"/>
+        </w:rPr>
+      </w:pPr>
+      <w:r>
+        <w:rPr>
+          <w:rFonts w:ascii="Courier New" w:eastAsiaTheme="minorEastAsia" w:hAnsi="Courier New" w:cs="Courier New"/>
+          <w:color w:val="000000"/>
+          <w:kern w:val="0"/>
+          <w:sz w:val="20"/>
+          <w:szCs w:val="20"/>
+        </w:rPr>
+        <w:t xml:space="preserve">                args.update(base.__impl_kwargs)</w:t>
+      </w:r>
+    </w:p>
+    <w:p>
+      <w:pPr>
+        <w:tabs>
+          <w:tab w:val="clear" w:pos="420"/>
+        </w:tabs>
+        <w:suppressAutoHyphens w:val="0"/>
+        <w:autoSpaceDE w:val="0"/>
+        <w:autoSpaceDN w:val="0"/>
+        <w:adjustRightInd w:val="0"/>
+        <w:jc w:val="left"/>
+        <w:rPr>
+          <w:rFonts w:ascii="Courier New" w:eastAsiaTheme="minorEastAsia" w:hAnsi="Courier New" w:cs="Courier New"/>
+          <w:kern w:val="0"/>
+          <w:sz w:val="20"/>
+          <w:szCs w:val="20"/>
+        </w:rPr>
+      </w:pPr>
+      <w:r>
+        <w:rPr>
+          <w:rFonts w:ascii="Courier New" w:eastAsiaTheme="minorEastAsia" w:hAnsi="Courier New" w:cs="Courier New"/>
+          <w:color w:val="000000"/>
+          <w:kern w:val="0"/>
+          <w:sz w:val="20"/>
+          <w:szCs w:val="20"/>
+        </w:rPr>
+        <w:t xml:space="preserve">        </w:t>
+      </w:r>
+      <w:r>
+        <w:rPr>
+          <w:rFonts w:ascii="Courier New" w:eastAsiaTheme="minorEastAsia" w:hAnsi="Courier New" w:cs="Courier New"/>
+          <w:color w:val="0000FF"/>
+          <w:kern w:val="0"/>
+          <w:sz w:val="20"/>
+          <w:szCs w:val="20"/>
+        </w:rPr>
+        <w:t>else</w:t>
+      </w:r>
+      <w:r>
+        <w:rPr>
+          <w:rFonts w:ascii="Courier New" w:eastAsiaTheme="minorEastAsia" w:hAnsi="Courier New" w:cs="Courier New"/>
+          <w:color w:val="000000"/>
+          <w:kern w:val="0"/>
+          <w:sz w:val="20"/>
+          <w:szCs w:val="20"/>
+        </w:rPr>
+        <w:t>:</w:t>
+      </w:r>
+    </w:p>
+    <w:p>
+      <w:pPr>
+        <w:tabs>
+          <w:tab w:val="clear" w:pos="420"/>
+        </w:tabs>
+        <w:suppressAutoHyphens w:val="0"/>
+        <w:autoSpaceDE w:val="0"/>
+        <w:autoSpaceDN w:val="0"/>
+        <w:adjustRightInd w:val="0"/>
+        <w:jc w:val="left"/>
+        <w:rPr>
+          <w:rFonts w:ascii="Courier New" w:eastAsiaTheme="minorEastAsia" w:hAnsi="Courier New" w:cs="Courier New"/>
+          <w:kern w:val="0"/>
+          <w:sz w:val="20"/>
+          <w:szCs w:val="20"/>
+        </w:rPr>
+      </w:pPr>
+      <w:r>
+        <w:rPr>
+          <w:rFonts w:ascii="Courier New" w:eastAsiaTheme="minorEastAsia" w:hAnsi="Courier New" w:cs="Courier New"/>
+          <w:color w:val="000000"/>
+          <w:kern w:val="0"/>
+          <w:sz w:val="20"/>
+          <w:szCs w:val="20"/>
+        </w:rPr>
+        <w:t xml:space="preserve">            impl = cls</w:t>
+      </w:r>
+    </w:p>
+    <w:p>
+      <w:pPr>
+        <w:tabs>
+          <w:tab w:val="clear" w:pos="420"/>
+        </w:tabs>
+        <w:suppressAutoHyphens w:val="0"/>
+        <w:autoSpaceDE w:val="0"/>
+        <w:autoSpaceDN w:val="0"/>
+        <w:adjustRightInd w:val="0"/>
+        <w:jc w:val="left"/>
+        <w:rPr>
+          <w:rFonts w:ascii="Courier New" w:eastAsiaTheme="minorEastAsia" w:hAnsi="Courier New" w:cs="Courier New"/>
+          <w:kern w:val="0"/>
+          <w:sz w:val="20"/>
+          <w:szCs w:val="20"/>
+        </w:rPr>
+      </w:pPr>
+      <w:r>
+        <w:rPr>
+          <w:rFonts w:ascii="Courier New" w:eastAsiaTheme="minorEastAsia" w:hAnsi="Courier New" w:cs="Courier New"/>
+          <w:color w:val="000000"/>
+          <w:kern w:val="0"/>
+          <w:sz w:val="20"/>
+          <w:szCs w:val="20"/>
+        </w:rPr>
+        <w:t xml:space="preserve">        args.update(kwargs)</w:t>
+      </w:r>
+    </w:p>
+    <w:p>
+      <w:pPr>
+        <w:tabs>
+          <w:tab w:val="clear" w:pos="420"/>
+        </w:tabs>
+        <w:suppressAutoHyphens w:val="0"/>
+        <w:autoSpaceDE w:val="0"/>
+        <w:autoSpaceDN w:val="0"/>
+        <w:adjustRightInd w:val="0"/>
+        <w:jc w:val="left"/>
+        <w:rPr>
+          <w:rFonts w:ascii="Courier New" w:eastAsiaTheme="minorEastAsia" w:hAnsi="Courier New" w:cs="Courier New"/>
+          <w:kern w:val="0"/>
+          <w:sz w:val="20"/>
+          <w:szCs w:val="20"/>
+        </w:rPr>
+      </w:pPr>
+      <w:r>
+        <w:rPr>
+          <w:rFonts w:ascii="Courier New" w:eastAsiaTheme="minorEastAsia" w:hAnsi="Courier New" w:cs="Courier New"/>
+          <w:color w:val="000000"/>
+          <w:kern w:val="0"/>
+          <w:sz w:val="20"/>
+          <w:szCs w:val="20"/>
+        </w:rPr>
+        <w:t xml:space="preserve">        </w:t>
+      </w:r>
+      <w:r>
+        <w:rPr>
+          <w:rFonts w:ascii="Courier New" w:eastAsiaTheme="minorEastAsia" w:hAnsi="Courier New" w:cs="Courier New"/>
+          <w:color w:val="000000"/>
+          <w:kern w:val="0"/>
+          <w:sz w:val="20"/>
+          <w:szCs w:val="20"/>
+        </w:rPr>
+        <w:t>instance</w:t>
+      </w:r>
+      <w:r>
+        <w:rPr>
+          <w:rFonts w:ascii="Courier New" w:eastAsiaTheme="minorEastAsia" w:hAnsi="Courier New" w:cs="Courier New"/>
+          <w:color w:val="000000"/>
+          <w:kern w:val="0"/>
+          <w:sz w:val="20"/>
+          <w:szCs w:val="20"/>
+        </w:rPr>
+        <w:t xml:space="preserve"> = super(Configurable, cls).__new__(impl)</w:t>
+      </w:r>
+    </w:p>
+    <w:p>
+      <w:pPr>
+        <w:tabs>
+          <w:tab w:val="clear" w:pos="420"/>
+        </w:tabs>
+        <w:suppressAutoHyphens w:val="0"/>
+        <w:autoSpaceDE w:val="0"/>
+        <w:autoSpaceDN w:val="0"/>
+        <w:adjustRightInd w:val="0"/>
+        <w:jc w:val="left"/>
+        <w:rPr>
+          <w:rFonts w:ascii="Courier New" w:eastAsiaTheme="minorEastAsia" w:hAnsi="Courier New" w:cs="Courier New"/>
+          <w:color w:val="FF0000"/>
+          <w:kern w:val="0"/>
+          <w:sz w:val="20"/>
+          <w:szCs w:val="20"/>
+        </w:rPr>
+      </w:pPr>
+      <w:r>
+        <w:rPr>
+          <w:rFonts w:ascii="Courier New" w:eastAsiaTheme="minorEastAsia" w:hAnsi="Courier New" w:cs="Courier New"/>
+          <w:color w:val="000000"/>
+          <w:kern w:val="0"/>
+          <w:sz w:val="20"/>
+          <w:szCs w:val="20"/>
+        </w:rPr>
+        <w:t xml:space="preserve">        </w:t>
+      </w:r>
+      <w:r>
+        <w:rPr>
+          <w:rFonts w:ascii="Courier New" w:eastAsiaTheme="minorEastAsia" w:hAnsi="Courier New" w:cs="Courier New"/>
+          <w:color w:val="000000"/>
+          <w:kern w:val="0"/>
+          <w:sz w:val="20"/>
+          <w:szCs w:val="20"/>
+        </w:rPr>
+        <w:t>instance</w:t>
+      </w:r>
+      <w:r>
+        <w:rPr>
+          <w:rFonts w:ascii="Courier New" w:eastAsiaTheme="minorEastAsia" w:hAnsi="Courier New" w:cs="Courier New"/>
+          <w:color w:val="000000"/>
+          <w:kern w:val="0"/>
+          <w:sz w:val="20"/>
+          <w:szCs w:val="20"/>
+        </w:rPr>
+        <w:t>.</w:t>
+      </w:r>
+      <w:bookmarkStart w:id="9" w:name="OLE_LINK3"/>
+      <w:bookmarkStart w:id="10" w:name="OLE_LINK4"/>
+      <w:r>
+        <w:rPr>
+          <w:rFonts w:ascii="Courier New" w:eastAsiaTheme="minorEastAsia" w:hAnsi="Courier New" w:cs="Courier New"/>
+          <w:color w:val="FF0000"/>
+          <w:kern w:val="0"/>
+          <w:sz w:val="20"/>
+          <w:szCs w:val="20"/>
+        </w:rPr>
+        <w:t>initialize</w:t>
+      </w:r>
+      <w:bookmarkEnd w:id="9"/>
+      <w:bookmarkEnd w:id="10"/>
+      <w:r>
+        <w:rPr>
+          <w:rFonts w:ascii="Courier New" w:eastAsiaTheme="minorEastAsia" w:hAnsi="Courier New" w:cs="Courier New"/>
+          <w:color w:val="000000"/>
+          <w:kern w:val="0"/>
+          <w:sz w:val="20"/>
+          <w:szCs w:val="20"/>
+        </w:rPr>
+        <w:t>(**args)</w:t>
+      </w:r>
+      <w:r>
+        <w:rPr>
+          <w:rFonts w:ascii="Courier New" w:eastAsiaTheme="minorEastAsia" w:hAnsi="Courier New" w:cs="Courier New" w:hint="eastAsia"/>
+          <w:color w:val="000000"/>
+          <w:kern w:val="0"/>
+          <w:sz w:val="20"/>
+          <w:szCs w:val="20"/>
+        </w:rPr>
+        <w:t xml:space="preserve"> </w:t>
+      </w:r>
+      <w:r>
+        <w:rPr>
+          <w:rFonts w:ascii="Courier New" w:eastAsiaTheme="minorEastAsia" w:hAnsi="Courier New" w:cs="Courier New" w:hint="eastAsia"/>
+          <w:color w:val="FF0000"/>
+          <w:kern w:val="0"/>
+          <w:sz w:val="20"/>
+          <w:szCs w:val="20"/>
+        </w:rPr>
+        <w:t>#</w:t>
+      </w:r>
+      <w:r>
+        <w:rPr>
+          <w:rFonts w:ascii="Courier New" w:eastAsiaTheme="minorEastAsia" w:hAnsi="Courier New" w:cs="Courier New" w:hint="eastAsia"/>
+          <w:color w:val="FF0000"/>
+          <w:kern w:val="0"/>
+          <w:sz w:val="20"/>
+          <w:szCs w:val="20"/>
+        </w:rPr>
+        <w:t>调用</w:t>
+      </w:r>
+      <w:r>
+        <w:rPr>
+          <w:rFonts w:ascii="Courier New" w:eastAsiaTheme="minorEastAsia" w:hAnsi="Courier New" w:cs="Courier New"/>
+          <w:color w:val="FF0000"/>
+          <w:kern w:val="0"/>
+          <w:sz w:val="20"/>
+          <w:szCs w:val="20"/>
+        </w:rPr>
+        <w:t>initialize</w:t>
+      </w:r>
+      <w:r>
+        <w:rPr>
+          <w:rFonts w:ascii="Courier New" w:eastAsiaTheme="minorEastAsia" w:hAnsi="Courier New" w:cs="Courier New" w:hint="eastAsia"/>
+          <w:color w:val="FF0000"/>
+          <w:kern w:val="0"/>
+          <w:sz w:val="20"/>
+          <w:szCs w:val="20"/>
+        </w:rPr>
+        <w:t>初始化</w:t>
+      </w:r>
+    </w:p>
+    <w:p>
+      <w:pPr>
+        <w:widowControl/>
+        <w:shd w:val="clear" w:color="auto" w:fill="FFFFFF"/>
+        <w:tabs>
+          <w:tab w:val="clear" w:pos="420"/>
+        </w:tabs>
+        <w:suppressAutoHyphens w:val="0"/>
+        <w:spacing w:line="300" w:lineRule="atLeast"/>
+        <w:jc w:val="left"/>
+        <w:rPr>
+          <w:rFonts w:ascii="Verdana" w:eastAsia="宋体" w:hAnsi="Verdana" w:cs="宋体" w:hint="eastAsia"/>
+          <w:color w:val="000000"/>
+          <w:kern w:val="0"/>
+          <w:sz w:val="18"/>
+          <w:szCs w:val="18"/>
+        </w:rPr>
+      </w:pPr>
+      <w:r>
+        <w:rPr>
+          <w:rFonts w:ascii="Courier New" w:eastAsiaTheme="minorEastAsia" w:hAnsi="Courier New" w:cs="Courier New"/>
+          <w:color w:val="000000"/>
+          <w:kern w:val="0"/>
+          <w:sz w:val="20"/>
+          <w:szCs w:val="20"/>
+        </w:rPr>
+        <w:t xml:space="preserve">        </w:t>
+      </w:r>
+      <w:r>
+        <w:rPr>
+          <w:rFonts w:ascii="Courier New" w:eastAsiaTheme="minorEastAsia" w:hAnsi="Courier New" w:cs="Courier New"/>
+          <w:color w:val="0000FF"/>
+          <w:kern w:val="0"/>
+          <w:sz w:val="20"/>
+          <w:szCs w:val="20"/>
+        </w:rPr>
+        <w:t>return</w:t>
+      </w:r>
+      <w:r>
+        <w:rPr>
+          <w:rFonts w:ascii="Courier New" w:eastAsiaTheme="minorEastAsia" w:hAnsi="Courier New" w:cs="Courier New"/>
+          <w:color w:val="000000"/>
+          <w:kern w:val="0"/>
+          <w:sz w:val="20"/>
+          <w:szCs w:val="20"/>
+        </w:rPr>
+        <w:t xml:space="preserve"> </w:t>
+      </w:r>
+      <w:r>
+        <w:rPr>
+          <w:rFonts w:ascii="Courier New" w:eastAsiaTheme="minorEastAsia" w:hAnsi="Courier New" w:cs="Courier New"/>
+          <w:color w:val="000000"/>
+          <w:kern w:val="0"/>
+          <w:sz w:val="20"/>
+          <w:szCs w:val="20"/>
+        </w:rPr>
+        <w:t>instance</w:t>
+      </w:r>
+    </w:p>
+    <w:p>
+      <w:pPr>
+        <w:widowControl/>
+        <w:shd w:val="clear" w:color="auto" w:fill="FFFFFF"/>
+        <w:tabs>
+          <w:tab w:val="clear" w:pos="420"/>
+        </w:tabs>
+        <w:suppressAutoHyphens w:val="0"/>
+        <w:spacing w:line="300" w:lineRule="atLeast"/>
+        <w:jc w:val="left"/>
+        <w:rPr>
+          <w:rFonts w:ascii="Verdana" w:eastAsia="宋体" w:hAnsi="Verdana" w:cs="宋体"/>
+          <w:color w:val="000000"/>
+          <w:kern w:val="0"/>
+          <w:sz w:val="18"/>
+          <w:szCs w:val="18"/>
+        </w:rPr>
+      </w:pPr>
+    </w:p>
+    <w:p>
+      <w:pPr>
+        <w:tabs>
+          <w:tab w:val="clear" w:pos="420"/>
+        </w:tabs>
+        <w:suppressAutoHyphens w:val="0"/>
+        <w:autoSpaceDE w:val="0"/>
+        <w:autoSpaceDN w:val="0"/>
+        <w:adjustRightInd w:val="0"/>
+        <w:jc w:val="left"/>
+        <w:rPr>
+          <w:rFonts w:ascii="Courier New" w:eastAsiaTheme="minorEastAsia" w:hAnsi="Courier New" w:cs="Courier New"/>
+          <w:kern w:val="0"/>
+          <w:sz w:val="20"/>
+          <w:szCs w:val="20"/>
+        </w:rPr>
+      </w:pPr>
+      <w:r>
+        <w:rPr>
+          <w:rFonts w:ascii="Courier New" w:eastAsiaTheme="minorEastAsia" w:hAnsi="Courier New" w:cs="Courier New"/>
+          <w:color w:val="000000"/>
+          <w:kern w:val="0"/>
+          <w:sz w:val="20"/>
+          <w:szCs w:val="20"/>
+        </w:rPr>
+        <w:t xml:space="preserve">    </w:t>
+      </w:r>
+      <w:r>
+        <w:rPr>
+          <w:rFonts w:ascii="Courier New" w:eastAsiaTheme="minorEastAsia" w:hAnsi="Courier New" w:cs="Courier New"/>
+          <w:i/>
+          <w:iCs/>
+          <w:color w:val="7D7D7D"/>
+          <w:kern w:val="0"/>
+          <w:sz w:val="20"/>
+          <w:szCs w:val="20"/>
+        </w:rPr>
+        <w:t>@classmethod</w:t>
+      </w:r>
+    </w:p>
+    <w:p>
+      <w:pPr>
+        <w:tabs>
+          <w:tab w:val="clear" w:pos="420"/>
+        </w:tabs>
+        <w:suppressAutoHyphens w:val="0"/>
+        <w:autoSpaceDE w:val="0"/>
+        <w:autoSpaceDN w:val="0"/>
+        <w:adjustRightInd w:val="0"/>
+        <w:jc w:val="left"/>
+        <w:rPr>
+          <w:rFonts w:ascii="Courier New" w:eastAsiaTheme="minorEastAsia" w:hAnsi="Courier New" w:cs="Courier New"/>
+          <w:kern w:val="0"/>
+          <w:sz w:val="20"/>
+          <w:szCs w:val="20"/>
+        </w:rPr>
+      </w:pPr>
+      <w:r>
+        <w:rPr>
+          <w:rFonts w:ascii="Courier New" w:eastAsiaTheme="minorEastAsia" w:hAnsi="Courier New" w:cs="Courier New"/>
+          <w:color w:val="000000"/>
+          <w:kern w:val="0"/>
+          <w:sz w:val="20"/>
+          <w:szCs w:val="20"/>
+        </w:rPr>
+        <w:t xml:space="preserve">    </w:t>
+      </w:r>
+      <w:r>
+        <w:rPr>
+          <w:rFonts w:ascii="Courier New" w:eastAsiaTheme="minorEastAsia" w:hAnsi="Courier New" w:cs="Courier New"/>
+          <w:color w:val="0000FF"/>
+          <w:kern w:val="0"/>
+          <w:sz w:val="20"/>
+          <w:szCs w:val="20"/>
+        </w:rPr>
+        <w:t>def</w:t>
+      </w:r>
+      <w:r>
+        <w:rPr>
+          <w:rFonts w:ascii="Courier New" w:eastAsiaTheme="minorEastAsia" w:hAnsi="Courier New" w:cs="Courier New"/>
+          <w:color w:val="000000"/>
+          <w:kern w:val="0"/>
+          <w:sz w:val="20"/>
+          <w:szCs w:val="20"/>
+        </w:rPr>
+        <w:t xml:space="preserve"> </w:t>
+      </w:r>
+      <w:r>
+        <w:rPr>
+          <w:rFonts w:ascii="Courier New" w:eastAsiaTheme="minorEastAsia" w:hAnsi="Courier New" w:cs="Courier New"/>
+          <w:b/>
+          <w:bCs/>
+          <w:color w:val="000000"/>
+          <w:kern w:val="0"/>
+          <w:sz w:val="20"/>
+          <w:szCs w:val="20"/>
+        </w:rPr>
+        <w:t>configured_class</w:t>
+      </w:r>
+      <w:r>
+        <w:rPr>
+          <w:rFonts w:ascii="Courier New" w:eastAsiaTheme="minorEastAsia" w:hAnsi="Courier New" w:cs="Courier New"/>
+          <w:color w:val="000000"/>
+          <w:kern w:val="0"/>
+          <w:sz w:val="20"/>
+          <w:szCs w:val="20"/>
+        </w:rPr>
+        <w:t>(cls):</w:t>
+      </w:r>
+    </w:p>
+    <w:p>
+      <w:pPr>
+        <w:tabs>
+          <w:tab w:val="clear" w:pos="420"/>
+        </w:tabs>
+        <w:suppressAutoHyphens w:val="0"/>
+        <w:autoSpaceDE w:val="0"/>
+        <w:autoSpaceDN w:val="0"/>
+        <w:adjustRightInd w:val="0"/>
+        <w:jc w:val="left"/>
+        <w:rPr>
+          <w:rFonts w:ascii="Courier New" w:eastAsiaTheme="minorEastAsia" w:hAnsi="Courier New" w:cs="Courier New"/>
+          <w:kern w:val="0"/>
+          <w:sz w:val="20"/>
+          <w:szCs w:val="20"/>
+        </w:rPr>
+      </w:pPr>
+      <w:r>
+        <w:rPr>
+          <w:rFonts w:ascii="Courier New" w:eastAsiaTheme="minorEastAsia" w:hAnsi="Courier New" w:cs="Courier New"/>
+          <w:color w:val="000000"/>
+          <w:kern w:val="0"/>
+          <w:sz w:val="20"/>
+          <w:szCs w:val="20"/>
+        </w:rPr>
+        <w:t xml:space="preserve">        </w:t>
+      </w:r>
+      <w:r>
+        <w:rPr>
+          <w:rFonts w:ascii="Courier New" w:eastAsiaTheme="minorEastAsia" w:hAnsi="Courier New" w:cs="Courier New"/>
+          <w:i/>
+          <w:iCs/>
+          <w:color w:val="00AA00"/>
+          <w:kern w:val="0"/>
+          <w:sz w:val="20"/>
+          <w:szCs w:val="20"/>
+        </w:rPr>
+        <w:t>"""Returns the currently configured class."""</w:t>
+      </w:r>
+    </w:p>
+    <w:p>
+      <w:pPr>
+        <w:tabs>
+          <w:tab w:val="clear" w:pos="420"/>
+        </w:tabs>
+        <w:suppressAutoHyphens w:val="0"/>
+        <w:autoSpaceDE w:val="0"/>
+        <w:autoSpaceDN w:val="0"/>
+        <w:adjustRightInd w:val="0"/>
+        <w:jc w:val="left"/>
+        <w:rPr>
+          <w:rFonts w:ascii="Courier New" w:eastAsiaTheme="minorEastAsia" w:hAnsi="Courier New" w:cs="Courier New"/>
+          <w:kern w:val="0"/>
+          <w:sz w:val="20"/>
+          <w:szCs w:val="20"/>
+        </w:rPr>
+      </w:pPr>
+      <w:r>
+        <w:rPr>
+          <w:rFonts w:ascii="Courier New" w:eastAsiaTheme="minorEastAsia" w:hAnsi="Courier New" w:cs="Courier New"/>
+          <w:color w:val="000000"/>
+          <w:kern w:val="0"/>
+          <w:sz w:val="20"/>
+          <w:szCs w:val="20"/>
+        </w:rPr>
+        <w:t xml:space="preserve">        base = cls.configurable_base()</w:t>
+      </w:r>
+    </w:p>
+    <w:p>
+      <w:pPr>
+        <w:tabs>
+          <w:tab w:val="clear" w:pos="420"/>
+        </w:tabs>
+        <w:suppressAutoHyphens w:val="0"/>
+        <w:autoSpaceDE w:val="0"/>
+        <w:autoSpaceDN w:val="0"/>
+        <w:adjustRightInd w:val="0"/>
+        <w:jc w:val="left"/>
+        <w:rPr>
+          <w:rFonts w:ascii="Courier New" w:eastAsiaTheme="minorEastAsia" w:hAnsi="Courier New" w:cs="Courier New"/>
+          <w:kern w:val="0"/>
+          <w:sz w:val="20"/>
+          <w:szCs w:val="20"/>
+        </w:rPr>
+      </w:pPr>
+      <w:r>
+        <w:rPr>
+          <w:rFonts w:ascii="Courier New" w:eastAsiaTheme="minorEastAsia" w:hAnsi="Courier New" w:cs="Courier New"/>
+          <w:color w:val="000000"/>
+          <w:kern w:val="0"/>
+          <w:sz w:val="20"/>
+          <w:szCs w:val="20"/>
+        </w:rPr>
+        <w:t xml:space="preserve">        </w:t>
+      </w:r>
+      <w:r>
+        <w:rPr>
+          <w:rFonts w:ascii="Courier New" w:eastAsiaTheme="minorEastAsia" w:hAnsi="Courier New" w:cs="Courier New"/>
+          <w:color w:val="0000FF"/>
+          <w:kern w:val="0"/>
+          <w:sz w:val="20"/>
+          <w:szCs w:val="20"/>
+        </w:rPr>
+        <w:t>if</w:t>
+      </w:r>
+      <w:r>
+        <w:rPr>
+          <w:rFonts w:ascii="Courier New" w:eastAsiaTheme="minorEastAsia" w:hAnsi="Courier New" w:cs="Courier New"/>
+          <w:color w:val="000000"/>
+          <w:kern w:val="0"/>
+          <w:sz w:val="20"/>
+          <w:szCs w:val="20"/>
+        </w:rPr>
+        <w:t xml:space="preserve"> cls.__impl_class </w:t>
+      </w:r>
+      <w:r>
+        <w:rPr>
+          <w:rFonts w:ascii="Courier New" w:eastAsiaTheme="minorEastAsia" w:hAnsi="Courier New" w:cs="Courier New"/>
+          <w:color w:val="0000FF"/>
+          <w:kern w:val="0"/>
+          <w:sz w:val="20"/>
+          <w:szCs w:val="20"/>
+        </w:rPr>
+        <w:t>is</w:t>
+      </w:r>
+      <w:r>
+        <w:rPr>
+          <w:rFonts w:ascii="Courier New" w:eastAsiaTheme="minorEastAsia" w:hAnsi="Courier New" w:cs="Courier New"/>
+          <w:color w:val="000000"/>
+          <w:kern w:val="0"/>
+          <w:sz w:val="20"/>
+          <w:szCs w:val="20"/>
+        </w:rPr>
+        <w:t xml:space="preserve"> </w:t>
+      </w:r>
+      <w:r>
+        <w:rPr>
+          <w:rFonts w:ascii="Courier New" w:eastAsiaTheme="minorEastAsia" w:hAnsi="Courier New" w:cs="Courier New"/>
+          <w:color w:val="0000FF"/>
+          <w:kern w:val="0"/>
+          <w:sz w:val="20"/>
+          <w:szCs w:val="20"/>
+        </w:rPr>
+        <w:t>None</w:t>
+      </w:r>
+      <w:r>
+        <w:rPr>
+          <w:rFonts w:ascii="Courier New" w:eastAsiaTheme="minorEastAsia" w:hAnsi="Courier New" w:cs="Courier New"/>
+          <w:color w:val="000000"/>
+          <w:kern w:val="0"/>
+          <w:sz w:val="20"/>
+          <w:szCs w:val="20"/>
+        </w:rPr>
+        <w:t>:</w:t>
+      </w:r>
+    </w:p>
+    <w:p>
+      <w:pPr>
+        <w:tabs>
+          <w:tab w:val="clear" w:pos="420"/>
+        </w:tabs>
+        <w:suppressAutoHyphens w:val="0"/>
+        <w:autoSpaceDE w:val="0"/>
+        <w:autoSpaceDN w:val="0"/>
+        <w:adjustRightInd w:val="0"/>
+        <w:jc w:val="left"/>
+        <w:rPr>
+          <w:rFonts w:ascii="Courier New" w:eastAsiaTheme="minorEastAsia" w:hAnsi="Courier New" w:cs="Courier New"/>
+          <w:kern w:val="0"/>
+          <w:sz w:val="20"/>
+          <w:szCs w:val="20"/>
+        </w:rPr>
+      </w:pPr>
+      <w:r>
+        <w:rPr>
+          <w:rFonts w:ascii="Courier New" w:eastAsiaTheme="minorEastAsia" w:hAnsi="Courier New" w:cs="Courier New"/>
+          <w:color w:val="000000"/>
+          <w:kern w:val="0"/>
+          <w:sz w:val="20"/>
+          <w:szCs w:val="20"/>
+        </w:rPr>
+        <w:t xml:space="preserve">            base.__impl_class = cls.</w:t>
+      </w:r>
+      <w:r>
+        <w:rPr>
+          <w:rFonts w:ascii="Courier New" w:eastAsiaTheme="minorEastAsia" w:hAnsi="Courier New" w:cs="Courier New"/>
+          <w:color w:val="FF0000"/>
+          <w:kern w:val="0"/>
+          <w:sz w:val="20"/>
+          <w:szCs w:val="20"/>
+        </w:rPr>
+        <w:t>configurable_default</w:t>
+      </w:r>
+      <w:r>
+        <w:rPr>
+          <w:rFonts w:ascii="Courier New" w:eastAsiaTheme="minorEastAsia" w:hAnsi="Courier New" w:cs="Courier New"/>
+          <w:color w:val="000000"/>
+          <w:kern w:val="0"/>
+          <w:sz w:val="20"/>
+          <w:szCs w:val="20"/>
+        </w:rPr>
+        <w:t>()</w:t>
+      </w:r>
+      <w:r>
+        <w:rPr>
+          <w:rFonts w:ascii="Courier New" w:eastAsiaTheme="minorEastAsia" w:hAnsi="Courier New" w:cs="Courier New" w:hint="eastAsia"/>
+          <w:color w:val="000000"/>
+          <w:kern w:val="0"/>
+          <w:sz w:val="20"/>
+          <w:szCs w:val="20"/>
+        </w:rPr>
+        <w:t xml:space="preserve"> </w:t>
+      </w:r>
+      <w:r>
+        <w:rPr>
+          <w:rFonts w:ascii="Courier New" w:eastAsiaTheme="minorEastAsia" w:hAnsi="Courier New" w:cs="Courier New" w:hint="eastAsia"/>
+          <w:color w:val="FF0000"/>
+          <w:kern w:val="0"/>
+          <w:sz w:val="20"/>
+          <w:szCs w:val="20"/>
+        </w:rPr>
+        <w:t>#</w:t>
+      </w:r>
+      <w:r>
+        <w:rPr>
+          <w:rFonts w:ascii="Courier New" w:eastAsiaTheme="minorEastAsia" w:hAnsi="Courier New" w:cs="Courier New" w:hint="eastAsia"/>
+          <w:color w:val="FF0000"/>
+          <w:kern w:val="0"/>
+          <w:sz w:val="20"/>
+          <w:szCs w:val="20"/>
+        </w:rPr>
+        <w:t>默认实现</w:t>
+      </w:r>
+    </w:p>
+    <w:p>
+      <w:pPr>
+        <w:widowControl/>
+        <w:shd w:val="clear" w:color="auto" w:fill="FFFFFF"/>
+        <w:tabs>
+          <w:tab w:val="clear" w:pos="420"/>
+        </w:tabs>
+        <w:suppressAutoHyphens w:val="0"/>
+        <w:jc w:val="left"/>
+        <w:rPr>
+          <w:rFonts w:ascii="Courier New" w:eastAsiaTheme="minorEastAsia" w:hAnsi="Courier New" w:cs="Courier New" w:hint="eastAsia"/>
+          <w:color w:val="000000"/>
+          <w:kern w:val="0"/>
+          <w:sz w:val="20"/>
+          <w:szCs w:val="20"/>
+        </w:rPr>
+      </w:pPr>
+      <w:r>
+        <w:rPr>
+          <w:rFonts w:ascii="Courier New" w:eastAsiaTheme="minorEastAsia" w:hAnsi="Courier New" w:cs="Courier New"/>
+          <w:color w:val="000000"/>
+          <w:kern w:val="0"/>
+          <w:sz w:val="20"/>
+          <w:szCs w:val="20"/>
+        </w:rPr>
+        <w:t xml:space="preserve">        </w:t>
+      </w:r>
+      <w:r>
+        <w:rPr>
+          <w:rFonts w:ascii="Courier New" w:eastAsiaTheme="minorEastAsia" w:hAnsi="Courier New" w:cs="Courier New"/>
+          <w:color w:val="0000FF"/>
+          <w:kern w:val="0"/>
+          <w:sz w:val="20"/>
+          <w:szCs w:val="20"/>
+        </w:rPr>
+        <w:t>return</w:t>
+      </w:r>
+      <w:r>
+        <w:rPr>
+          <w:rFonts w:ascii="Courier New" w:eastAsiaTheme="minorEastAsia" w:hAnsi="Courier New" w:cs="Courier New"/>
+          <w:color w:val="000000"/>
+          <w:kern w:val="0"/>
+          <w:sz w:val="20"/>
+          <w:szCs w:val="20"/>
+        </w:rPr>
+        <w:t xml:space="preserve"> base.__impl_class</w:t>
+      </w:r>
+    </w:p>
+    <w:p>
+      <w:pPr>
+        <w:widowControl/>
+        <w:shd w:val="clear" w:color="auto" w:fill="FFFFFF"/>
+        <w:tabs>
+          <w:tab w:val="clear" w:pos="420"/>
+        </w:tabs>
+        <w:suppressAutoHyphens w:val="0"/>
+        <w:jc w:val="left"/>
+        <w:rPr>
+          <w:rFonts w:ascii="Courier New" w:eastAsiaTheme="minorEastAsia" w:hAnsi="Courier New" w:cs="Courier New" w:hint="eastAsia"/>
+          <w:color w:val="000000"/>
+          <w:kern w:val="0"/>
+          <w:sz w:val="20"/>
+          <w:szCs w:val="20"/>
+        </w:rPr>
+      </w:pPr>
+    </w:p>
+    <w:p>
+      <w:pPr>
+        <w:widowControl/>
+        <w:shd w:val="clear" w:color="auto" w:fill="FFFFFF"/>
+        <w:tabs>
+          <w:tab w:val="clear" w:pos="420"/>
+        </w:tabs>
+        <w:suppressAutoHyphens w:val="0"/>
+        <w:jc w:val="left"/>
+        <w:rPr>
+          <w:rFonts w:ascii="Georgia" w:eastAsia="宋体" w:hAnsi="Georgia" w:cs="宋体" w:hint="eastAsia"/>
+          <w:color w:val="333333"/>
+          <w:kern w:val="0"/>
+          <w:szCs w:val="21"/>
+        </w:rPr>
+      </w:pPr>
+    </w:p>
+    <w:p>
+      <w:pPr>
+        <w:widowControl/>
+        <w:shd w:val="clear" w:color="auto" w:fill="FFFFFF"/>
+        <w:tabs>
+          <w:tab w:val="clear" w:pos="420"/>
+        </w:tabs>
+        <w:suppressAutoHyphens w:val="0"/>
+        <w:jc w:val="left"/>
+        <w:rPr>
+          <w:rFonts w:ascii="Georgia" w:eastAsia="宋体" w:hAnsi="Georgia" w:cs="宋体" w:hint="eastAsia"/>
+          <w:color w:val="333333"/>
+          <w:kern w:val="0"/>
+          <w:szCs w:val="21"/>
+        </w:rPr>
+      </w:pPr>
+    </w:p>
+    <w:p>
+      <w:pPr>
+        <w:widowControl/>
+        <w:shd w:val="clear" w:color="auto" w:fill="FFFFFF"/>
+        <w:tabs>
+          <w:tab w:val="clear" w:pos="420"/>
+        </w:tabs>
+        <w:suppressAutoHyphens w:val="0"/>
+        <w:jc w:val="left"/>
+        <w:rPr>
+          <w:rFonts w:ascii="Georgia" w:eastAsia="宋体" w:hAnsi="Georgia" w:cs="宋体" w:hint="eastAsia"/>
+          <w:color w:val="333333"/>
+          <w:kern w:val="0"/>
+          <w:szCs w:val="21"/>
+        </w:rPr>
+      </w:pPr>
+      <w:r>
+        <w:rPr>
+          <w:rFonts w:ascii="Georgia" w:eastAsia="宋体" w:hAnsi="Georgia" w:cs="宋体"/>
+          <w:color w:val="333333"/>
+          <w:kern w:val="0"/>
+          <w:szCs w:val="21"/>
+        </w:rPr>
+        <w:t xml:space="preserve"> Configurable </w:t>
+      </w:r>
+      <w:r>
+        <w:rPr>
+          <w:rFonts w:ascii="Georgia" w:eastAsia="宋体" w:hAnsi="Georgia" w:cs="宋体" w:hint="eastAsia"/>
+          <w:color w:val="333333"/>
+          <w:kern w:val="0"/>
+          <w:szCs w:val="21"/>
+        </w:rPr>
+        <w:t>子类</w:t>
+      </w:r>
+      <w:r>
+        <w:rPr>
+          <w:rFonts w:ascii="Georgia" w:eastAsia="宋体" w:hAnsi="Georgia" w:cs="宋体" w:hint="eastAsia"/>
+          <w:color w:val="333333"/>
+          <w:kern w:val="0"/>
+          <w:szCs w:val="21"/>
+        </w:rPr>
+        <w:t xml:space="preserve"> </w:t>
+      </w:r>
+      <w:r>
+        <w:rPr>
+          <w:rFonts w:ascii="Georgia" w:eastAsia="宋体" w:hAnsi="Georgia" w:cs="宋体" w:hint="eastAsia"/>
+          <w:color w:val="333333"/>
+          <w:kern w:val="0"/>
+          <w:szCs w:val="21"/>
+        </w:rPr>
+        <w:t>需要实现</w:t>
+      </w:r>
+      <w:r>
+        <w:rPr>
+          <w:rFonts w:ascii="Georgia" w:eastAsia="宋体" w:hAnsi="Georgia" w:cs="宋体"/>
+          <w:color w:val="333333"/>
+          <w:kern w:val="0"/>
+          <w:szCs w:val="21"/>
+        </w:rPr>
+        <w:t xml:space="preserve">  </w:t>
+      </w:r>
+    </w:p>
+    <w:p>
+      <w:pPr>
+        <w:widowControl/>
+        <w:shd w:val="clear" w:color="auto" w:fill="FFFFFF"/>
+        <w:tabs>
+          <w:tab w:val="clear" w:pos="420"/>
+        </w:tabs>
+        <w:suppressAutoHyphens w:val="0"/>
+        <w:jc w:val="left"/>
+        <w:rPr>
+          <w:rFonts w:ascii="Georgia" w:eastAsia="宋体" w:hAnsi="Georgia" w:cs="宋体" w:hint="eastAsia"/>
+          <w:color w:val="333333"/>
+          <w:kern w:val="0"/>
+          <w:szCs w:val="21"/>
+        </w:rPr>
+      </w:pPr>
+      <w:r>
+        <w:rPr>
+          <w:rFonts w:ascii="Georgia" w:eastAsia="宋体" w:hAnsi="Georgia" w:cs="宋体"/>
+          <w:color w:val="333333"/>
+          <w:kern w:val="0"/>
+          <w:szCs w:val="21"/>
+        </w:rPr>
+        <w:t xml:space="preserve"> `configurable_base`</w:t>
+      </w:r>
+      <w:r>
+        <w:rPr>
+          <w:rFonts w:ascii="Georgia" w:eastAsia="宋体" w:hAnsi="Georgia" w:cs="宋体" w:hint="eastAsia"/>
+          <w:color w:val="333333"/>
+          <w:kern w:val="0"/>
+          <w:szCs w:val="21"/>
+        </w:rPr>
+        <w:t xml:space="preserve">    </w:t>
+      </w:r>
+      <w:r>
+        <w:rPr>
+          <w:rFonts w:ascii="Georgia" w:eastAsia="宋体" w:hAnsi="Georgia" w:cs="宋体" w:hint="eastAsia"/>
+          <w:color w:val="333333"/>
+          <w:kern w:val="0"/>
+          <w:szCs w:val="21"/>
+        </w:rPr>
+        <w:t>放回配置类的基类</w:t>
+      </w:r>
+      <w:r>
+        <w:rPr>
+          <w:rFonts w:ascii="Georgia" w:eastAsia="宋体" w:hAnsi="Georgia" w:cs="宋体" w:hint="eastAsia"/>
+          <w:color w:val="333333"/>
+          <w:kern w:val="0"/>
+          <w:szCs w:val="21"/>
+        </w:rPr>
+        <w:t>（为什么用这个，不太清楚）</w:t>
+      </w:r>
+    </w:p>
+    <w:p>
+      <w:pPr>
+        <w:widowControl/>
+        <w:shd w:val="clear" w:color="auto" w:fill="FFFFFF"/>
+        <w:tabs>
+          <w:tab w:val="clear" w:pos="420"/>
+        </w:tabs>
+        <w:suppressAutoHyphens w:val="0"/>
+        <w:jc w:val="left"/>
+        <w:rPr>
+          <w:rFonts w:ascii="Georgia" w:eastAsia="宋体" w:hAnsi="Georgia" w:cs="宋体" w:hint="eastAsia"/>
+          <w:color w:val="333333"/>
+          <w:kern w:val="0"/>
+          <w:szCs w:val="21"/>
+        </w:rPr>
+      </w:pPr>
+      <w:r>
+        <w:rPr>
+          <w:rFonts w:ascii="Georgia" w:eastAsia="宋体" w:hAnsi="Georgia" w:cs="宋体"/>
+          <w:color w:val="333333"/>
+          <w:kern w:val="0"/>
+          <w:szCs w:val="21"/>
+        </w:rPr>
+        <w:t xml:space="preserve"> `configurable_default`,</w:t>
+      </w:r>
+      <w:r>
+        <w:rPr>
+          <w:rFonts w:ascii="Georgia" w:eastAsia="宋体" w:hAnsi="Georgia" w:cs="宋体" w:hint="eastAsia"/>
+          <w:color w:val="333333"/>
+          <w:kern w:val="0"/>
+          <w:szCs w:val="21"/>
+        </w:rPr>
+        <w:t xml:space="preserve"> </w:t>
+      </w:r>
+      <w:r>
+        <w:rPr>
+          <w:rFonts w:ascii="Georgia" w:eastAsia="宋体" w:hAnsi="Georgia" w:cs="宋体" w:hint="eastAsia"/>
+          <w:color w:val="333333"/>
+          <w:kern w:val="0"/>
+          <w:szCs w:val="21"/>
+        </w:rPr>
+        <w:t>默认创建类</w:t>
+      </w:r>
+    </w:p>
+    <w:p>
+      <w:pPr>
+        <w:widowControl/>
+        <w:shd w:val="clear" w:color="auto" w:fill="FFFFFF"/>
+        <w:tabs>
+          <w:tab w:val="clear" w:pos="420"/>
+        </w:tabs>
+        <w:suppressAutoHyphens w:val="0"/>
+        <w:jc w:val="left"/>
+        <w:rPr>
+          <w:rFonts w:ascii="Georgia" w:eastAsia="宋体" w:hAnsi="Georgia" w:cs="宋体" w:hint="eastAsia"/>
+          <w:color w:val="333333"/>
+          <w:kern w:val="0"/>
+          <w:szCs w:val="21"/>
+        </w:rPr>
+      </w:pPr>
+      <w:r>
+        <w:rPr>
+          <w:rFonts w:ascii="Georgia" w:eastAsia="宋体" w:hAnsi="Georgia" w:cs="宋体"/>
+          <w:color w:val="333333"/>
+          <w:kern w:val="0"/>
+          <w:szCs w:val="21"/>
+        </w:rPr>
+        <w:t xml:space="preserve"> </w:t>
+      </w:r>
+      <w:r>
+        <w:rPr>
+          <w:rFonts w:ascii="Georgia" w:eastAsia="宋体" w:hAnsi="Georgia" w:cs="宋体" w:hint="eastAsia"/>
+          <w:color w:val="333333"/>
+          <w:kern w:val="0"/>
+          <w:szCs w:val="21"/>
+        </w:rPr>
+        <w:t xml:space="preserve"> </w:t>
+      </w:r>
+      <w:r>
+        <w:rPr>
+          <w:rFonts w:ascii="Georgia" w:eastAsia="宋体" w:hAnsi="Georgia" w:cs="宋体"/>
+          <w:color w:val="333333"/>
+          <w:kern w:val="0"/>
+          <w:szCs w:val="21"/>
+        </w:rPr>
+        <w:t>`initialize`</w:t>
+      </w:r>
+      <w:r>
+        <w:rPr>
+          <w:rFonts w:ascii="Georgia" w:eastAsia="宋体" w:hAnsi="Georgia" w:cs="宋体" w:hint="eastAsia"/>
+          <w:color w:val="333333"/>
+          <w:kern w:val="0"/>
+          <w:szCs w:val="21"/>
+        </w:rPr>
+        <w:t xml:space="preserve"> </w:t>
+      </w:r>
+      <w:r>
+        <w:rPr>
+          <w:rFonts w:ascii="Georgia" w:eastAsia="宋体" w:hAnsi="Georgia" w:cs="宋体" w:hint="eastAsia"/>
+          <w:color w:val="333333"/>
+          <w:kern w:val="0"/>
+          <w:szCs w:val="21"/>
+        </w:rPr>
+        <w:t xml:space="preserve">    </w:t>
+      </w:r>
+      <w:r>
+        <w:rPr>
+          <w:rFonts w:ascii="Georgia" w:eastAsia="宋体" w:hAnsi="Georgia" w:cs="宋体" w:hint="eastAsia"/>
+          <w:color w:val="333333"/>
+          <w:kern w:val="0"/>
+          <w:szCs w:val="21"/>
+        </w:rPr>
+        <w:t>类的</w:t>
+      </w:r>
+      <w:r>
+        <w:rPr>
+          <w:rFonts w:ascii="Georgia" w:eastAsia="宋体" w:hAnsi="Georgia" w:cs="宋体" w:hint="eastAsia"/>
+          <w:color w:val="333333"/>
+          <w:kern w:val="0"/>
+          <w:szCs w:val="21"/>
+        </w:rPr>
+        <w:t>初始化方法</w:t>
+      </w:r>
+      <w:r>
+        <w:rPr>
+          <w:rFonts w:ascii="Georgia" w:eastAsia="宋体" w:hAnsi="Georgia" w:cs="宋体" w:hint="eastAsia"/>
+          <w:color w:val="333333"/>
+          <w:kern w:val="0"/>
+          <w:szCs w:val="21"/>
+        </w:rPr>
+        <w:t>（</w:t>
+      </w:r>
+      <w:r>
+        <w:rPr>
+          <w:rFonts w:ascii="Georgia" w:eastAsia="宋体" w:hAnsi="Georgia" w:cs="宋体" w:hint="eastAsia"/>
+          <w:color w:val="333333"/>
+          <w:kern w:val="0"/>
+          <w:szCs w:val="21"/>
+        </w:rPr>
+        <w:t>注意</w:t>
+      </w:r>
+      <w:r>
+        <w:rPr>
+          <w:rFonts w:ascii="Georgia" w:eastAsia="宋体" w:hAnsi="Georgia" w:cs="宋体" w:hint="eastAsia"/>
+          <w:color w:val="333333"/>
+          <w:kern w:val="0"/>
+          <w:szCs w:val="21"/>
+        </w:rPr>
+        <w:t>不是</w:t>
+      </w:r>
+      <w:r>
+        <w:rPr>
+          <w:rFonts w:ascii="Georgia" w:eastAsia="宋体" w:hAnsi="Georgia" w:cs="宋体"/>
+          <w:color w:val="333333"/>
+          <w:kern w:val="0"/>
+          <w:szCs w:val="21"/>
+        </w:rPr>
+        <w:t xml:space="preserve"> __init__</w:t>
+      </w:r>
+      <w:r>
+        <w:rPr>
+          <w:rFonts w:ascii="Georgia" w:eastAsia="宋体" w:hAnsi="Georgia" w:cs="宋体" w:hint="eastAsia"/>
+          <w:color w:val="333333"/>
+          <w:kern w:val="0"/>
+          <w:szCs w:val="21"/>
+        </w:rPr>
+        <w:t>）</w:t>
+      </w:r>
+      <w:r>
+        <w:rPr>
+          <w:rFonts w:ascii="Georgia" w:eastAsia="宋体" w:hAnsi="Georgia" w:cs="宋体"/>
+          <w:color w:val="333333"/>
+          <w:kern w:val="0"/>
+          <w:szCs w:val="21"/>
+        </w:rPr>
+        <w:t>.</w:t>
+      </w:r>
+    </w:p>
+    <w:p>
+      <w:pPr>
+        <w:widowControl/>
+        <w:shd w:val="clear" w:color="auto" w:fill="FFFFFF"/>
+        <w:tabs>
+          <w:tab w:val="clear" w:pos="420"/>
+        </w:tabs>
+        <w:suppressAutoHyphens w:val="0"/>
+        <w:jc w:val="left"/>
+        <w:rPr>
+          <w:rFonts w:ascii="Georgia" w:eastAsia="宋体" w:hAnsi="Georgia" w:cs="宋体" w:hint="eastAsia"/>
+          <w:color w:val="333333"/>
+          <w:kern w:val="0"/>
+          <w:szCs w:val="21"/>
+        </w:rPr>
+      </w:pPr>
+    </w:p>
+    <w:p>
+      <w:pPr>
+        <w:pStyle w:val="2"/>
+        <w:rPr>
+          <w:rFonts w:ascii="Georgia" w:eastAsia="宋体" w:hAnsi="Georgia" w:cs="宋体" w:hint="eastAsia"/>
+          <w:color w:val="333333"/>
+          <w:kern w:val="0"/>
+          <w:szCs w:val="21"/>
+        </w:rPr>
+      </w:pPr>
+      <w:r>
+        <w:rPr>
+          <w:kern w:val="0"/>
+        </w:rPr>
+        <w:t>IOLoop</w:t>
+      </w:r>
+    </w:p>
+    <w:p>
+      <w:pPr>
+        <w:widowControl/>
+        <w:shd w:val="clear" w:color="auto" w:fill="FFFFFF"/>
+        <w:tabs>
+          <w:tab w:val="clear" w:pos="420"/>
+        </w:tabs>
+        <w:suppressAutoHyphens w:val="0"/>
+        <w:spacing w:line="300" w:lineRule="atLeast"/>
+        <w:jc w:val="left"/>
+        <w:rPr>
+          <w:rFonts w:ascii="Verdana" w:eastAsia="宋体" w:hAnsi="Verdana" w:cs="宋体" w:hint="eastAsia"/>
+          <w:color w:val="000000"/>
+          <w:kern w:val="0"/>
+          <w:sz w:val="18"/>
+          <w:szCs w:val="18"/>
+        </w:rPr>
+      </w:pPr>
+      <w:r>
+        <w:rPr>
+          <w:rFonts w:ascii="Georgia" w:eastAsia="宋体" w:hAnsi="Georgia" w:cs="宋体"/>
+          <w:color w:val="333333"/>
+          <w:kern w:val="0"/>
+          <w:szCs w:val="21"/>
+        </w:rPr>
+        <w:t>tronado/</w:t>
+      </w:r>
+      <w:r>
+        <w:rPr>
+          <w:rFonts w:ascii="Georgia" w:eastAsia="宋体" w:hAnsi="Georgia" w:cs="宋体" w:hint="eastAsia"/>
+          <w:color w:val="333333"/>
+          <w:kern w:val="0"/>
+          <w:szCs w:val="21"/>
+        </w:rPr>
+        <w:t>ioloop</w:t>
+      </w:r>
+      <w:r>
+        <w:rPr>
+          <w:rFonts w:ascii="Georgia" w:eastAsia="宋体" w:hAnsi="Georgia" w:cs="宋体"/>
+          <w:color w:val="333333"/>
+          <w:kern w:val="0"/>
+          <w:szCs w:val="21"/>
+        </w:rPr>
+        <w:t>.py</w:t>
+      </w:r>
+    </w:p>
+    <w:p>
+      <w:pPr>
+        <w:widowControl/>
+        <w:shd w:val="clear" w:color="auto" w:fill="FFFFFF"/>
+        <w:tabs>
+          <w:tab w:val="clear" w:pos="420"/>
+        </w:tabs>
+        <w:suppressAutoHyphens w:val="0"/>
+        <w:jc w:val="left"/>
+        <w:rPr>
+          <w:rFonts w:ascii="Georgia" w:eastAsia="宋体" w:hAnsi="Georgia" w:cs="宋体" w:hint="eastAsia"/>
+          <w:color w:val="333333"/>
+          <w:kern w:val="0"/>
+          <w:szCs w:val="21"/>
+        </w:rPr>
+      </w:pPr>
+    </w:p>
+    <w:p>
+      <w:pPr>
+        <w:widowControl/>
+        <w:shd w:val="clear" w:color="auto" w:fill="FFFFFF"/>
+        <w:tabs>
+          <w:tab w:val="clear" w:pos="420"/>
+        </w:tabs>
+        <w:suppressAutoHyphens w:val="0"/>
+        <w:jc w:val="left"/>
+        <w:rPr>
+          <w:rFonts w:ascii="Georgia" w:eastAsia="宋体" w:hAnsi="Georgia" w:cs="宋体" w:hint="eastAsia"/>
+          <w:color w:val="333333"/>
+          <w:kern w:val="0"/>
+          <w:szCs w:val="21"/>
+        </w:rPr>
+      </w:pPr>
+      <w:r>
+        <w:rPr>
+          <w:rFonts w:ascii="Courier New" w:eastAsiaTheme="minorEastAsia" w:hAnsi="Courier New" w:cs="Courier New"/>
+          <w:color w:val="0000FF"/>
+          <w:kern w:val="0"/>
+          <w:sz w:val="20"/>
+          <w:szCs w:val="20"/>
+        </w:rPr>
+        <w:t>class</w:t>
+      </w:r>
+      <w:r>
+        <w:rPr>
+          <w:rFonts w:ascii="Courier New" w:eastAsiaTheme="minorEastAsia" w:hAnsi="Courier New" w:cs="Courier New"/>
+          <w:color w:val="000000"/>
+          <w:kern w:val="0"/>
+          <w:sz w:val="20"/>
+          <w:szCs w:val="20"/>
+        </w:rPr>
+        <w:t xml:space="preserve"> </w:t>
+      </w:r>
+      <w:r>
+        <w:rPr>
+          <w:rFonts w:ascii="Courier New" w:eastAsiaTheme="minorEastAsia" w:hAnsi="Courier New" w:cs="Courier New"/>
+          <w:b/>
+          <w:bCs/>
+          <w:color w:val="000000"/>
+          <w:kern w:val="0"/>
+          <w:sz w:val="20"/>
+          <w:szCs w:val="20"/>
+        </w:rPr>
+        <w:t>IOLoop</w:t>
+      </w:r>
+      <w:r>
+        <w:rPr>
+          <w:rFonts w:ascii="Courier New" w:eastAsiaTheme="minorEastAsia" w:hAnsi="Courier New" w:cs="Courier New"/>
+          <w:color w:val="000000"/>
+          <w:kern w:val="0"/>
+          <w:sz w:val="20"/>
+          <w:szCs w:val="20"/>
+        </w:rPr>
+        <w:t>(Configurable):</w:t>
+      </w:r>
+    </w:p>
+    <w:p>
+      <w:pPr>
+        <w:tabs>
+          <w:tab w:val="clear" w:pos="420"/>
+        </w:tabs>
+        <w:suppressAutoHyphens w:val="0"/>
+        <w:autoSpaceDE w:val="0"/>
+        <w:autoSpaceDN w:val="0"/>
+        <w:adjustRightInd w:val="0"/>
+        <w:jc w:val="left"/>
+        <w:rPr>
+          <w:rFonts w:ascii="Courier New" w:eastAsiaTheme="minorEastAsia" w:hAnsi="Courier New" w:cs="Courier New"/>
+          <w:kern w:val="0"/>
+          <w:sz w:val="20"/>
+          <w:szCs w:val="20"/>
+        </w:rPr>
+      </w:pPr>
+      <w:r>
+        <w:rPr>
+          <w:rFonts w:ascii="Courier New" w:eastAsiaTheme="minorEastAsia" w:hAnsi="Courier New" w:cs="Courier New"/>
+          <w:color w:val="000000"/>
+          <w:kern w:val="0"/>
+          <w:sz w:val="20"/>
+          <w:szCs w:val="20"/>
+        </w:rPr>
+        <w:t xml:space="preserve">    </w:t>
+      </w:r>
+      <w:r>
+        <w:rPr>
+          <w:rFonts w:ascii="Courier New" w:eastAsiaTheme="minorEastAsia" w:hAnsi="Courier New" w:cs="Courier New"/>
+          <w:i/>
+          <w:iCs/>
+          <w:color w:val="7D7D7D"/>
+          <w:kern w:val="0"/>
+          <w:sz w:val="20"/>
+          <w:szCs w:val="20"/>
+        </w:rPr>
+        <w:t>@classmethod</w:t>
+      </w:r>
+    </w:p>
+    <w:p>
+      <w:pPr>
+        <w:tabs>
+          <w:tab w:val="clear" w:pos="420"/>
+        </w:tabs>
+        <w:suppressAutoHyphens w:val="0"/>
+        <w:autoSpaceDE w:val="0"/>
+        <w:autoSpaceDN w:val="0"/>
+        <w:adjustRightInd w:val="0"/>
+        <w:jc w:val="left"/>
+        <w:rPr>
+          <w:rFonts w:ascii="Courier New" w:eastAsiaTheme="minorEastAsia" w:hAnsi="Courier New" w:cs="Courier New"/>
+          <w:kern w:val="0"/>
+          <w:sz w:val="20"/>
+          <w:szCs w:val="20"/>
+        </w:rPr>
+      </w:pPr>
+      <w:r>
+        <w:rPr>
+          <w:rFonts w:ascii="Courier New" w:eastAsiaTheme="minorEastAsia" w:hAnsi="Courier New" w:cs="Courier New"/>
+          <w:color w:val="000000"/>
+          <w:kern w:val="0"/>
+          <w:sz w:val="20"/>
+          <w:szCs w:val="20"/>
+        </w:rPr>
+        <w:t xml:space="preserve">    </w:t>
+      </w:r>
+      <w:r>
+        <w:rPr>
+          <w:rFonts w:ascii="Courier New" w:eastAsiaTheme="minorEastAsia" w:hAnsi="Courier New" w:cs="Courier New"/>
+          <w:color w:val="0000FF"/>
+          <w:kern w:val="0"/>
+          <w:sz w:val="20"/>
+          <w:szCs w:val="20"/>
+        </w:rPr>
+        <w:t>def</w:t>
+      </w:r>
+      <w:r>
+        <w:rPr>
+          <w:rFonts w:ascii="Courier New" w:eastAsiaTheme="minorEastAsia" w:hAnsi="Courier New" w:cs="Courier New"/>
+          <w:color w:val="000000"/>
+          <w:kern w:val="0"/>
+          <w:sz w:val="20"/>
+          <w:szCs w:val="20"/>
+        </w:rPr>
+        <w:t xml:space="preserve"> </w:t>
+      </w:r>
+      <w:r>
+        <w:rPr>
+          <w:rFonts w:ascii="Courier New" w:eastAsiaTheme="minorEastAsia" w:hAnsi="Courier New" w:cs="Courier New"/>
+          <w:b/>
+          <w:bCs/>
+          <w:color w:val="000000"/>
+          <w:kern w:val="0"/>
+          <w:sz w:val="20"/>
+          <w:szCs w:val="20"/>
+        </w:rPr>
+        <w:t>configurable_base</w:t>
+      </w:r>
+      <w:r>
+        <w:rPr>
+          <w:rFonts w:ascii="Courier New" w:eastAsiaTheme="minorEastAsia" w:hAnsi="Courier New" w:cs="Courier New"/>
+          <w:color w:val="000000"/>
+          <w:kern w:val="0"/>
+          <w:sz w:val="20"/>
+          <w:szCs w:val="20"/>
+        </w:rPr>
+        <w:t>(cls):</w:t>
+      </w:r>
+    </w:p>
+    <w:p>
+      <w:pPr>
+        <w:widowControl/>
+        <w:shd w:val="clear" w:color="auto" w:fill="FFFFFF"/>
+        <w:tabs>
+          <w:tab w:val="clear" w:pos="420"/>
+        </w:tabs>
+        <w:suppressAutoHyphens w:val="0"/>
+        <w:jc w:val="left"/>
+        <w:rPr>
+          <w:rFonts w:ascii="Courier New" w:eastAsiaTheme="minorEastAsia" w:hAnsi="Courier New" w:cs="Courier New" w:hint="eastAsia"/>
+          <w:color w:val="000000"/>
+          <w:kern w:val="0"/>
+          <w:sz w:val="20"/>
+          <w:szCs w:val="20"/>
+        </w:rPr>
+      </w:pPr>
+      <w:r>
+        <w:rPr>
+          <w:rFonts w:ascii="Courier New" w:eastAsiaTheme="minorEastAsia" w:hAnsi="Courier New" w:cs="Courier New"/>
+          <w:color w:val="000000"/>
+          <w:kern w:val="0"/>
+          <w:sz w:val="20"/>
+          <w:szCs w:val="20"/>
+        </w:rPr>
+        <w:t xml:space="preserve">        </w:t>
+      </w:r>
+      <w:r>
+        <w:rPr>
+          <w:rFonts w:ascii="Courier New" w:eastAsiaTheme="minorEastAsia" w:hAnsi="Courier New" w:cs="Courier New"/>
+          <w:color w:val="0000FF"/>
+          <w:kern w:val="0"/>
+          <w:sz w:val="20"/>
+          <w:szCs w:val="20"/>
+        </w:rPr>
+        <w:t>return</w:t>
+      </w:r>
+      <w:r>
+        <w:rPr>
+          <w:rFonts w:ascii="Courier New" w:eastAsiaTheme="minorEastAsia" w:hAnsi="Courier New" w:cs="Courier New"/>
+          <w:color w:val="000000"/>
+          <w:kern w:val="0"/>
+          <w:sz w:val="20"/>
+          <w:szCs w:val="20"/>
+        </w:rPr>
+        <w:t xml:space="preserve"> IOLoop</w:t>
+      </w:r>
+    </w:p>
+    <w:p>
+      <w:pPr>
+        <w:tabs>
+          <w:tab w:val="clear" w:pos="420"/>
+        </w:tabs>
+        <w:suppressAutoHyphens w:val="0"/>
+        <w:autoSpaceDE w:val="0"/>
+        <w:autoSpaceDN w:val="0"/>
+        <w:adjustRightInd w:val="0"/>
+        <w:jc w:val="left"/>
+        <w:rPr>
+          <w:rFonts w:ascii="Courier New" w:eastAsiaTheme="minorEastAsia" w:hAnsi="Courier New" w:cs="Courier New"/>
+          <w:kern w:val="0"/>
+          <w:sz w:val="20"/>
+          <w:szCs w:val="20"/>
+        </w:rPr>
+      </w:pPr>
+      <w:r>
+        <w:rPr>
+          <w:rFonts w:ascii="Courier New" w:eastAsiaTheme="minorEastAsia" w:hAnsi="Courier New" w:cs="Courier New"/>
+          <w:color w:val="000000"/>
+          <w:kern w:val="0"/>
+          <w:sz w:val="20"/>
+          <w:szCs w:val="20"/>
+        </w:rPr>
+        <w:t xml:space="preserve">    </w:t>
+      </w:r>
+      <w:r>
+        <w:rPr>
+          <w:rFonts w:ascii="Courier New" w:eastAsiaTheme="minorEastAsia" w:hAnsi="Courier New" w:cs="Courier New"/>
+          <w:i/>
+          <w:iCs/>
+          <w:color w:val="7D7D7D"/>
+          <w:kern w:val="0"/>
+          <w:sz w:val="20"/>
+          <w:szCs w:val="20"/>
+        </w:rPr>
+        <w:t>@classmethod</w:t>
+      </w:r>
+    </w:p>
+    <w:p>
+      <w:pPr>
+        <w:tabs>
+          <w:tab w:val="clear" w:pos="420"/>
+        </w:tabs>
+        <w:suppressAutoHyphens w:val="0"/>
+        <w:autoSpaceDE w:val="0"/>
+        <w:autoSpaceDN w:val="0"/>
+        <w:adjustRightInd w:val="0"/>
+        <w:jc w:val="left"/>
+        <w:rPr>
+          <w:rFonts w:ascii="Courier New" w:eastAsiaTheme="minorEastAsia" w:hAnsi="Courier New" w:cs="Courier New"/>
+          <w:kern w:val="0"/>
+          <w:sz w:val="20"/>
+          <w:szCs w:val="20"/>
+        </w:rPr>
+      </w:pPr>
+      <w:r>
+        <w:rPr>
+          <w:rFonts w:ascii="Courier New" w:eastAsiaTheme="minorEastAsia" w:hAnsi="Courier New" w:cs="Courier New"/>
+          <w:color w:val="000000"/>
+          <w:kern w:val="0"/>
+          <w:sz w:val="20"/>
+          <w:szCs w:val="20"/>
+        </w:rPr>
+        <w:t xml:space="preserve">    </w:t>
+      </w:r>
+      <w:r>
+        <w:rPr>
+          <w:rFonts w:ascii="Courier New" w:eastAsiaTheme="minorEastAsia" w:hAnsi="Courier New" w:cs="Courier New"/>
+          <w:color w:val="0000FF"/>
+          <w:kern w:val="0"/>
+          <w:sz w:val="20"/>
+          <w:szCs w:val="20"/>
+        </w:rPr>
+        <w:t>def</w:t>
+      </w:r>
+      <w:r>
+        <w:rPr>
+          <w:rFonts w:ascii="Courier New" w:eastAsiaTheme="minorEastAsia" w:hAnsi="Courier New" w:cs="Courier New"/>
+          <w:color w:val="000000"/>
+          <w:kern w:val="0"/>
+          <w:sz w:val="20"/>
+          <w:szCs w:val="20"/>
+        </w:rPr>
+        <w:t xml:space="preserve"> </w:t>
+      </w:r>
+      <w:r>
+        <w:rPr>
+          <w:rFonts w:ascii="Courier New" w:eastAsiaTheme="minorEastAsia" w:hAnsi="Courier New" w:cs="Courier New"/>
+          <w:b/>
+          <w:bCs/>
+          <w:color w:val="000000"/>
+          <w:kern w:val="0"/>
+          <w:sz w:val="20"/>
+          <w:szCs w:val="20"/>
+        </w:rPr>
+        <w:t>configurable_default</w:t>
+      </w:r>
+      <w:r>
+        <w:rPr>
+          <w:rFonts w:ascii="Courier New" w:eastAsiaTheme="minorEastAsia" w:hAnsi="Courier New" w:cs="Courier New"/>
+          <w:color w:val="000000"/>
+          <w:kern w:val="0"/>
+          <w:sz w:val="20"/>
+          <w:szCs w:val="20"/>
+        </w:rPr>
+        <w:t>(cls):</w:t>
+      </w:r>
+      <w:r>
+        <w:rPr>
+          <w:rFonts w:ascii="Courier New" w:eastAsiaTheme="minorEastAsia" w:hAnsi="Courier New" w:cs="Courier New" w:hint="eastAsia"/>
+          <w:color w:val="000000"/>
+          <w:kern w:val="0"/>
+          <w:sz w:val="20"/>
+          <w:szCs w:val="20"/>
+        </w:rPr>
+        <w:t>#</w:t>
+      </w:r>
+      <w:r>
+        <w:rPr>
+          <w:rFonts w:ascii="Courier New" w:eastAsiaTheme="minorEastAsia" w:hAnsi="Courier New" w:cs="Courier New" w:hint="eastAsia"/>
+          <w:color w:val="000000"/>
+          <w:kern w:val="0"/>
+          <w:sz w:val="20"/>
+          <w:szCs w:val="20"/>
+        </w:rPr>
+        <w:t>优先使用</w:t>
+      </w:r>
+      <w:r>
+        <w:rPr>
+          <w:rFonts w:ascii="Courier New" w:eastAsiaTheme="minorEastAsia" w:hAnsi="Courier New" w:cs="Courier New" w:hint="eastAsia"/>
+          <w:color w:val="000000"/>
+          <w:kern w:val="0"/>
+          <w:sz w:val="20"/>
+          <w:szCs w:val="20"/>
+        </w:rPr>
+        <w:t xml:space="preserve">epoll </w:t>
+      </w:r>
+      <w:r>
+        <w:rPr>
+          <w:rFonts w:ascii="Courier New" w:eastAsiaTheme="minorEastAsia" w:hAnsi="Courier New" w:cs="Courier New" w:hint="eastAsia"/>
+          <w:color w:val="000000"/>
+          <w:kern w:val="0"/>
+          <w:sz w:val="20"/>
+          <w:szCs w:val="20"/>
+        </w:rPr>
+        <w:t>、</w:t>
+      </w:r>
+      <w:r>
+        <w:rPr>
+          <w:rFonts w:ascii="Courier New" w:eastAsiaTheme="minorEastAsia" w:hAnsi="Courier New" w:cs="Courier New" w:hint="eastAsia"/>
+          <w:color w:val="000000"/>
+          <w:kern w:val="0"/>
+          <w:sz w:val="20"/>
+          <w:szCs w:val="20"/>
+        </w:rPr>
+        <w:t>kqueue</w:t>
+      </w:r>
+    </w:p>
+    <w:p>
+      <w:pPr>
+        <w:tabs>
+          <w:tab w:val="clear" w:pos="420"/>
+        </w:tabs>
+        <w:suppressAutoHyphens w:val="0"/>
+        <w:autoSpaceDE w:val="0"/>
+        <w:autoSpaceDN w:val="0"/>
+        <w:adjustRightInd w:val="0"/>
+        <w:jc w:val="left"/>
+        <w:rPr>
+          <w:rFonts w:ascii="Courier New" w:eastAsiaTheme="minorEastAsia" w:hAnsi="Courier New" w:cs="Courier New"/>
+          <w:kern w:val="0"/>
+          <w:sz w:val="20"/>
+          <w:szCs w:val="20"/>
+        </w:rPr>
+      </w:pPr>
+      <w:r>
+        <w:rPr>
+          <w:rFonts w:ascii="Courier New" w:eastAsiaTheme="minorEastAsia" w:hAnsi="Courier New" w:cs="Courier New"/>
+          <w:color w:val="000000"/>
+          <w:kern w:val="0"/>
+          <w:sz w:val="20"/>
+          <w:szCs w:val="20"/>
+        </w:rPr>
+        <w:t xml:space="preserve">        </w:t>
+      </w:r>
+      <w:r>
+        <w:rPr>
+          <w:rFonts w:ascii="Courier New" w:eastAsiaTheme="minorEastAsia" w:hAnsi="Courier New" w:cs="Courier New"/>
+          <w:color w:val="0000FF"/>
+          <w:kern w:val="0"/>
+          <w:sz w:val="20"/>
+          <w:szCs w:val="20"/>
+        </w:rPr>
+        <w:t>if</w:t>
+      </w:r>
+      <w:r>
+        <w:rPr>
+          <w:rFonts w:ascii="Courier New" w:eastAsiaTheme="minorEastAsia" w:hAnsi="Courier New" w:cs="Courier New"/>
+          <w:color w:val="000000"/>
+          <w:kern w:val="0"/>
+          <w:sz w:val="20"/>
+          <w:szCs w:val="20"/>
+        </w:rPr>
+        <w:t xml:space="preserve"> hasattr(select, </w:t>
+      </w:r>
+      <w:r>
+        <w:rPr>
+          <w:rFonts w:ascii="Courier New" w:eastAsiaTheme="minorEastAsia" w:hAnsi="Courier New" w:cs="Courier New"/>
+          <w:i/>
+          <w:iCs/>
+          <w:color w:val="00AA00"/>
+          <w:kern w:val="0"/>
+          <w:sz w:val="20"/>
+          <w:szCs w:val="20"/>
+        </w:rPr>
+        <w:t>"</w:t>
+      </w:r>
+      <w:r>
+        <w:rPr>
+          <w:rFonts w:ascii="Courier New" w:eastAsiaTheme="minorEastAsia" w:hAnsi="Courier New" w:cs="Courier New"/>
+          <w:i/>
+          <w:iCs/>
+          <w:color w:val="00AA00"/>
+          <w:kern w:val="0"/>
+          <w:sz w:val="20"/>
+          <w:szCs w:val="20"/>
+          <w:u w:val="single"/>
+        </w:rPr>
+        <w:t>epoll</w:t>
+      </w:r>
+      <w:r>
+        <w:rPr>
+          <w:rFonts w:ascii="Courier New" w:eastAsiaTheme="minorEastAsia" w:hAnsi="Courier New" w:cs="Courier New"/>
+          <w:i/>
+          <w:iCs/>
+          <w:color w:val="00AA00"/>
+          <w:kern w:val="0"/>
+          <w:sz w:val="20"/>
+          <w:szCs w:val="20"/>
+        </w:rPr>
+        <w:t>"</w:t>
+      </w:r>
+      <w:r>
+        <w:rPr>
+          <w:rFonts w:ascii="Courier New" w:eastAsiaTheme="minorEastAsia" w:hAnsi="Courier New" w:cs="Courier New"/>
+          <w:color w:val="000000"/>
+          <w:kern w:val="0"/>
+          <w:sz w:val="20"/>
+          <w:szCs w:val="20"/>
+        </w:rPr>
+        <w:t>):</w:t>
+      </w:r>
+    </w:p>
+    <w:p>
+      <w:pPr>
+        <w:tabs>
+          <w:tab w:val="clear" w:pos="420"/>
+        </w:tabs>
+        <w:suppressAutoHyphens w:val="0"/>
+        <w:autoSpaceDE w:val="0"/>
+        <w:autoSpaceDN w:val="0"/>
+        <w:adjustRightInd w:val="0"/>
+        <w:jc w:val="left"/>
+        <w:rPr>
+          <w:rFonts w:ascii="Courier New" w:eastAsiaTheme="minorEastAsia" w:hAnsi="Courier New" w:cs="Courier New"/>
+          <w:kern w:val="0"/>
+          <w:sz w:val="20"/>
+          <w:szCs w:val="20"/>
+        </w:rPr>
+      </w:pPr>
+      <w:r>
+        <w:rPr>
+          <w:rFonts w:ascii="Courier New" w:eastAsiaTheme="minorEastAsia" w:hAnsi="Courier New" w:cs="Courier New"/>
+          <w:color w:val="000000"/>
+          <w:kern w:val="0"/>
+          <w:sz w:val="20"/>
+          <w:szCs w:val="20"/>
+        </w:rPr>
+        <w:t xml:space="preserve">            </w:t>
+      </w:r>
+      <w:r>
+        <w:rPr>
+          <w:rFonts w:ascii="Courier New" w:eastAsiaTheme="minorEastAsia" w:hAnsi="Courier New" w:cs="Courier New"/>
+          <w:color w:val="0000FF"/>
+          <w:kern w:val="0"/>
+          <w:sz w:val="20"/>
+          <w:szCs w:val="20"/>
+        </w:rPr>
+        <w:t>from</w:t>
+      </w:r>
+      <w:r>
+        <w:rPr>
+          <w:rFonts w:ascii="Courier New" w:eastAsiaTheme="minorEastAsia" w:hAnsi="Courier New" w:cs="Courier New"/>
+          <w:color w:val="000000"/>
+          <w:kern w:val="0"/>
+          <w:sz w:val="20"/>
+          <w:szCs w:val="20"/>
+        </w:rPr>
+        <w:t xml:space="preserve"> </w:t>
+      </w:r>
+      <w:bookmarkStart w:id="11" w:name="OLE_LINK10"/>
+      <w:bookmarkStart w:id="12" w:name="OLE_LINK11"/>
+      <w:r>
+        <w:rPr>
+          <w:rFonts w:ascii="Courier New" w:eastAsiaTheme="minorEastAsia" w:hAnsi="Courier New" w:cs="Courier New"/>
+          <w:color w:val="000000"/>
+          <w:kern w:val="0"/>
+          <w:sz w:val="20"/>
+          <w:szCs w:val="20"/>
+        </w:rPr>
+        <w:t xml:space="preserve">tornado.platform.epoll </w:t>
+      </w:r>
+      <w:r>
+        <w:rPr>
+          <w:rFonts w:ascii="Courier New" w:eastAsiaTheme="minorEastAsia" w:hAnsi="Courier New" w:cs="Courier New"/>
+          <w:color w:val="0000FF"/>
+          <w:kern w:val="0"/>
+          <w:sz w:val="20"/>
+          <w:szCs w:val="20"/>
+        </w:rPr>
+        <w:t>import</w:t>
+      </w:r>
+      <w:r>
+        <w:rPr>
+          <w:rFonts w:ascii="Courier New" w:eastAsiaTheme="minorEastAsia" w:hAnsi="Courier New" w:cs="Courier New"/>
+          <w:color w:val="000000"/>
+          <w:kern w:val="0"/>
+          <w:sz w:val="20"/>
+          <w:szCs w:val="20"/>
+        </w:rPr>
+        <w:t xml:space="preserve"> </w:t>
+      </w:r>
+      <w:bookmarkStart w:id="13" w:name="OLE_LINK9"/>
+      <w:r>
+        <w:rPr>
+          <w:rFonts w:ascii="Courier New" w:eastAsiaTheme="minorEastAsia" w:hAnsi="Courier New" w:cs="Courier New"/>
+          <w:color w:val="000000"/>
+          <w:kern w:val="0"/>
+          <w:sz w:val="20"/>
+          <w:szCs w:val="20"/>
+          <w:u w:val="single"/>
+        </w:rPr>
+        <w:t>EPollIOLoop</w:t>
+      </w:r>
+      <w:bookmarkEnd w:id="11"/>
+      <w:bookmarkEnd w:id="12"/>
+      <w:bookmarkEnd w:id="13"/>
+    </w:p>
+    <w:p>
+      <w:pPr>
+        <w:tabs>
+          <w:tab w:val="clear" w:pos="420"/>
+        </w:tabs>
+        <w:suppressAutoHyphens w:val="0"/>
+        <w:autoSpaceDE w:val="0"/>
+        <w:autoSpaceDN w:val="0"/>
+        <w:adjustRightInd w:val="0"/>
+        <w:jc w:val="left"/>
+        <w:rPr>
+          <w:rFonts w:ascii="Courier New" w:eastAsiaTheme="minorEastAsia" w:hAnsi="Courier New" w:cs="Courier New"/>
+          <w:kern w:val="0"/>
+          <w:sz w:val="20"/>
+          <w:szCs w:val="20"/>
+        </w:rPr>
+      </w:pPr>
+      <w:r>
+        <w:rPr>
+          <w:rFonts w:ascii="Courier New" w:eastAsiaTheme="minorEastAsia" w:hAnsi="Courier New" w:cs="Courier New"/>
+          <w:color w:val="000000"/>
+          <w:kern w:val="0"/>
+          <w:sz w:val="20"/>
+          <w:szCs w:val="20"/>
+        </w:rPr>
+        <w:t xml:space="preserve">            </w:t>
+      </w:r>
+      <w:r>
+        <w:rPr>
+          <w:rFonts w:ascii="Courier New" w:eastAsiaTheme="minorEastAsia" w:hAnsi="Courier New" w:cs="Courier New"/>
+          <w:color w:val="0000FF"/>
+          <w:kern w:val="0"/>
+          <w:sz w:val="20"/>
+          <w:szCs w:val="20"/>
+        </w:rPr>
+        <w:t>return</w:t>
+      </w:r>
+      <w:r>
+        <w:rPr>
+          <w:rFonts w:ascii="Courier New" w:eastAsiaTheme="minorEastAsia" w:hAnsi="Courier New" w:cs="Courier New"/>
+          <w:color w:val="000000"/>
+          <w:kern w:val="0"/>
+          <w:sz w:val="20"/>
+          <w:szCs w:val="20"/>
+        </w:rPr>
+        <w:t xml:space="preserve"> EPollIOLoop</w:t>
+      </w:r>
+    </w:p>
+    <w:p>
+      <w:pPr>
+        <w:tabs>
+          <w:tab w:val="clear" w:pos="420"/>
+        </w:tabs>
+        <w:suppressAutoHyphens w:val="0"/>
+        <w:autoSpaceDE w:val="0"/>
+        <w:autoSpaceDN w:val="0"/>
+        <w:adjustRightInd w:val="0"/>
+        <w:jc w:val="left"/>
+        <w:rPr>
+          <w:rFonts w:ascii="Courier New" w:eastAsiaTheme="minorEastAsia" w:hAnsi="Courier New" w:cs="Courier New"/>
+          <w:kern w:val="0"/>
+          <w:sz w:val="20"/>
+          <w:szCs w:val="20"/>
+        </w:rPr>
+      </w:pPr>
+      <w:r>
+        <w:rPr>
+          <w:rFonts w:ascii="Courier New" w:eastAsiaTheme="minorEastAsia" w:hAnsi="Courier New" w:cs="Courier New"/>
+          <w:color w:val="000000"/>
+          <w:kern w:val="0"/>
+          <w:sz w:val="20"/>
+          <w:szCs w:val="20"/>
+        </w:rPr>
+        <w:t xml:space="preserve">        </w:t>
+      </w:r>
+      <w:r>
+        <w:rPr>
+          <w:rFonts w:ascii="Courier New" w:eastAsiaTheme="minorEastAsia" w:hAnsi="Courier New" w:cs="Courier New"/>
+          <w:color w:val="0000FF"/>
+          <w:kern w:val="0"/>
+          <w:sz w:val="20"/>
+          <w:szCs w:val="20"/>
+        </w:rPr>
+        <w:t>if</w:t>
+      </w:r>
+      <w:r>
+        <w:rPr>
+          <w:rFonts w:ascii="Courier New" w:eastAsiaTheme="minorEastAsia" w:hAnsi="Courier New" w:cs="Courier New"/>
+          <w:color w:val="000000"/>
+          <w:kern w:val="0"/>
+          <w:sz w:val="20"/>
+          <w:szCs w:val="20"/>
+        </w:rPr>
+        <w:t xml:space="preserve"> hasattr(select, </w:t>
+      </w:r>
+      <w:r>
+        <w:rPr>
+          <w:rFonts w:ascii="Courier New" w:eastAsiaTheme="minorEastAsia" w:hAnsi="Courier New" w:cs="Courier New"/>
+          <w:i/>
+          <w:iCs/>
+          <w:color w:val="00AA00"/>
+          <w:kern w:val="0"/>
+          <w:sz w:val="20"/>
+          <w:szCs w:val="20"/>
+        </w:rPr>
+        <w:t>"</w:t>
+      </w:r>
+      <w:r>
+        <w:rPr>
+          <w:rFonts w:ascii="Courier New" w:eastAsiaTheme="minorEastAsia" w:hAnsi="Courier New" w:cs="Courier New"/>
+          <w:i/>
+          <w:iCs/>
+          <w:color w:val="00AA00"/>
+          <w:kern w:val="0"/>
+          <w:sz w:val="20"/>
+          <w:szCs w:val="20"/>
+          <w:u w:val="single"/>
+        </w:rPr>
+        <w:t>kqueue</w:t>
+      </w:r>
+      <w:r>
+        <w:rPr>
+          <w:rFonts w:ascii="Courier New" w:eastAsiaTheme="minorEastAsia" w:hAnsi="Courier New" w:cs="Courier New"/>
+          <w:i/>
+          <w:iCs/>
+          <w:color w:val="00AA00"/>
+          <w:kern w:val="0"/>
+          <w:sz w:val="20"/>
+          <w:szCs w:val="20"/>
+        </w:rPr>
+        <w:t>"</w:t>
+      </w:r>
+      <w:r>
+        <w:rPr>
+          <w:rFonts w:ascii="Courier New" w:eastAsiaTheme="minorEastAsia" w:hAnsi="Courier New" w:cs="Courier New"/>
+          <w:color w:val="000000"/>
+          <w:kern w:val="0"/>
+          <w:sz w:val="20"/>
+          <w:szCs w:val="20"/>
+        </w:rPr>
+        <w:t>):</w:t>
+      </w:r>
+    </w:p>
+    <w:p>
+      <w:pPr>
+        <w:tabs>
+          <w:tab w:val="clear" w:pos="420"/>
+        </w:tabs>
+        <w:suppressAutoHyphens w:val="0"/>
+        <w:autoSpaceDE w:val="0"/>
+        <w:autoSpaceDN w:val="0"/>
+        <w:adjustRightInd w:val="0"/>
+        <w:jc w:val="left"/>
+        <w:rPr>
+          <w:rFonts w:ascii="Courier New" w:eastAsiaTheme="minorEastAsia" w:hAnsi="Courier New" w:cs="Courier New"/>
+          <w:kern w:val="0"/>
+          <w:sz w:val="20"/>
+          <w:szCs w:val="20"/>
+        </w:rPr>
+      </w:pPr>
+      <w:r>
+        <w:rPr>
+          <w:rFonts w:ascii="Courier New" w:eastAsiaTheme="minorEastAsia" w:hAnsi="Courier New" w:cs="Courier New"/>
+          <w:color w:val="000000"/>
+          <w:kern w:val="0"/>
+          <w:sz w:val="20"/>
+          <w:szCs w:val="20"/>
+        </w:rPr>
+        <w:t xml:space="preserve">            </w:t>
+      </w:r>
+      <w:r>
+        <w:rPr>
+          <w:rFonts w:ascii="Courier New" w:eastAsiaTheme="minorEastAsia" w:hAnsi="Courier New" w:cs="Courier New"/>
+          <w:color w:val="0000FF"/>
+          <w:kern w:val="0"/>
+          <w:sz w:val="20"/>
+          <w:szCs w:val="20"/>
+        </w:rPr>
+        <w:t>from</w:t>
+      </w:r>
+      <w:r>
+        <w:rPr>
+          <w:rFonts w:ascii="Courier New" w:eastAsiaTheme="minorEastAsia" w:hAnsi="Courier New" w:cs="Courier New"/>
+          <w:color w:val="000000"/>
+          <w:kern w:val="0"/>
+          <w:sz w:val="20"/>
+          <w:szCs w:val="20"/>
+        </w:rPr>
+        <w:t xml:space="preserve"> tornado.platform.kqueue </w:t>
+      </w:r>
+      <w:r>
+        <w:rPr>
+          <w:rFonts w:ascii="Courier New" w:eastAsiaTheme="minorEastAsia" w:hAnsi="Courier New" w:cs="Courier New"/>
+          <w:color w:val="0000FF"/>
+          <w:kern w:val="0"/>
+          <w:sz w:val="20"/>
+          <w:szCs w:val="20"/>
+        </w:rPr>
+        <w:t>import</w:t>
+      </w:r>
+      <w:r>
+        <w:rPr>
+          <w:rFonts w:ascii="Courier New" w:eastAsiaTheme="minorEastAsia" w:hAnsi="Courier New" w:cs="Courier New"/>
+          <w:color w:val="000000"/>
+          <w:kern w:val="0"/>
+          <w:sz w:val="20"/>
+          <w:szCs w:val="20"/>
+        </w:rPr>
+        <w:t xml:space="preserve"> </w:t>
+      </w:r>
+      <w:r>
+        <w:rPr>
+          <w:rFonts w:ascii="Courier New" w:eastAsiaTheme="minorEastAsia" w:hAnsi="Courier New" w:cs="Courier New"/>
+          <w:color w:val="000000"/>
+          <w:kern w:val="0"/>
+          <w:sz w:val="20"/>
+          <w:szCs w:val="20"/>
+          <w:u w:val="single"/>
+        </w:rPr>
+        <w:t>KQueueIOLoop</w:t>
+      </w:r>
+    </w:p>
+    <w:p>
+      <w:pPr>
+        <w:tabs>
+          <w:tab w:val="clear" w:pos="420"/>
+        </w:tabs>
+        <w:suppressAutoHyphens w:val="0"/>
+        <w:autoSpaceDE w:val="0"/>
+        <w:autoSpaceDN w:val="0"/>
+        <w:adjustRightInd w:val="0"/>
+        <w:jc w:val="left"/>
+        <w:rPr>
+          <w:rFonts w:ascii="Courier New" w:eastAsiaTheme="minorEastAsia" w:hAnsi="Courier New" w:cs="Courier New"/>
+          <w:kern w:val="0"/>
+          <w:sz w:val="20"/>
+          <w:szCs w:val="20"/>
+        </w:rPr>
+      </w:pPr>
+      <w:r>
+        <w:rPr>
+          <w:rFonts w:ascii="Courier New" w:eastAsiaTheme="minorEastAsia" w:hAnsi="Courier New" w:cs="Courier New"/>
+          <w:color w:val="000000"/>
+          <w:kern w:val="0"/>
+          <w:sz w:val="20"/>
+          <w:szCs w:val="20"/>
+        </w:rPr>
+        <w:t xml:space="preserve">            </w:t>
+      </w:r>
+      <w:r>
+        <w:rPr>
+          <w:rFonts w:ascii="Courier New" w:eastAsiaTheme="minorEastAsia" w:hAnsi="Courier New" w:cs="Courier New"/>
+          <w:color w:val="0000FF"/>
+          <w:kern w:val="0"/>
+          <w:sz w:val="20"/>
+          <w:szCs w:val="20"/>
+        </w:rPr>
+        <w:t>return</w:t>
+      </w:r>
+      <w:r>
+        <w:rPr>
+          <w:rFonts w:ascii="Courier New" w:eastAsiaTheme="minorEastAsia" w:hAnsi="Courier New" w:cs="Courier New"/>
+          <w:color w:val="000000"/>
+          <w:kern w:val="0"/>
+          <w:sz w:val="20"/>
+          <w:szCs w:val="20"/>
+        </w:rPr>
+        <w:t xml:space="preserve"> KQueueIOLoop</w:t>
+      </w:r>
+    </w:p>
+    <w:p>
+      <w:pPr>
+        <w:tabs>
+          <w:tab w:val="clear" w:pos="420"/>
+        </w:tabs>
+        <w:suppressAutoHyphens w:val="0"/>
+        <w:autoSpaceDE w:val="0"/>
+        <w:autoSpaceDN w:val="0"/>
+        <w:adjustRightInd w:val="0"/>
+        <w:jc w:val="left"/>
+        <w:rPr>
+          <w:rFonts w:ascii="Courier New" w:eastAsiaTheme="minorEastAsia" w:hAnsi="Courier New" w:cs="Courier New"/>
+          <w:kern w:val="0"/>
+          <w:sz w:val="20"/>
+          <w:szCs w:val="20"/>
+        </w:rPr>
+      </w:pPr>
+      <w:r>
+        <w:rPr>
+          <w:rFonts w:ascii="Courier New" w:eastAsiaTheme="minorEastAsia" w:hAnsi="Courier New" w:cs="Courier New"/>
+          <w:color w:val="000000"/>
+          <w:kern w:val="0"/>
+          <w:sz w:val="20"/>
+          <w:szCs w:val="20"/>
+        </w:rPr>
+        <w:t xml:space="preserve">        </w:t>
+      </w:r>
+      <w:r>
+        <w:rPr>
+          <w:rFonts w:ascii="Courier New" w:eastAsiaTheme="minorEastAsia" w:hAnsi="Courier New" w:cs="Courier New"/>
+          <w:color w:val="0000FF"/>
+          <w:kern w:val="0"/>
+          <w:sz w:val="20"/>
+          <w:szCs w:val="20"/>
+        </w:rPr>
+        <w:t>from</w:t>
+      </w:r>
+      <w:r>
+        <w:rPr>
+          <w:rFonts w:ascii="Courier New" w:eastAsiaTheme="minorEastAsia" w:hAnsi="Courier New" w:cs="Courier New"/>
+          <w:color w:val="000000"/>
+          <w:kern w:val="0"/>
+          <w:sz w:val="20"/>
+          <w:szCs w:val="20"/>
+        </w:rPr>
+        <w:t xml:space="preserve"> tornado.platform.select </w:t>
+      </w:r>
+      <w:r>
+        <w:rPr>
+          <w:rFonts w:ascii="Courier New" w:eastAsiaTheme="minorEastAsia" w:hAnsi="Courier New" w:cs="Courier New"/>
+          <w:color w:val="0000FF"/>
+          <w:kern w:val="0"/>
+          <w:sz w:val="20"/>
+          <w:szCs w:val="20"/>
+        </w:rPr>
+        <w:t>import</w:t>
+      </w:r>
+      <w:r>
+        <w:rPr>
+          <w:rFonts w:ascii="Courier New" w:eastAsiaTheme="minorEastAsia" w:hAnsi="Courier New" w:cs="Courier New"/>
+          <w:color w:val="000000"/>
+          <w:kern w:val="0"/>
+          <w:sz w:val="20"/>
+          <w:szCs w:val="20"/>
+        </w:rPr>
+        <w:t xml:space="preserve"> </w:t>
+      </w:r>
+      <w:r>
+        <w:rPr>
+          <w:rFonts w:ascii="Courier New" w:eastAsiaTheme="minorEastAsia" w:hAnsi="Courier New" w:cs="Courier New"/>
+          <w:color w:val="000000"/>
+          <w:kern w:val="0"/>
+          <w:sz w:val="20"/>
+          <w:szCs w:val="20"/>
+          <w:u w:val="single"/>
+        </w:rPr>
+        <w:t>SelectIOLoop</w:t>
+      </w:r>
+    </w:p>
+    <w:p>
+      <w:pPr>
+        <w:widowControl/>
+        <w:shd w:val="clear" w:color="auto" w:fill="FFFFFF"/>
+        <w:tabs>
+          <w:tab w:val="clear" w:pos="420"/>
+        </w:tabs>
+        <w:suppressAutoHyphens w:val="0"/>
+        <w:jc w:val="left"/>
+        <w:rPr>
+          <w:rFonts w:ascii="Courier New" w:eastAsiaTheme="minorEastAsia" w:hAnsi="Courier New" w:cs="Courier New" w:hint="eastAsia"/>
+          <w:color w:val="000000"/>
+          <w:kern w:val="0"/>
+          <w:sz w:val="20"/>
+          <w:szCs w:val="20"/>
+        </w:rPr>
+      </w:pPr>
+      <w:r>
+        <w:rPr>
+          <w:rFonts w:ascii="Courier New" w:eastAsiaTheme="minorEastAsia" w:hAnsi="Courier New" w:cs="Courier New"/>
+          <w:color w:val="000000"/>
+          <w:kern w:val="0"/>
+          <w:sz w:val="20"/>
+          <w:szCs w:val="20"/>
+        </w:rPr>
+        <w:t xml:space="preserve">        </w:t>
+      </w:r>
+      <w:r>
+        <w:rPr>
+          <w:rFonts w:ascii="Courier New" w:eastAsiaTheme="minorEastAsia" w:hAnsi="Courier New" w:cs="Courier New"/>
+          <w:color w:val="0000FF"/>
+          <w:kern w:val="0"/>
+          <w:sz w:val="20"/>
+          <w:szCs w:val="20"/>
+        </w:rPr>
+        <w:t>return</w:t>
+      </w:r>
+      <w:r>
+        <w:rPr>
+          <w:rFonts w:ascii="Courier New" w:eastAsiaTheme="minorEastAsia" w:hAnsi="Courier New" w:cs="Courier New"/>
+          <w:color w:val="000000"/>
+          <w:kern w:val="0"/>
+          <w:sz w:val="20"/>
+          <w:szCs w:val="20"/>
+        </w:rPr>
+        <w:t xml:space="preserve"> SelectIOLoop</w:t>
+      </w:r>
+    </w:p>
+    <w:p>
+      <w:pPr>
+        <w:widowControl/>
+        <w:shd w:val="clear" w:color="auto" w:fill="FFFFFF"/>
+        <w:tabs>
+          <w:tab w:val="clear" w:pos="420"/>
+        </w:tabs>
+        <w:suppressAutoHyphens w:val="0"/>
+        <w:jc w:val="left"/>
+        <w:rPr>
+          <w:rFonts w:ascii="Courier New" w:eastAsiaTheme="minorEastAsia" w:hAnsi="Courier New" w:cs="Courier New" w:hint="eastAsia"/>
+          <w:color w:val="000000"/>
+          <w:kern w:val="0"/>
+          <w:sz w:val="20"/>
+          <w:szCs w:val="20"/>
+        </w:rPr>
+      </w:pPr>
+    </w:p>
+    <w:p>
+      <w:pPr>
+        <w:widowControl/>
+        <w:shd w:val="clear" w:color="auto" w:fill="FFFFFF"/>
+        <w:tabs>
+          <w:tab w:val="clear" w:pos="420"/>
+        </w:tabs>
+        <w:suppressAutoHyphens w:val="0"/>
+        <w:jc w:val="left"/>
+        <w:rPr>
+          <w:rFonts w:ascii="Georgia" w:eastAsia="宋体" w:hAnsi="Georgia" w:cs="宋体" w:hint="eastAsia"/>
+          <w:color w:val="333333"/>
+          <w:kern w:val="0"/>
+          <w:szCs w:val="21"/>
+        </w:rPr>
+      </w:pPr>
+      <w:r>
+        <w:rPr>
+          <w:rFonts w:ascii="Georgia" w:eastAsia="宋体" w:hAnsi="Georgia" w:cs="宋体" w:hint="eastAsia"/>
+          <w:color w:val="333333"/>
+          <w:kern w:val="0"/>
+          <w:szCs w:val="21"/>
+        </w:rPr>
+        <w:t>可以看出</w:t>
+      </w:r>
+      <w:r>
+        <w:rPr>
+          <w:rFonts w:ascii="Georgia" w:eastAsia="宋体" w:hAnsi="Georgia" w:cs="宋体"/>
+          <w:color w:val="333333"/>
+          <w:kern w:val="0"/>
+          <w:szCs w:val="21"/>
+        </w:rPr>
+        <w:t>IOLoop</w:t>
+      </w:r>
+      <w:r>
+        <w:rPr>
+          <w:rFonts w:ascii="Georgia" w:eastAsia="宋体" w:hAnsi="Georgia" w:cs="宋体" w:hint="eastAsia"/>
+          <w:color w:val="333333"/>
+          <w:kern w:val="0"/>
+          <w:szCs w:val="21"/>
+        </w:rPr>
+        <w:t>实际创建对象是</w:t>
+      </w:r>
+      <w:r>
+        <w:rPr>
+          <w:rFonts w:ascii="Georgia" w:eastAsia="宋体" w:hAnsi="Georgia" w:cs="宋体" w:hint="eastAsia"/>
+          <w:color w:val="333333"/>
+          <w:kern w:val="0"/>
+          <w:szCs w:val="21"/>
+        </w:rPr>
+        <w:t xml:space="preserve"> </w:t>
+      </w:r>
+      <w:r>
+        <w:rPr>
+          <w:rFonts w:ascii="Georgia" w:eastAsia="宋体" w:hAnsi="Georgia" w:cs="宋体"/>
+          <w:color w:val="333333"/>
+          <w:kern w:val="0"/>
+          <w:szCs w:val="21"/>
+        </w:rPr>
+        <w:t>tornado.platform.epoll .</w:t>
+      </w:r>
+      <w:r>
+        <w:rPr>
+          <w:rFonts w:ascii="Georgia" w:eastAsia="宋体" w:hAnsi="Georgia" w:cs="宋体"/>
+          <w:color w:val="FF0000"/>
+          <w:kern w:val="0"/>
+          <w:szCs w:val="21"/>
+        </w:rPr>
+        <w:t>EPollIOLoop</w:t>
+      </w:r>
+    </w:p>
+    <w:p>
+      <w:pPr>
+        <w:widowControl/>
+        <w:shd w:val="clear" w:color="auto" w:fill="FFFFFF"/>
+        <w:tabs>
+          <w:tab w:val="clear" w:pos="420"/>
+        </w:tabs>
+        <w:suppressAutoHyphens w:val="0"/>
+        <w:jc w:val="left"/>
+        <w:rPr>
+          <w:rFonts w:ascii="Georgia" w:eastAsia="宋体" w:hAnsi="Georgia" w:cs="宋体" w:hint="eastAsia"/>
+          <w:color w:val="333333"/>
+          <w:kern w:val="0"/>
+          <w:szCs w:val="21"/>
+        </w:rPr>
+      </w:pPr>
+    </w:p>
+    <w:p>
+      <w:pPr>
+        <w:tabs>
+          <w:tab w:val="clear" w:pos="420"/>
+        </w:tabs>
+        <w:suppressAutoHyphens w:val="0"/>
+        <w:autoSpaceDE w:val="0"/>
+        <w:autoSpaceDN w:val="0"/>
+        <w:adjustRightInd w:val="0"/>
+        <w:jc w:val="left"/>
+        <w:rPr>
+          <w:rFonts w:ascii="Courier New" w:eastAsiaTheme="minorEastAsia" w:hAnsi="Courier New" w:cs="Courier New"/>
+          <w:kern w:val="0"/>
+          <w:sz w:val="20"/>
+          <w:szCs w:val="20"/>
+        </w:rPr>
+      </w:pPr>
+      <w:r>
+        <w:rPr>
+          <w:rFonts w:ascii="Courier New" w:eastAsiaTheme="minorEastAsia" w:hAnsi="Courier New" w:cs="Courier New"/>
+          <w:color w:val="0000FF"/>
+          <w:kern w:val="0"/>
+          <w:sz w:val="20"/>
+          <w:szCs w:val="20"/>
+        </w:rPr>
+        <w:t>class</w:t>
+      </w:r>
+      <w:r>
+        <w:rPr>
+          <w:rFonts w:ascii="Courier New" w:eastAsiaTheme="minorEastAsia" w:hAnsi="Courier New" w:cs="Courier New"/>
+          <w:color w:val="000000"/>
+          <w:kern w:val="0"/>
+          <w:sz w:val="20"/>
+          <w:szCs w:val="20"/>
+        </w:rPr>
+        <w:t xml:space="preserve"> </w:t>
+      </w:r>
+      <w:r>
+        <w:rPr>
+          <w:rFonts w:ascii="Courier New" w:eastAsiaTheme="minorEastAsia" w:hAnsi="Courier New" w:cs="Courier New"/>
+          <w:b/>
+          <w:bCs/>
+          <w:color w:val="000000"/>
+          <w:kern w:val="0"/>
+          <w:sz w:val="20"/>
+          <w:szCs w:val="20"/>
+        </w:rPr>
+        <w:t>EPollIOLoop</w:t>
+      </w:r>
+      <w:r>
+        <w:rPr>
+          <w:rFonts w:ascii="Courier New" w:eastAsiaTheme="minorEastAsia" w:hAnsi="Courier New" w:cs="Courier New"/>
+          <w:color w:val="000000"/>
+          <w:kern w:val="0"/>
+          <w:sz w:val="20"/>
+          <w:szCs w:val="20"/>
+        </w:rPr>
+        <w:t>(PollIOLoop):</w:t>
+      </w:r>
+    </w:p>
+    <w:p>
+      <w:pPr>
+        <w:tabs>
+          <w:tab w:val="clear" w:pos="420"/>
+        </w:tabs>
+        <w:suppressAutoHyphens w:val="0"/>
+        <w:autoSpaceDE w:val="0"/>
+        <w:autoSpaceDN w:val="0"/>
+        <w:adjustRightInd w:val="0"/>
+        <w:jc w:val="left"/>
+        <w:rPr>
+          <w:rFonts w:ascii="Courier New" w:eastAsiaTheme="minorEastAsia" w:hAnsi="Courier New" w:cs="Courier New"/>
+          <w:kern w:val="0"/>
+          <w:sz w:val="20"/>
+          <w:szCs w:val="20"/>
+        </w:rPr>
+      </w:pPr>
+      <w:r>
+        <w:rPr>
+          <w:rFonts w:ascii="Courier New" w:eastAsiaTheme="minorEastAsia" w:hAnsi="Courier New" w:cs="Courier New"/>
+          <w:color w:val="000000"/>
+          <w:kern w:val="0"/>
+          <w:sz w:val="20"/>
+          <w:szCs w:val="20"/>
+        </w:rPr>
+        <w:t xml:space="preserve">    </w:t>
+      </w:r>
+      <w:r>
+        <w:rPr>
+          <w:rFonts w:ascii="Courier New" w:eastAsiaTheme="minorEastAsia" w:hAnsi="Courier New" w:cs="Courier New"/>
+          <w:color w:val="0000FF"/>
+          <w:kern w:val="0"/>
+          <w:sz w:val="20"/>
+          <w:szCs w:val="20"/>
+        </w:rPr>
+        <w:t>def</w:t>
+      </w:r>
+      <w:r>
+        <w:rPr>
+          <w:rFonts w:ascii="Courier New" w:eastAsiaTheme="minorEastAsia" w:hAnsi="Courier New" w:cs="Courier New"/>
+          <w:color w:val="000000"/>
+          <w:kern w:val="0"/>
+          <w:sz w:val="20"/>
+          <w:szCs w:val="20"/>
+        </w:rPr>
+        <w:t xml:space="preserve"> </w:t>
+      </w:r>
+      <w:r>
+        <w:rPr>
+          <w:rFonts w:ascii="Courier New" w:eastAsiaTheme="minorEastAsia" w:hAnsi="Courier New" w:cs="Courier New"/>
+          <w:b/>
+          <w:bCs/>
+          <w:color w:val="000000"/>
+          <w:kern w:val="0"/>
+          <w:sz w:val="20"/>
+          <w:szCs w:val="20"/>
+        </w:rPr>
+        <w:t>initialize</w:t>
+      </w:r>
+      <w:r>
+        <w:rPr>
+          <w:rFonts w:ascii="Courier New" w:eastAsiaTheme="minorEastAsia" w:hAnsi="Courier New" w:cs="Courier New"/>
+          <w:color w:val="000000"/>
+          <w:kern w:val="0"/>
+          <w:sz w:val="20"/>
+          <w:szCs w:val="20"/>
+        </w:rPr>
+        <w:t>(</w:t>
+      </w:r>
+      <w:r>
+        <w:rPr>
+          <w:rFonts w:ascii="Courier New" w:eastAsiaTheme="minorEastAsia" w:hAnsi="Courier New" w:cs="Courier New"/>
+          <w:i/>
+          <w:iCs/>
+          <w:color w:val="000000"/>
+          <w:kern w:val="0"/>
+          <w:sz w:val="20"/>
+          <w:szCs w:val="20"/>
+        </w:rPr>
+        <w:t>self</w:t>
+      </w:r>
+      <w:r>
+        <w:rPr>
+          <w:rFonts w:ascii="Courier New" w:eastAsiaTheme="minorEastAsia" w:hAnsi="Courier New" w:cs="Courier New"/>
+          <w:color w:val="000000"/>
+          <w:kern w:val="0"/>
+          <w:sz w:val="20"/>
+          <w:szCs w:val="20"/>
+        </w:rPr>
+        <w:t>, **kwargs):</w:t>
+      </w:r>
+    </w:p>
+    <w:p>
+      <w:pPr>
+        <w:tabs>
+          <w:tab w:val="clear" w:pos="420"/>
+        </w:tabs>
+        <w:suppressAutoHyphens w:val="0"/>
+        <w:autoSpaceDE w:val="0"/>
+        <w:autoSpaceDN w:val="0"/>
+        <w:adjustRightInd w:val="0"/>
+        <w:jc w:val="left"/>
+        <w:rPr>
+          <w:rFonts w:ascii="Courier New" w:eastAsiaTheme="minorEastAsia" w:hAnsi="Courier New" w:cs="Courier New"/>
+          <w:kern w:val="0"/>
+          <w:sz w:val="20"/>
+          <w:szCs w:val="20"/>
+        </w:rPr>
+      </w:pPr>
+      <w:r>
+        <w:rPr>
+          <w:rFonts w:ascii="Courier New" w:eastAsiaTheme="minorEastAsia" w:hAnsi="Courier New" w:cs="Courier New"/>
+          <w:color w:val="000000"/>
+          <w:kern w:val="0"/>
+          <w:sz w:val="20"/>
+          <w:szCs w:val="20"/>
+        </w:rPr>
+        <w:t xml:space="preserve">        super(EPollIOLoop, </w:t>
+      </w:r>
+      <w:r>
+        <w:rPr>
+          <w:rFonts w:ascii="Courier New" w:eastAsiaTheme="minorEastAsia" w:hAnsi="Courier New" w:cs="Courier New"/>
+          <w:i/>
+          <w:iCs/>
+          <w:color w:val="000000"/>
+          <w:kern w:val="0"/>
+          <w:sz w:val="20"/>
+          <w:szCs w:val="20"/>
+        </w:rPr>
+        <w:t>self</w:t>
+      </w:r>
+      <w:r>
+        <w:rPr>
+          <w:rFonts w:ascii="Courier New" w:eastAsiaTheme="minorEastAsia" w:hAnsi="Courier New" w:cs="Courier New"/>
+          <w:color w:val="000000"/>
+          <w:kern w:val="0"/>
+          <w:sz w:val="20"/>
+          <w:szCs w:val="20"/>
+        </w:rPr>
+        <w:t>).initialize(impl=select.</w:t>
+      </w:r>
+      <w:r>
+        <w:rPr>
+          <w:rFonts w:ascii="Courier New" w:eastAsiaTheme="minorEastAsia" w:hAnsi="Courier New" w:cs="Courier New"/>
+          <w:color w:val="000000"/>
+          <w:kern w:val="0"/>
+          <w:sz w:val="20"/>
+          <w:szCs w:val="20"/>
+          <w:u w:val="single"/>
+        </w:rPr>
+        <w:t>epoll</w:t>
+      </w:r>
+      <w:r>
+        <w:rPr>
+          <w:rFonts w:ascii="Courier New" w:eastAsiaTheme="minorEastAsia" w:hAnsi="Courier New" w:cs="Courier New"/>
+          <w:color w:val="000000"/>
+          <w:kern w:val="0"/>
+          <w:sz w:val="20"/>
+          <w:szCs w:val="20"/>
+        </w:rPr>
+        <w:t>(), **kwargs)</w:t>
+      </w:r>
+    </w:p>
+    <w:p>
+      <w:pPr>
+        <w:widowControl/>
+        <w:shd w:val="clear" w:color="auto" w:fill="FFFFFF"/>
+        <w:tabs>
+          <w:tab w:val="clear" w:pos="420"/>
+        </w:tabs>
+        <w:suppressAutoHyphens w:val="0"/>
+        <w:jc w:val="left"/>
+        <w:rPr>
+          <w:rFonts w:ascii="Verdana" w:eastAsia="宋体" w:hAnsi="Verdana" w:cs="宋体" w:hint="eastAsia"/>
+          <w:color w:val="000000"/>
+          <w:kern w:val="0"/>
+          <w:sz w:val="18"/>
+          <w:szCs w:val="18"/>
+        </w:rPr>
+      </w:pPr>
+    </w:p>
+    <w:p>
+      <w:pPr>
+        <w:pStyle w:val="2"/>
+        <w:rPr>
+          <w:rFonts w:ascii="Verdana" w:eastAsia="宋体" w:hAnsi="Verdana" w:cs="宋体" w:hint="eastAsia"/>
+          <w:kern w:val="0"/>
+          <w:sz w:val="18"/>
+          <w:szCs w:val="18"/>
+        </w:rPr>
+      </w:pPr>
+      <w:r>
+        <w:rPr>
+          <w:kern w:val="0"/>
+        </w:rPr>
+        <w:t>PollIOLoop</w:t>
+      </w:r>
+    </w:p>
+    <w:p>
+      <w:pPr>
+        <w:widowControl/>
+        <w:shd w:val="clear" w:color="auto" w:fill="FFFFFF"/>
+        <w:tabs>
+          <w:tab w:val="clear" w:pos="420"/>
+        </w:tabs>
+        <w:suppressAutoHyphens w:val="0"/>
+        <w:jc w:val="left"/>
+        <w:rPr>
+          <w:rFonts w:ascii="Courier New" w:eastAsiaTheme="minorEastAsia" w:hAnsi="Courier New" w:cs="Courier New" w:hint="eastAsia"/>
+          <w:color w:val="000000"/>
+          <w:kern w:val="0"/>
+          <w:sz w:val="20"/>
+          <w:szCs w:val="20"/>
+        </w:rPr>
+      </w:pPr>
+      <w:r>
+        <w:rPr>
+          <w:rFonts w:ascii="Courier New" w:eastAsiaTheme="minorEastAsia" w:hAnsi="Courier New" w:cs="Courier New"/>
+          <w:color w:val="0000FF"/>
+          <w:kern w:val="0"/>
+          <w:sz w:val="20"/>
+          <w:szCs w:val="20"/>
+        </w:rPr>
+        <w:t>class</w:t>
+      </w:r>
+      <w:r>
+        <w:rPr>
+          <w:rFonts w:ascii="Courier New" w:eastAsiaTheme="minorEastAsia" w:hAnsi="Courier New" w:cs="Courier New"/>
+          <w:color w:val="000000"/>
+          <w:kern w:val="0"/>
+          <w:sz w:val="20"/>
+          <w:szCs w:val="20"/>
+        </w:rPr>
+        <w:t xml:space="preserve"> </w:t>
+      </w:r>
+      <w:r>
+        <w:rPr>
+          <w:rFonts w:ascii="Courier New" w:eastAsiaTheme="minorEastAsia" w:hAnsi="Courier New" w:cs="Courier New"/>
+          <w:b/>
+          <w:bCs/>
+          <w:color w:val="000000"/>
+          <w:kern w:val="0"/>
+          <w:sz w:val="20"/>
+          <w:szCs w:val="20"/>
+        </w:rPr>
+        <w:t>PollIOLoop</w:t>
+      </w:r>
+      <w:r>
+        <w:rPr>
+          <w:rFonts w:ascii="Courier New" w:eastAsiaTheme="minorEastAsia" w:hAnsi="Courier New" w:cs="Courier New"/>
+          <w:color w:val="000000"/>
+          <w:kern w:val="0"/>
+          <w:sz w:val="20"/>
+          <w:szCs w:val="20"/>
+        </w:rPr>
+        <w:t>(IOLoop):</w:t>
+      </w:r>
+    </w:p>
+    <w:p>
+      <w:pPr>
+        <w:widowControl/>
+        <w:shd w:val="clear" w:color="auto" w:fill="FFFFFF"/>
+        <w:tabs>
+          <w:tab w:val="clear" w:pos="420"/>
+        </w:tabs>
+        <w:suppressAutoHyphens w:val="0"/>
+        <w:spacing w:line="300" w:lineRule="atLeast"/>
+        <w:jc w:val="left"/>
+        <w:rPr>
+          <w:rFonts w:ascii="Verdana" w:eastAsia="宋体" w:hAnsi="Verdana" w:cs="宋体" w:hint="eastAsia"/>
+          <w:color w:val="000000"/>
+          <w:kern w:val="0"/>
+          <w:sz w:val="18"/>
+          <w:szCs w:val="18"/>
+        </w:rPr>
+      </w:pPr>
+      <w:r>
+        <w:rPr>
+          <w:rFonts w:ascii="Verdana" w:eastAsia="宋体" w:hAnsi="Verdana" w:cs="宋体" w:hint="eastAsia"/>
+          <w:color w:val="000000"/>
+          <w:kern w:val="0"/>
+          <w:sz w:val="18"/>
+          <w:szCs w:val="18"/>
+        </w:rPr>
+        <w:t xml:space="preserve">2.x </w:t>
+      </w:r>
+      <w:r>
+        <w:rPr>
+          <w:rFonts w:ascii="Verdana" w:eastAsia="宋体" w:hAnsi="Verdana" w:cs="宋体" w:hint="eastAsia"/>
+          <w:color w:val="000000"/>
+          <w:kern w:val="0"/>
+          <w:sz w:val="18"/>
+          <w:szCs w:val="18"/>
+        </w:rPr>
+        <w:t>版本</w:t>
+      </w:r>
+      <w:r>
+        <w:rPr>
+          <w:rFonts w:ascii="Verdana" w:eastAsia="宋体" w:hAnsi="Verdana" w:cs="宋体" w:hint="eastAsia"/>
+          <w:color w:val="000000"/>
+          <w:kern w:val="0"/>
+          <w:sz w:val="18"/>
+          <w:szCs w:val="18"/>
+        </w:rPr>
+        <w:t xml:space="preserve">IOLoop </w:t>
+      </w:r>
+      <w:r>
+        <w:rPr>
+          <w:rFonts w:ascii="Verdana" w:eastAsia="宋体" w:hAnsi="Verdana" w:cs="宋体" w:hint="eastAsia"/>
+          <w:color w:val="000000"/>
+          <w:kern w:val="0"/>
+          <w:sz w:val="18"/>
+          <w:szCs w:val="18"/>
+        </w:rPr>
+        <w:t>的实现多移动到</w:t>
+      </w:r>
+      <w:r>
+        <w:rPr>
+          <w:rFonts w:ascii="Verdana" w:eastAsia="宋体" w:hAnsi="Verdana" w:cs="宋体" w:hint="eastAsia"/>
+          <w:color w:val="000000"/>
+          <w:kern w:val="0"/>
+          <w:sz w:val="18"/>
+          <w:szCs w:val="18"/>
+        </w:rPr>
+        <w:t>这里实现</w:t>
+      </w:r>
+    </w:p>
+    <w:p>
+      <w:pPr>
+        <w:widowControl/>
+        <w:shd w:val="clear" w:color="auto" w:fill="FFFFFF"/>
+        <w:tabs>
+          <w:tab w:val="clear" w:pos="420"/>
+        </w:tabs>
+        <w:suppressAutoHyphens w:val="0"/>
+        <w:spacing w:line="300" w:lineRule="atLeast"/>
+        <w:jc w:val="left"/>
+        <w:rPr>
+          <w:rFonts w:ascii="Verdana" w:eastAsia="宋体" w:hAnsi="Verdana" w:cs="宋体" w:hint="eastAsia"/>
+          <w:color w:val="000000"/>
+          <w:kern w:val="0"/>
+          <w:sz w:val="18"/>
+          <w:szCs w:val="18"/>
+        </w:rPr>
+      </w:pPr>
+    </w:p>
+    <w:p>
+      <w:pPr>
+        <w:widowControl/>
+        <w:shd w:val="clear" w:color="auto" w:fill="FFFFFF"/>
+        <w:tabs>
+          <w:tab w:val="clear" w:pos="420"/>
+        </w:tabs>
+        <w:suppressAutoHyphens w:val="0"/>
+        <w:spacing w:line="300" w:lineRule="atLeast"/>
+        <w:jc w:val="left"/>
+        <w:rPr>
+          <w:rFonts w:ascii="Georgia" w:eastAsia="宋体" w:hAnsi="Georgia" w:cs="宋体" w:hint="eastAsia"/>
+          <w:color w:val="333333"/>
+          <w:kern w:val="0"/>
+          <w:szCs w:val="21"/>
+        </w:rPr>
+      </w:pPr>
+    </w:p>
+    <w:p>
+      <w:pPr>
+        <w:widowControl/>
+        <w:shd w:val="clear" w:color="auto" w:fill="FFFFFF"/>
+        <w:tabs>
+          <w:tab w:val="clear" w:pos="420"/>
+        </w:tabs>
+        <w:suppressAutoHyphens w:val="0"/>
+        <w:spacing w:line="300" w:lineRule="atLeast"/>
+        <w:jc w:val="left"/>
+        <w:rPr>
+          <w:rFonts w:ascii="Georgia" w:eastAsia="宋体" w:hAnsi="Georgia" w:cs="宋体" w:hint="eastAsia"/>
+          <w:color w:val="333333"/>
+          <w:kern w:val="0"/>
+          <w:szCs w:val="21"/>
+        </w:rPr>
+      </w:pPr>
+    </w:p>
+    <w:p>
+      <w:pPr>
+        <w:widowControl/>
+        <w:shd w:val="clear" w:color="auto" w:fill="FFFFFF"/>
+        <w:tabs>
+          <w:tab w:val="clear" w:pos="420"/>
+        </w:tabs>
+        <w:suppressAutoHyphens w:val="0"/>
+        <w:spacing w:line="300" w:lineRule="atLeast"/>
+        <w:jc w:val="left"/>
+        <w:rPr>
+          <w:rFonts w:ascii="Georgia" w:eastAsia="宋体" w:hAnsi="Georgia" w:cs="宋体" w:hint="eastAsia"/>
+          <w:color w:val="333333"/>
+          <w:kern w:val="0"/>
+          <w:szCs w:val="21"/>
+        </w:rPr>
+      </w:pPr>
+    </w:p>
+    <w:p>
+      <w:pPr>
+        <w:widowControl/>
+        <w:shd w:val="clear" w:color="auto" w:fill="FFFFFF"/>
+        <w:tabs>
+          <w:tab w:val="clear" w:pos="420"/>
+        </w:tabs>
+        <w:suppressAutoHyphens w:val="0"/>
+        <w:spacing w:line="300" w:lineRule="atLeast"/>
+        <w:jc w:val="left"/>
+        <w:rPr>
+          <w:rFonts w:ascii="Georgia" w:eastAsia="宋体" w:hAnsi="Georgia" w:cs="宋体" w:hint="eastAsia"/>
+          <w:color w:val="333333"/>
+          <w:kern w:val="0"/>
+          <w:szCs w:val="21"/>
+        </w:rPr>
+      </w:pPr>
+    </w:p>
+    <w:p>
+      <w:pPr>
+        <w:pStyle w:val="2"/>
+        <w:rPr>
+          <w:rFonts w:hint="eastAsia"/>
+          <w:kern w:val="0"/>
+        </w:rPr>
+      </w:pPr>
+      <w:r>
+        <w:rPr>
+          <w:rFonts w:hint="eastAsia"/>
+          <w:kern w:val="0"/>
+        </w:rPr>
+        <w:lastRenderedPageBreak/>
+        <w:t>IOLoop</w:t>
+      </w:r>
+      <w:r>
+        <w:rPr>
+          <w:rFonts w:hint="eastAsia"/>
+          <w:kern w:val="0"/>
+        </w:rPr>
+        <w:t>添加的一些新功能。</w:t>
+      </w:r>
+    </w:p>
+    <w:p>
+      <w:pPr>
+        <w:widowControl/>
+        <w:shd w:val="clear" w:color="auto" w:fill="FFFFFF"/>
+        <w:tabs>
+          <w:tab w:val="clear" w:pos="420"/>
+        </w:tabs>
+        <w:suppressAutoHyphens w:val="0"/>
+        <w:spacing w:line="300" w:lineRule="atLeast"/>
+        <w:jc w:val="left"/>
+        <w:rPr>
+          <w:rFonts w:ascii="Verdana" w:eastAsia="宋体" w:hAnsi="Verdana" w:cs="宋体"/>
+          <w:color w:val="000000"/>
+          <w:kern w:val="0"/>
+          <w:sz w:val="18"/>
+          <w:szCs w:val="18"/>
+        </w:rPr>
+      </w:pPr>
+    </w:p>
+    <w:p>
+      <w:pPr>
+        <w:widowControl/>
+        <w:numPr>
+          <w:ilvl w:val="0"/>
+          <w:numId w:val="1"/>
+        </w:numPr>
+        <w:shd w:val="clear" w:color="auto" w:fill="FFFFFF"/>
+        <w:tabs>
+          <w:tab w:val="clear" w:pos="420"/>
+        </w:tabs>
+        <w:suppressAutoHyphens w:val="0"/>
+        <w:spacing w:line="300" w:lineRule="atLeast"/>
+        <w:ind w:left="0"/>
+        <w:jc w:val="left"/>
+        <w:rPr>
+          <w:rFonts w:ascii="Georgia" w:eastAsia="宋体" w:hAnsi="Georgia" w:cs="宋体" w:hint="eastAsia"/>
+          <w:color w:val="000000"/>
+          <w:kern w:val="0"/>
+          <w:sz w:val="24"/>
+          <w:szCs w:val="24"/>
+        </w:rPr>
+      </w:pPr>
+      <w:r>
+        <w:rPr>
+          <w:rFonts w:ascii="Georgia" w:eastAsia="宋体" w:hAnsi="Georgia" w:cs="宋体" w:hint="eastAsia"/>
+          <w:color w:val="000000"/>
+          <w:kern w:val="0"/>
+          <w:sz w:val="24"/>
+          <w:szCs w:val="24"/>
+        </w:rPr>
+        <w:t>新函数</w:t>
+      </w:r>
+      <w:hyperlink r:id="rId7" w:anchor="tornado.ioloop.IOLoop.current" w:tgtFrame="_blank" w:tooltip="tornado.ioloop.IOLoop.current" w:history="1">
+        <w:r>
+          <w:rPr>
+            <w:rFonts w:ascii="宋体" w:eastAsia="宋体" w:hAnsi="宋体" w:cs="宋体"/>
+            <w:b/>
+            <w:bCs/>
+            <w:color w:val="216093"/>
+            <w:kern w:val="0"/>
+            <w:sz w:val="23"/>
+          </w:rPr>
+          <w:t>IOLoop.current</w:t>
+        </w:r>
+      </w:hyperlink>
+      <w:r>
+        <w:rPr>
+          <w:rFonts w:ascii="Georgia" w:eastAsia="宋体" w:hAnsi="Georgia" w:cs="宋体"/>
+          <w:color w:val="000000"/>
+          <w:kern w:val="0"/>
+          <w:sz w:val="24"/>
+          <w:szCs w:val="24"/>
+        </w:rPr>
+        <w:t> </w:t>
+      </w:r>
+      <w:r>
+        <w:rPr>
+          <w:rFonts w:ascii="Georgia" w:eastAsia="宋体" w:hAnsi="Georgia" w:cs="宋体" w:hint="eastAsia"/>
+          <w:color w:val="000000"/>
+          <w:kern w:val="0"/>
+          <w:sz w:val="24"/>
+          <w:szCs w:val="24"/>
+        </w:rPr>
+        <w:t xml:space="preserve"> </w:t>
+      </w:r>
+      <w:r>
+        <w:rPr>
+          <w:rFonts w:ascii="Georgia" w:eastAsia="宋体" w:hAnsi="Georgia" w:cs="宋体" w:hint="eastAsia"/>
+          <w:color w:val="000000"/>
+          <w:kern w:val="0"/>
+          <w:sz w:val="24"/>
+          <w:szCs w:val="24"/>
+        </w:rPr>
+        <w:t>当前线程的</w:t>
+      </w:r>
+      <w:r>
+        <w:rPr>
+          <w:rFonts w:ascii="宋体" w:eastAsia="宋体" w:hAnsi="宋体" w:cs="宋体"/>
+          <w:color w:val="000000"/>
+          <w:kern w:val="0"/>
+          <w:sz w:val="23"/>
+        </w:rPr>
+        <w:t>IOLoop</w:t>
+      </w:r>
+      <w:r>
+        <w:rPr>
+          <w:rFonts w:ascii="Georgia" w:eastAsia="宋体" w:hAnsi="Georgia" w:cs="宋体"/>
+          <w:color w:val="000000"/>
+          <w:kern w:val="0"/>
+          <w:sz w:val="24"/>
+          <w:szCs w:val="24"/>
+        </w:rPr>
+        <w:t> </w:t>
+      </w:r>
+      <w:r>
+        <w:rPr>
+          <w:rFonts w:ascii="Georgia" w:eastAsia="宋体" w:hAnsi="Georgia" w:cs="宋体" w:hint="eastAsia"/>
+          <w:color w:val="000000"/>
+          <w:kern w:val="0"/>
+          <w:sz w:val="24"/>
+          <w:szCs w:val="24"/>
+        </w:rPr>
+        <w:t>实例替换</w:t>
+      </w:r>
+      <w:r>
+        <w:rPr>
+          <w:rFonts w:ascii="Georgia" w:eastAsia="宋体" w:hAnsi="Georgia" w:cs="宋体"/>
+          <w:color w:val="000000"/>
+          <w:kern w:val="0"/>
+          <w:sz w:val="24"/>
+          <w:szCs w:val="24"/>
+        </w:rPr>
+        <w:t> </w:t>
+      </w:r>
+      <w:hyperlink r:id="rId8" w:anchor="tornado.ioloop.IOLoop.instance" w:tgtFrame="_blank" w:tooltip="tornado.ioloop.IOLoop.instance" w:history="1">
+        <w:r>
+          <w:rPr>
+            <w:rFonts w:ascii="宋体" w:eastAsia="宋体" w:hAnsi="宋体" w:cs="宋体"/>
+            <w:b/>
+            <w:bCs/>
+            <w:color w:val="216093"/>
+            <w:kern w:val="0"/>
+            <w:sz w:val="23"/>
+          </w:rPr>
+          <w:t>IOLoop.instance</w:t>
+        </w:r>
+      </w:hyperlink>
+      <w:r>
+        <w:rPr>
+          <w:rFonts w:ascii="Georgia" w:eastAsia="宋体" w:hAnsi="Georgia" w:cs="宋体" w:hint="eastAsia"/>
+          <w:color w:val="000000"/>
+          <w:kern w:val="0"/>
+          <w:sz w:val="24"/>
+          <w:szCs w:val="24"/>
+        </w:rPr>
+        <w:t xml:space="preserve">  </w:t>
+      </w:r>
+      <w:r>
+        <w:rPr>
+          <w:rFonts w:ascii="Georgia" w:eastAsia="宋体" w:hAnsi="Georgia" w:cs="宋体" w:hint="eastAsia"/>
+          <w:color w:val="000000"/>
+          <w:kern w:val="0"/>
+          <w:sz w:val="24"/>
+          <w:szCs w:val="24"/>
+        </w:rPr>
+        <w:t>主线程的实例</w:t>
+      </w:r>
+      <w:r>
+        <w:rPr>
+          <w:rFonts w:ascii="Georgia" w:eastAsia="宋体" w:hAnsi="Georgia" w:cs="宋体"/>
+          <w:color w:val="000000"/>
+          <w:kern w:val="0"/>
+          <w:sz w:val="24"/>
+          <w:szCs w:val="24"/>
+        </w:rPr>
+        <w:t xml:space="preserve">, </w:t>
+      </w:r>
+    </w:p>
+    <w:p>
+      <w:pPr>
+        <w:widowControl/>
+        <w:numPr>
+          <w:ilvl w:val="0"/>
+          <w:numId w:val="1"/>
+        </w:numPr>
+        <w:shd w:val="clear" w:color="auto" w:fill="FFFFFF"/>
+        <w:tabs>
+          <w:tab w:val="clear" w:pos="420"/>
+        </w:tabs>
+        <w:suppressAutoHyphens w:val="0"/>
+        <w:spacing w:line="300" w:lineRule="atLeast"/>
+        <w:ind w:left="0"/>
+        <w:jc w:val="left"/>
+        <w:rPr>
+          <w:rFonts w:ascii="Georgia" w:eastAsia="宋体" w:hAnsi="Georgia" w:cs="宋体"/>
+          <w:color w:val="000000"/>
+          <w:kern w:val="0"/>
+          <w:sz w:val="24"/>
+          <w:szCs w:val="24"/>
+        </w:rPr>
+      </w:pPr>
+      <w:hyperlink r:id="rId9" w:anchor="tornado.ioloop.IOLoop.add_callback" w:tgtFrame="_blank" w:tooltip="tornado.ioloop.IOLoop.add_callback" w:history="1">
+        <w:r>
+          <w:rPr>
+            <w:rFonts w:ascii="宋体" w:eastAsia="宋体" w:hAnsi="宋体" w:cs="宋体"/>
+            <w:b/>
+            <w:bCs/>
+            <w:color w:val="216093"/>
+            <w:kern w:val="0"/>
+            <w:sz w:val="23"/>
+          </w:rPr>
+          <w:t>IOLoop.add_callback</w:t>
+        </w:r>
+      </w:hyperlink>
+      <w:r>
+        <w:rPr>
+          <w:rFonts w:ascii="Georgia" w:eastAsia="宋体" w:hAnsi="Georgia" w:cs="宋体"/>
+          <w:color w:val="000000"/>
+          <w:kern w:val="0"/>
+          <w:sz w:val="24"/>
+          <w:szCs w:val="24"/>
+        </w:rPr>
+        <w:t> and </w:t>
+      </w:r>
+      <w:hyperlink r:id="rId10" w:anchor="tornado.ioloop.IOLoop.add_callback_from_signal" w:tgtFrame="_blank" w:tooltip="tornado.ioloop.IOLoop.add_callback_from_signal" w:history="1">
+        <w:r>
+          <w:rPr>
+            <w:rFonts w:ascii="宋体" w:eastAsia="宋体" w:hAnsi="宋体" w:cs="宋体"/>
+            <w:b/>
+            <w:bCs/>
+            <w:color w:val="216093"/>
+            <w:kern w:val="0"/>
+            <w:sz w:val="23"/>
+          </w:rPr>
+          <w:t>add_callback_from_signal</w:t>
+        </w:r>
+      </w:hyperlink>
+      <w:r>
+        <w:rPr>
+          <w:rFonts w:ascii="Georgia" w:eastAsia="宋体" w:hAnsi="Georgia" w:cs="宋体"/>
+          <w:color w:val="000000"/>
+          <w:kern w:val="0"/>
+          <w:sz w:val="24"/>
+          <w:szCs w:val="24"/>
+        </w:rPr>
+        <w:t> </w:t>
+      </w:r>
+      <w:r>
+        <w:rPr>
+          <w:rFonts w:ascii="Georgia" w:eastAsia="宋体" w:hAnsi="Georgia" w:cs="宋体" w:hint="eastAsia"/>
+          <w:color w:val="000000"/>
+          <w:kern w:val="0"/>
+          <w:sz w:val="24"/>
+          <w:szCs w:val="24"/>
+        </w:rPr>
+        <w:t>支持带</w:t>
+      </w:r>
+      <w:r>
+        <w:rPr>
+          <w:rFonts w:ascii="Georgia" w:eastAsia="宋体" w:hAnsi="Georgia" w:cs="宋体" w:hint="eastAsia"/>
+          <w:color w:val="000000"/>
+          <w:kern w:val="0"/>
+          <w:sz w:val="24"/>
+          <w:szCs w:val="24"/>
+        </w:rPr>
+        <w:t xml:space="preserve">callback </w:t>
+      </w:r>
+      <w:r>
+        <w:rPr>
+          <w:rFonts w:ascii="Georgia" w:eastAsia="宋体" w:hAnsi="Georgia" w:cs="宋体" w:hint="eastAsia"/>
+          <w:color w:val="000000"/>
+          <w:kern w:val="0"/>
+          <w:sz w:val="24"/>
+          <w:szCs w:val="24"/>
+        </w:rPr>
+        <w:t>参数</w:t>
+      </w:r>
+      <w:r>
+        <w:rPr>
+          <w:rFonts w:ascii="Georgia" w:eastAsia="宋体" w:hAnsi="Georgia" w:cs="宋体"/>
+          <w:color w:val="000000"/>
+          <w:kern w:val="0"/>
+          <w:sz w:val="24"/>
+          <w:szCs w:val="24"/>
+        </w:rPr>
+        <w:t> </w:t>
+      </w:r>
+      <w:r>
+        <w:rPr>
+          <w:rFonts w:ascii="宋体" w:eastAsia="宋体" w:hAnsi="宋体" w:cs="宋体"/>
+          <w:color w:val="000000"/>
+          <w:kern w:val="0"/>
+          <w:sz w:val="23"/>
+        </w:rPr>
+        <w:t>*args, **kwargs</w:t>
+      </w:r>
+      <w:r>
+        <w:rPr>
+          <w:rFonts w:ascii="Georgia" w:eastAsia="宋体" w:hAnsi="Georgia" w:cs="宋体"/>
+          <w:color w:val="000000"/>
+          <w:kern w:val="0"/>
+          <w:sz w:val="24"/>
+          <w:szCs w:val="24"/>
+        </w:rPr>
+        <w:t> .</w:t>
+      </w:r>
+    </w:p>
+    <w:p>
+      <w:pPr>
+        <w:widowControl/>
+        <w:shd w:val="clear" w:color="auto" w:fill="FFFFFF"/>
+        <w:tabs>
+          <w:tab w:val="clear" w:pos="420"/>
+        </w:tabs>
+        <w:suppressAutoHyphens w:val="0"/>
+        <w:spacing w:line="300" w:lineRule="atLeast"/>
+        <w:jc w:val="left"/>
+        <w:rPr>
+          <w:rFonts w:ascii="Georgia" w:eastAsia="宋体" w:hAnsi="Georgia" w:cs="宋体"/>
+          <w:color w:val="000000"/>
+          <w:kern w:val="0"/>
+          <w:sz w:val="24"/>
+          <w:szCs w:val="24"/>
+        </w:rPr>
+      </w:pPr>
+    </w:p>
+    <w:p>
+      <w:pPr>
+        <w:widowControl/>
+        <w:numPr>
+          <w:ilvl w:val="0"/>
+          <w:numId w:val="1"/>
+        </w:numPr>
+        <w:shd w:val="clear" w:color="auto" w:fill="FFFFFF"/>
+        <w:tabs>
+          <w:tab w:val="clear" w:pos="420"/>
+        </w:tabs>
+        <w:suppressAutoHyphens w:val="0"/>
+        <w:spacing w:line="300" w:lineRule="atLeast"/>
+        <w:ind w:left="0"/>
+        <w:jc w:val="left"/>
+        <w:rPr>
+          <w:rFonts w:ascii="Georgia" w:eastAsia="宋体" w:hAnsi="Georgia" w:cs="宋体" w:hint="eastAsia"/>
+          <w:color w:val="000000"/>
+          <w:kern w:val="0"/>
+          <w:sz w:val="24"/>
+          <w:szCs w:val="24"/>
+        </w:rPr>
+      </w:pPr>
+      <w:r>
+        <w:rPr>
+          <w:rFonts w:ascii="Georgia" w:eastAsia="宋体" w:hAnsi="Georgia" w:cs="宋体" w:hint="eastAsia"/>
+          <w:color w:val="000000"/>
+          <w:kern w:val="0"/>
+          <w:sz w:val="24"/>
+          <w:szCs w:val="24"/>
+        </w:rPr>
+        <w:t>新函数</w:t>
+      </w:r>
+      <w:r>
+        <w:rPr>
+          <w:rFonts w:ascii="Georgia" w:eastAsia="宋体" w:hAnsi="Georgia" w:cs="宋体"/>
+          <w:color w:val="000000"/>
+          <w:kern w:val="0"/>
+          <w:sz w:val="24"/>
+          <w:szCs w:val="24"/>
+        </w:rPr>
+        <w:t> </w:t>
+      </w:r>
+      <w:hyperlink r:id="rId11" w:anchor="tornado.ioloop.IOLoop.add_future" w:tgtFrame="_blank" w:tooltip="tornado.ioloop.IOLoop.add_future" w:history="1">
+        <w:r>
+          <w:rPr>
+            <w:rFonts w:ascii="宋体" w:eastAsia="宋体" w:hAnsi="宋体" w:cs="宋体"/>
+            <w:b/>
+            <w:bCs/>
+            <w:color w:val="216093"/>
+            <w:kern w:val="0"/>
+            <w:sz w:val="23"/>
+          </w:rPr>
+          <w:t>IOLoop.add_future</w:t>
+        </w:r>
+      </w:hyperlink>
+      <w:r>
+        <w:rPr>
+          <w:rFonts w:ascii="Georgia" w:eastAsia="宋体" w:hAnsi="Georgia" w:cs="宋体"/>
+          <w:color w:val="000000"/>
+          <w:kern w:val="0"/>
+          <w:sz w:val="24"/>
+          <w:szCs w:val="24"/>
+        </w:rPr>
+        <w:t> </w:t>
+      </w:r>
+      <w:r>
+        <w:rPr>
+          <w:rFonts w:ascii="Georgia" w:eastAsia="宋体" w:hAnsi="Georgia" w:cs="宋体" w:hint="eastAsia"/>
+          <w:color w:val="000000"/>
+          <w:kern w:val="0"/>
+          <w:sz w:val="24"/>
+          <w:szCs w:val="24"/>
+        </w:rPr>
+        <w:t xml:space="preserve">    </w:t>
+      </w:r>
+      <w:r>
+        <w:rPr>
+          <w:rFonts w:ascii="Georgia" w:eastAsia="宋体" w:hAnsi="Georgia" w:cs="宋体" w:hint="eastAsia"/>
+          <w:color w:val="000000"/>
+          <w:kern w:val="0"/>
+          <w:sz w:val="24"/>
+          <w:szCs w:val="24"/>
+        </w:rPr>
+        <w:t>当</w:t>
+      </w:r>
+      <w:hyperlink r:id="rId12" w:anchor="tornado.concurrent.Future" w:tgtFrame="_blank" w:tooltip="tornado.concurrent.Future" w:history="1">
+        <w:r>
+          <w:rPr>
+            <w:rFonts w:ascii="宋体" w:eastAsia="宋体" w:hAnsi="宋体" w:cs="宋体"/>
+            <w:b/>
+            <w:bCs/>
+            <w:color w:val="216093"/>
+            <w:kern w:val="0"/>
+            <w:sz w:val="23"/>
+          </w:rPr>
+          <w:t>Future</w:t>
+        </w:r>
+      </w:hyperlink>
+      <w:r>
+        <w:rPr>
+          <w:rFonts w:ascii="Georgia" w:eastAsia="宋体" w:hAnsi="Georgia" w:cs="宋体"/>
+          <w:color w:val="000000"/>
+          <w:kern w:val="0"/>
+          <w:sz w:val="24"/>
+          <w:szCs w:val="24"/>
+        </w:rPr>
+        <w:t> </w:t>
+      </w:r>
+      <w:r>
+        <w:rPr>
+          <w:rFonts w:ascii="Georgia" w:eastAsia="宋体" w:hAnsi="Georgia" w:cs="宋体" w:hint="eastAsia"/>
+          <w:color w:val="000000"/>
+          <w:kern w:val="0"/>
+          <w:sz w:val="24"/>
+          <w:szCs w:val="24"/>
+        </w:rPr>
+        <w:t xml:space="preserve">finishes   </w:t>
+      </w:r>
+      <w:r>
+        <w:rPr>
+          <w:rFonts w:ascii="Georgia" w:eastAsia="宋体" w:hAnsi="Georgia" w:cs="宋体" w:hint="eastAsia"/>
+          <w:color w:val="000000"/>
+          <w:kern w:val="0"/>
+          <w:sz w:val="24"/>
+          <w:szCs w:val="24"/>
+        </w:rPr>
+        <w:t>运行回调（添加</w:t>
+      </w:r>
+      <w:r>
+        <w:rPr>
+          <w:rFonts w:ascii="Georgia" w:eastAsia="宋体" w:hAnsi="Georgia" w:cs="宋体"/>
+          <w:color w:val="000000"/>
+          <w:kern w:val="0"/>
+          <w:sz w:val="24"/>
+          <w:szCs w:val="24"/>
+        </w:rPr>
+        <w:t xml:space="preserve"> a callback on the IOLoop </w:t>
+      </w:r>
+      <w:r>
+        <w:rPr>
+          <w:rFonts w:ascii="Georgia" w:eastAsia="宋体" w:hAnsi="Georgia" w:cs="宋体" w:hint="eastAsia"/>
+          <w:color w:val="000000"/>
+          <w:kern w:val="0"/>
+          <w:sz w:val="24"/>
+          <w:szCs w:val="24"/>
+        </w:rPr>
+        <w:t>）</w:t>
+      </w:r>
+    </w:p>
+    <w:p>
+      <w:pPr>
+        <w:pStyle w:val="a8"/>
+        <w:ind w:firstLine="480"/>
+        <w:rPr>
+          <w:rFonts w:ascii="Georgia" w:eastAsia="宋体" w:hAnsi="Georgia" w:cs="宋体" w:hint="eastAsia"/>
+          <w:color w:val="000000"/>
+          <w:kern w:val="0"/>
+          <w:sz w:val="24"/>
+          <w:szCs w:val="24"/>
+        </w:rPr>
+      </w:pPr>
+    </w:p>
+    <w:p>
+      <w:pPr>
+        <w:tabs>
+          <w:tab w:val="clear" w:pos="420"/>
+        </w:tabs>
+        <w:suppressAutoHyphens w:val="0"/>
+        <w:autoSpaceDE w:val="0"/>
+        <w:autoSpaceDN w:val="0"/>
+        <w:adjustRightInd w:val="0"/>
+        <w:jc w:val="left"/>
+        <w:rPr>
+          <w:rFonts w:ascii="Courier New" w:eastAsiaTheme="minorEastAsia" w:hAnsi="Courier New" w:cs="Courier New"/>
+          <w:kern w:val="0"/>
+          <w:sz w:val="20"/>
+          <w:szCs w:val="20"/>
+        </w:rPr>
+      </w:pPr>
+      <w:r>
+        <w:rPr>
+          <w:rFonts w:ascii="Courier New" w:eastAsiaTheme="minorEastAsia" w:hAnsi="Courier New" w:cs="Courier New"/>
+          <w:color w:val="000000"/>
+          <w:kern w:val="0"/>
+          <w:sz w:val="20"/>
+          <w:szCs w:val="20"/>
+        </w:rPr>
+        <w:t xml:space="preserve">    </w:t>
+      </w:r>
+      <w:r>
+        <w:rPr>
+          <w:rFonts w:ascii="Courier New" w:eastAsiaTheme="minorEastAsia" w:hAnsi="Courier New" w:cs="Courier New"/>
+          <w:color w:val="0000FF"/>
+          <w:kern w:val="0"/>
+          <w:sz w:val="20"/>
+          <w:szCs w:val="20"/>
+        </w:rPr>
+        <w:t>def</w:t>
+      </w:r>
+      <w:r>
+        <w:rPr>
+          <w:rFonts w:ascii="Courier New" w:eastAsiaTheme="minorEastAsia" w:hAnsi="Courier New" w:cs="Courier New"/>
+          <w:color w:val="000000"/>
+          <w:kern w:val="0"/>
+          <w:sz w:val="20"/>
+          <w:szCs w:val="20"/>
+        </w:rPr>
+        <w:t xml:space="preserve"> </w:t>
+      </w:r>
+      <w:r>
+        <w:rPr>
+          <w:rFonts w:ascii="Courier New" w:eastAsiaTheme="minorEastAsia" w:hAnsi="Courier New" w:cs="Courier New"/>
+          <w:b/>
+          <w:bCs/>
+          <w:color w:val="000000"/>
+          <w:kern w:val="0"/>
+          <w:sz w:val="20"/>
+          <w:szCs w:val="20"/>
+        </w:rPr>
+        <w:t>add_future</w:t>
+      </w:r>
+      <w:r>
+        <w:rPr>
+          <w:rFonts w:ascii="Courier New" w:eastAsiaTheme="minorEastAsia" w:hAnsi="Courier New" w:cs="Courier New"/>
+          <w:color w:val="000000"/>
+          <w:kern w:val="0"/>
+          <w:sz w:val="20"/>
+          <w:szCs w:val="20"/>
+        </w:rPr>
+        <w:t>(</w:t>
+      </w:r>
+      <w:r>
+        <w:rPr>
+          <w:rFonts w:ascii="Courier New" w:eastAsiaTheme="minorEastAsia" w:hAnsi="Courier New" w:cs="Courier New"/>
+          <w:i/>
+          <w:iCs/>
+          <w:color w:val="000000"/>
+          <w:kern w:val="0"/>
+          <w:sz w:val="20"/>
+          <w:szCs w:val="20"/>
+        </w:rPr>
+        <w:t>self</w:t>
+      </w:r>
+      <w:r>
+        <w:rPr>
+          <w:rFonts w:ascii="Courier New" w:eastAsiaTheme="minorEastAsia" w:hAnsi="Courier New" w:cs="Courier New"/>
+          <w:color w:val="000000"/>
+          <w:kern w:val="0"/>
+          <w:sz w:val="20"/>
+          <w:szCs w:val="20"/>
+        </w:rPr>
+        <w:t>, future, callback):</w:t>
+      </w:r>
+      <w:r>
+        <w:rPr>
+          <w:rFonts w:ascii="Courier New" w:eastAsiaTheme="minorEastAsia" w:hAnsi="Courier New" w:cs="Courier New"/>
+          <w:i/>
+          <w:iCs/>
+          <w:color w:val="00AA00"/>
+          <w:kern w:val="0"/>
+          <w:sz w:val="20"/>
+          <w:szCs w:val="20"/>
+        </w:rPr>
+        <w:t>.</w:t>
+      </w:r>
+    </w:p>
+    <w:p>
+      <w:pPr>
+        <w:tabs>
+          <w:tab w:val="clear" w:pos="420"/>
+        </w:tabs>
+        <w:suppressAutoHyphens w:val="0"/>
+        <w:autoSpaceDE w:val="0"/>
+        <w:autoSpaceDN w:val="0"/>
+        <w:adjustRightInd w:val="0"/>
+        <w:jc w:val="left"/>
+        <w:rPr>
+          <w:rFonts w:ascii="Courier New" w:eastAsiaTheme="minorEastAsia" w:hAnsi="Courier New" w:cs="Courier New"/>
+          <w:kern w:val="0"/>
+          <w:sz w:val="20"/>
+          <w:szCs w:val="20"/>
+        </w:rPr>
+      </w:pPr>
+      <w:r>
+        <w:rPr>
+          <w:rFonts w:ascii="Courier New" w:eastAsiaTheme="minorEastAsia" w:hAnsi="Courier New" w:cs="Courier New"/>
+          <w:color w:val="000000"/>
+          <w:kern w:val="0"/>
+          <w:sz w:val="20"/>
+          <w:szCs w:val="20"/>
+        </w:rPr>
+        <w:t xml:space="preserve">        </w:t>
+      </w:r>
+      <w:r>
+        <w:rPr>
+          <w:rFonts w:ascii="Courier New" w:eastAsiaTheme="minorEastAsia" w:hAnsi="Courier New" w:cs="Courier New"/>
+          <w:color w:val="0000FF"/>
+          <w:kern w:val="0"/>
+          <w:sz w:val="20"/>
+          <w:szCs w:val="20"/>
+        </w:rPr>
+        <w:t>assert</w:t>
+      </w:r>
+      <w:r>
+        <w:rPr>
+          <w:rFonts w:ascii="Courier New" w:eastAsiaTheme="minorEastAsia" w:hAnsi="Courier New" w:cs="Courier New"/>
+          <w:color w:val="000000"/>
+          <w:kern w:val="0"/>
+          <w:sz w:val="20"/>
+          <w:szCs w:val="20"/>
+        </w:rPr>
+        <w:t xml:space="preserve"> isinstance(future, Future)</w:t>
+      </w:r>
+    </w:p>
+    <w:p>
+      <w:pPr>
+        <w:tabs>
+          <w:tab w:val="clear" w:pos="420"/>
+        </w:tabs>
+        <w:suppressAutoHyphens w:val="0"/>
+        <w:autoSpaceDE w:val="0"/>
+        <w:autoSpaceDN w:val="0"/>
+        <w:adjustRightInd w:val="0"/>
+        <w:jc w:val="left"/>
+        <w:rPr>
+          <w:rFonts w:ascii="Courier New" w:eastAsiaTheme="minorEastAsia" w:hAnsi="Courier New" w:cs="Courier New"/>
+          <w:kern w:val="0"/>
+          <w:sz w:val="20"/>
+          <w:szCs w:val="20"/>
+        </w:rPr>
+      </w:pPr>
+      <w:r>
+        <w:rPr>
+          <w:rFonts w:ascii="Courier New" w:eastAsiaTheme="minorEastAsia" w:hAnsi="Courier New" w:cs="Courier New"/>
+          <w:color w:val="000000"/>
+          <w:kern w:val="0"/>
+          <w:sz w:val="20"/>
+          <w:szCs w:val="20"/>
+        </w:rPr>
+        <w:t xml:space="preserve">        callback = stack_context.wrap(callback)</w:t>
+      </w:r>
+    </w:p>
+    <w:p>
+      <w:pPr>
+        <w:tabs>
+          <w:tab w:val="clear" w:pos="420"/>
+        </w:tabs>
+        <w:suppressAutoHyphens w:val="0"/>
+        <w:autoSpaceDE w:val="0"/>
+        <w:autoSpaceDN w:val="0"/>
+        <w:adjustRightInd w:val="0"/>
+        <w:jc w:val="left"/>
+        <w:rPr>
+          <w:rFonts w:ascii="Courier New" w:eastAsiaTheme="minorEastAsia" w:hAnsi="Courier New" w:cs="Courier New"/>
+          <w:kern w:val="0"/>
+          <w:sz w:val="20"/>
+          <w:szCs w:val="20"/>
+        </w:rPr>
+      </w:pPr>
+      <w:r>
+        <w:rPr>
+          <w:rFonts w:ascii="Courier New" w:eastAsiaTheme="minorEastAsia" w:hAnsi="Courier New" w:cs="Courier New"/>
+          <w:color w:val="000000"/>
+          <w:kern w:val="0"/>
+          <w:sz w:val="20"/>
+          <w:szCs w:val="20"/>
+        </w:rPr>
+        <w:t xml:space="preserve">        future.add_done_callback(</w:t>
+      </w:r>
+    </w:p>
+    <w:p>
+      <w:pPr>
+        <w:tabs>
+          <w:tab w:val="clear" w:pos="420"/>
+        </w:tabs>
+        <w:suppressAutoHyphens w:val="0"/>
+        <w:autoSpaceDE w:val="0"/>
+        <w:autoSpaceDN w:val="0"/>
+        <w:adjustRightInd w:val="0"/>
+        <w:jc w:val="left"/>
+        <w:rPr>
+          <w:rFonts w:ascii="Courier New" w:eastAsiaTheme="minorEastAsia" w:hAnsi="Courier New" w:cs="Courier New"/>
+          <w:kern w:val="0"/>
+          <w:sz w:val="20"/>
+          <w:szCs w:val="20"/>
+        </w:rPr>
+      </w:pPr>
+      <w:r>
+        <w:rPr>
+          <w:rFonts w:ascii="Courier New" w:eastAsiaTheme="minorEastAsia" w:hAnsi="Courier New" w:cs="Courier New"/>
+          <w:color w:val="000000"/>
+          <w:kern w:val="0"/>
+          <w:sz w:val="20"/>
+          <w:szCs w:val="20"/>
+        </w:rPr>
+        <w:t xml:space="preserve">            </w:t>
+      </w:r>
+      <w:r>
+        <w:rPr>
+          <w:rFonts w:ascii="Courier New" w:eastAsiaTheme="minorEastAsia" w:hAnsi="Courier New" w:cs="Courier New"/>
+          <w:color w:val="0000FF"/>
+          <w:kern w:val="0"/>
+          <w:sz w:val="20"/>
+          <w:szCs w:val="20"/>
+        </w:rPr>
+        <w:t>lambda</w:t>
+      </w:r>
+      <w:r>
+        <w:rPr>
+          <w:rFonts w:ascii="Courier New" w:eastAsiaTheme="minorEastAsia" w:hAnsi="Courier New" w:cs="Courier New"/>
+          <w:color w:val="000000"/>
+          <w:kern w:val="0"/>
+          <w:sz w:val="20"/>
+          <w:szCs w:val="20"/>
+        </w:rPr>
+        <w:t xml:space="preserve"> future: </w:t>
+      </w:r>
+      <w:r>
+        <w:rPr>
+          <w:rFonts w:ascii="Courier New" w:eastAsiaTheme="minorEastAsia" w:hAnsi="Courier New" w:cs="Courier New"/>
+          <w:i/>
+          <w:iCs/>
+          <w:color w:val="000000"/>
+          <w:kern w:val="0"/>
+          <w:sz w:val="20"/>
+          <w:szCs w:val="20"/>
+        </w:rPr>
+        <w:t>self</w:t>
+      </w:r>
+      <w:r>
+        <w:rPr>
+          <w:rFonts w:ascii="Courier New" w:eastAsiaTheme="minorEastAsia" w:hAnsi="Courier New" w:cs="Courier New"/>
+          <w:color w:val="000000"/>
+          <w:kern w:val="0"/>
+          <w:sz w:val="20"/>
+          <w:szCs w:val="20"/>
+        </w:rPr>
+        <w:t>.add_callback(callback, future))</w:t>
+      </w:r>
+    </w:p>
+    <w:p>
+      <w:pPr>
+        <w:widowControl/>
+        <w:shd w:val="clear" w:color="auto" w:fill="FFFFFF"/>
+        <w:tabs>
+          <w:tab w:val="clear" w:pos="420"/>
+        </w:tabs>
+        <w:suppressAutoHyphens w:val="0"/>
+        <w:spacing w:line="300" w:lineRule="atLeast"/>
+        <w:jc w:val="left"/>
+        <w:rPr>
+          <w:rFonts w:ascii="Georgia" w:eastAsia="宋体" w:hAnsi="Georgia" w:cs="宋体" w:hint="eastAsia"/>
+          <w:color w:val="000000"/>
+          <w:kern w:val="0"/>
+          <w:sz w:val="24"/>
+          <w:szCs w:val="24"/>
+        </w:rPr>
+      </w:pPr>
+    </w:p>
+    <w:p>
+      <w:pPr>
+        <w:rPr>
+          <w:rFonts w:eastAsiaTheme="minorEastAsia" w:hint="eastAsia"/>
+        </w:rPr>
+      </w:pPr>
+    </w:p>
+    <w:p>
+      <w:pPr>
+        <w:rPr>
+          <w:rFonts w:eastAsiaTheme="minorEastAsia" w:hint="eastAsia"/>
+        </w:rPr>
+      </w:pPr>
+      <w:r>
+        <w:rPr>
+          <w:rFonts w:eastAsiaTheme="minorEastAsia" w:hint="eastAsia"/>
+        </w:rPr>
+        <w:t>详细见</w:t>
+      </w:r>
+    </w:p>
+    <w:p>
+      <w:pPr>
+        <w:rPr>
+          <w:rFonts w:eastAsiaTheme="minorEastAsia" w:hint="eastAsia"/>
+        </w:rPr>
+      </w:pPr>
+      <w:hyperlink r:id="rId13" w:history="1">
+        <w:r>
+          <w:rPr>
+            <w:rStyle w:val="a7"/>
+          </w:rPr>
+          <w:t>http://www.tornadoweb.org/en/stable/releases/v3.0.0.html</w:t>
+        </w:r>
+      </w:hyperlink>
+    </w:p>
+    <w:p>
+      <w:pPr>
+        <w:rPr>
+          <w:rFonts w:eastAsiaTheme="minorEastAsia"/>
+        </w:rPr>
+      </w:pPr>
+    </w:p>
     <w:sectPr>
       <w:pgSz w:w="11906" w:h="16838"/>
       <w:pgMar w:top="1440" w:right="1133" w:bottom="1440" w:left="1800" w:header="0" w:footer="0" w:gutter="0"/>
@@ -3438,6 +8001,163 @@
     </w:p>
   </w:footnote>
 </w:footnotes>
+</file>
+
+<file path=word/numbering.xml><?xml version="1.0" encoding="utf-8"?>
+<w:numbering xmlns:ve="http://schemas.openxmlformats.org/markup-compatibility/2006" xmlns:o="urn:schemas-microsoft-com:office:office" xmlns:r="http://schemas.openxmlformats.org/officeDocument/2006/relationships" xmlns:m="http://schemas.openxmlformats.org/officeDocument/2006/math" xmlns:v="urn:schemas-microsoft-com:vml" xmlns:wp="http://schemas.openxmlformats.org/drawingml/2006/wordprocessingDrawing" xmlns:w10="urn:schemas-microsoft-com:office:word" xmlns:w="http://schemas.openxmlformats.org/wordprocessingml/2006/main" xmlns:wne="http://schemas.microsoft.com/office/word/2006/wordml">
+  <w:abstractNum w:abstractNumId="0">
+    <w:nsid w:val="74E13E05"/>
+    <w:multiLevelType w:val="multilevel"/>
+    <w:tmpl w:val="E4CCFB44"/>
+    <w:lvl w:ilvl="0">
+      <w:start w:val="1"/>
+      <w:numFmt w:val="bullet"/>
+      <w:lvlText w:val=""/>
+      <w:lvlJc w:val="left"/>
+      <w:pPr>
+        <w:tabs>
+          <w:tab w:val="num" w:pos="720"/>
+        </w:tabs>
+        <w:ind w:left="720" w:hanging="360"/>
+      </w:pPr>
+      <w:rPr>
+        <w:rFonts w:ascii="Symbol" w:hAnsi="Symbol" w:hint="default"/>
+        <w:sz w:val="20"/>
+      </w:rPr>
+    </w:lvl>
+    <w:lvl w:ilvl="1" w:tentative="1">
+      <w:start w:val="1"/>
+      <w:numFmt w:val="bullet"/>
+      <w:lvlText w:val="o"/>
+      <w:lvlJc w:val="left"/>
+      <w:pPr>
+        <w:tabs>
+          <w:tab w:val="num" w:pos="1440"/>
+        </w:tabs>
+        <w:ind w:left="1440" w:hanging="360"/>
+      </w:pPr>
+      <w:rPr>
+        <w:rFonts w:ascii="Courier New" w:hAnsi="Courier New" w:hint="default"/>
+        <w:sz w:val="20"/>
+      </w:rPr>
+    </w:lvl>
+    <w:lvl w:ilvl="2" w:tentative="1">
+      <w:start w:val="1"/>
+      <w:numFmt w:val="bullet"/>
+      <w:lvlText w:val=""/>
+      <w:lvlJc w:val="left"/>
+      <w:pPr>
+        <w:tabs>
+          <w:tab w:val="num" w:pos="2160"/>
+        </w:tabs>
+        <w:ind w:left="2160" w:hanging="360"/>
+      </w:pPr>
+      <w:rPr>
+        <w:rFonts w:ascii="Wingdings" w:hAnsi="Wingdings" w:hint="default"/>
+        <w:sz w:val="20"/>
+      </w:rPr>
+    </w:lvl>
+    <w:lvl w:ilvl="3" w:tentative="1">
+      <w:start w:val="1"/>
+      <w:numFmt w:val="bullet"/>
+      <w:lvlText w:val=""/>
+      <w:lvlJc w:val="left"/>
+      <w:pPr>
+        <w:tabs>
+          <w:tab w:val="num" w:pos="2880"/>
+        </w:tabs>
+        <w:ind w:left="2880" w:hanging="360"/>
+      </w:pPr>
+      <w:rPr>
+        <w:rFonts w:ascii="Wingdings" w:hAnsi="Wingdings" w:hint="default"/>
+        <w:sz w:val="20"/>
+      </w:rPr>
+    </w:lvl>
+    <w:lvl w:ilvl="4" w:tentative="1">
+      <w:start w:val="1"/>
+      <w:numFmt w:val="bullet"/>
+      <w:lvlText w:val=""/>
+      <w:lvlJc w:val="left"/>
+      <w:pPr>
+        <w:tabs>
+          <w:tab w:val="num" w:pos="3600"/>
+        </w:tabs>
+        <w:ind w:left="3600" w:hanging="360"/>
+      </w:pPr>
+      <w:rPr>
+        <w:rFonts w:ascii="Wingdings" w:hAnsi="Wingdings" w:hint="default"/>
+        <w:sz w:val="20"/>
+      </w:rPr>
+    </w:lvl>
+    <w:lvl w:ilvl="5" w:tentative="1">
+      <w:start w:val="1"/>
+      <w:numFmt w:val="bullet"/>
+      <w:lvlText w:val=""/>
+      <w:lvlJc w:val="left"/>
+      <w:pPr>
+        <w:tabs>
+          <w:tab w:val="num" w:pos="4320"/>
+        </w:tabs>
+        <w:ind w:left="4320" w:hanging="360"/>
+      </w:pPr>
+      <w:rPr>
+        <w:rFonts w:ascii="Wingdings" w:hAnsi="Wingdings" w:hint="default"/>
+        <w:sz w:val="20"/>
+      </w:rPr>
+    </w:lvl>
+    <w:lvl w:ilvl="6" w:tentative="1">
+      <w:start w:val="1"/>
+      <w:numFmt w:val="bullet"/>
+      <w:lvlText w:val=""/>
+      <w:lvlJc w:val="left"/>
+      <w:pPr>
+        <w:tabs>
+          <w:tab w:val="num" w:pos="5040"/>
+        </w:tabs>
+        <w:ind w:left="5040" w:hanging="360"/>
+      </w:pPr>
+      <w:rPr>
+        <w:rFonts w:ascii="Wingdings" w:hAnsi="Wingdings" w:hint="default"/>
+        <w:sz w:val="20"/>
+      </w:rPr>
+    </w:lvl>
+    <w:lvl w:ilvl="7" w:tentative="1">
+      <w:start w:val="1"/>
+      <w:numFmt w:val="bullet"/>
+      <w:lvlText w:val=""/>
+      <w:lvlJc w:val="left"/>
+      <w:pPr>
+        <w:tabs>
+          <w:tab w:val="num" w:pos="5760"/>
+        </w:tabs>
+        <w:ind w:left="5760" w:hanging="360"/>
+      </w:pPr>
+      <w:rPr>
+        <w:rFonts w:ascii="Wingdings" w:hAnsi="Wingdings" w:hint="default"/>
+        <w:sz w:val="20"/>
+      </w:rPr>
+    </w:lvl>
+    <w:lvl w:ilvl="8" w:tentative="1">
+      <w:start w:val="1"/>
+      <w:numFmt w:val="bullet"/>
+      <w:lvlText w:val=""/>
+      <w:lvlJc w:val="left"/>
+      <w:pPr>
+        <w:tabs>
+          <w:tab w:val="num" w:pos="6480"/>
+        </w:tabs>
+        <w:ind w:left="6480" w:hanging="360"/>
+      </w:pPr>
+      <w:rPr>
+        <w:rFonts w:ascii="Wingdings" w:hAnsi="Wingdings" w:hint="default"/>
+        <w:sz w:val="20"/>
+      </w:rPr>
+    </w:lvl>
+  </w:abstractNum>
+  <w:num w:numId="1">
+    <w:abstractNumId w:val="0"/>
+  </w:num>
+</w:numbering>
 </file>
 
 <file path=word/styles.xml><?xml version="1.0" encoding="utf-8"?>
@@ -3678,7 +8398,6 @@
   <w:style w:type="character" w:default="1" w:styleId="a0">
     <w:name w:val="Default Paragraph Font"/>
     <w:uiPriority w:val="1"/>
-    <w:semiHidden/>
     <w:unhideWhenUsed/>
   </w:style>
   <w:style w:type="table" w:default="1" w:styleId="a1">
@@ -3999,6 +8718,51 @@
       <w:szCs w:val="32"/>
     </w:rPr>
   </w:style>
+  <w:style w:type="character" w:styleId="a7">
+    <w:name w:val="Hyperlink"/>
+    <w:basedOn w:val="a0"/>
+    <w:uiPriority w:val="99"/>
+    <w:semiHidden/>
+    <w:unhideWhenUsed/>
+    <w:rsid w:val="000D1511"/>
+    <w:rPr>
+      <w:color w:val="0000FF"/>
+      <w:u w:val="single"/>
+    </w:rPr>
+  </w:style>
+  <w:style w:type="character" w:styleId="HTML">
+    <w:name w:val="HTML Typewriter"/>
+    <w:basedOn w:val="a0"/>
+    <w:uiPriority w:val="99"/>
+    <w:semiHidden/>
+    <w:unhideWhenUsed/>
+    <w:rsid w:val="005F1261"/>
+    <w:rPr>
+      <w:rFonts w:ascii="宋体" w:eastAsia="宋体" w:hAnsi="宋体" w:cs="宋体"/>
+      <w:sz w:val="24"/>
+      <w:szCs w:val="24"/>
+    </w:rPr>
+  </w:style>
+  <w:style w:type="character" w:customStyle="1" w:styleId="pre">
+    <w:name w:val="pre"/>
+    <w:basedOn w:val="a0"/>
+    <w:rsid w:val="005F1261"/>
+  </w:style>
+  <w:style w:type="character" w:customStyle="1" w:styleId="apple-converted-space">
+    <w:name w:val="apple-converted-space"/>
+    <w:basedOn w:val="a0"/>
+    <w:rsid w:val="005F1261"/>
+  </w:style>
+  <w:style w:type="paragraph" w:styleId="a8">
+    <w:name w:val="List Paragraph"/>
+    <w:basedOn w:val="a"/>
+    <w:uiPriority w:val="34"/>
+    <w:qFormat/>
+    <w:rsid w:val="00EC17E8"/>
+    <w:pPr>
+      <w:ind w:firstLineChars="200" w:firstLine="420"/>
+    </w:pPr>
+  </w:style>
 </w:styles>
 </file>
 

</xml_diff>